<commit_message>
Updated doc. Added first l1i implementation
</commit_message>
<xml_diff>
--- a/doc/selen_reference_manual.docx
+++ b/doc/selen_reference_manual.docx
@@ -1,6 +1,6 @@
 
 <file path=word/document.xml><?xml version="1.0" encoding="utf-8"?>
-<w:document xmlns:wpc="http://schemas.microsoft.com/office/word/2010/wordprocessingCanvas" xmlns:mo="http://schemas.microsoft.com/office/mac/office/2008/main" xmlns:mc="http://schemas.openxmlformats.org/markup-compatibility/2006" xmlns:mv="urn:schemas-microsoft-com:mac:vml" xmlns:o="urn:schemas-microsoft-com:office:office" xmlns:r="http://schemas.openxmlformats.org/officeDocument/2006/relationships" xmlns:m="http://schemas.openxmlformats.org/officeDocument/2006/math" xmlns:v="urn:schemas-microsoft-com:vml" xmlns:wp14="http://schemas.microsoft.com/office/word/2010/wordprocessingDrawing" xmlns:wp="http://schemas.openxmlformats.org/drawingml/2006/wordprocessingDrawing" xmlns:w10="urn:schemas-microsoft-com:office:word" xmlns:w="http://schemas.openxmlformats.org/wordprocessingml/2006/main" xmlns:w14="http://schemas.microsoft.com/office/word/2010/wordml" xmlns:wpg="http://schemas.microsoft.com/office/word/2010/wordprocessingGroup" xmlns:wpi="http://schemas.microsoft.com/office/word/2010/wordprocessingInk" xmlns:wne="http://schemas.microsoft.com/office/word/2006/wordml" xmlns:wps="http://schemas.microsoft.com/office/word/2010/wordprocessingShape" mc:Ignorable="w14 wp14">
+<w:document xmlns:ve="http://schemas.openxmlformats.org/markup-compatibility/2006" xmlns:o="urn:schemas-microsoft-com:office:office" xmlns:r="http://schemas.openxmlformats.org/officeDocument/2006/relationships" xmlns:m="http://schemas.openxmlformats.org/officeDocument/2006/math" xmlns:v="urn:schemas-microsoft-com:vml" xmlns:wp="http://schemas.openxmlformats.org/drawingml/2006/wordprocessingDrawing" xmlns:w10="urn:schemas-microsoft-com:office:word" xmlns:w="http://schemas.openxmlformats.org/wordprocessingml/2006/main" xmlns:wne="http://schemas.microsoft.com/office/word/2006/wordml">
   <w:body>
     <w:p>
       <w:pPr>
@@ -26,7 +26,7 @@
       <w:tblPr>
         <w:tblStyle w:val="a4"/>
         <w:tblW w:w="0" w:type="auto"/>
-        <w:tblLook w:val="04A0" w:firstRow="1" w:lastRow="0" w:firstColumn="1" w:lastColumn="0" w:noHBand="0" w:noVBand="1"/>
+        <w:tblLook w:val="04A0"/>
       </w:tblPr>
       <w:tblGrid>
         <w:gridCol w:w="1526"/>
@@ -89,12 +89,19 @@
             <w:pPr>
               <w:pStyle w:val="a5"/>
               <w:spacing w:before="0" w:after="0"/>
-              <w:jc w:val="left"/>
-              <w:rPr>
-                <w:rStyle w:val="a3"/>
-                <w:b w:val="0"/>
-              </w:rPr>
-            </w:pPr>
+              <w:jc w:val="both"/>
+              <w:rPr>
+                <w:rStyle w:val="a3"/>
+                <w:b w:val="0"/>
+              </w:rPr>
+            </w:pPr>
+            <w:r>
+              <w:rPr>
+                <w:rStyle w:val="a3"/>
+                <w:b w:val="0"/>
+              </w:rPr>
+              <w:t>04.01.16</w:t>
+            </w:r>
           </w:p>
         </w:tc>
         <w:tc>
@@ -111,6 +118,67 @@
                 <w:b w:val="0"/>
               </w:rPr>
             </w:pPr>
+            <w:r>
+              <w:rPr>
+                <w:rStyle w:val="a3"/>
+                <w:b w:val="0"/>
+              </w:rPr>
+              <w:t xml:space="preserve">Изменена разрядность сигнала </w:t>
+            </w:r>
+            <w:r>
+              <w:rPr>
+                <w:rStyle w:val="a3"/>
+                <w:b w:val="0"/>
+                <w:lang w:val="en-US"/>
+              </w:rPr>
+              <w:t>core</w:t>
+            </w:r>
+            <w:r>
+              <w:rPr>
+                <w:rStyle w:val="a3"/>
+                <w:b w:val="0"/>
+              </w:rPr>
+              <w:t>_</w:t>
+            </w:r>
+            <w:proofErr w:type="spellStart"/>
+            <w:r>
+              <w:rPr>
+                <w:rStyle w:val="a3"/>
+                <w:b w:val="0"/>
+                <w:lang w:val="en-US"/>
+              </w:rPr>
+              <w:t>req</w:t>
+            </w:r>
+            <w:proofErr w:type="spellEnd"/>
+            <w:r>
+              <w:rPr>
+                <w:rStyle w:val="a3"/>
+                <w:b w:val="0"/>
+              </w:rPr>
+              <w:t>_</w:t>
+            </w:r>
+            <w:r>
+              <w:rPr>
+                <w:rStyle w:val="a3"/>
+                <w:b w:val="0"/>
+                <w:lang w:val="en-US"/>
+              </w:rPr>
+              <w:t>size</w:t>
+            </w:r>
+            <w:r>
+              <w:rPr>
+                <w:rStyle w:val="a3"/>
+                <w:b w:val="0"/>
+              </w:rPr>
+              <w:t xml:space="preserve"> </w:t>
+            </w:r>
+            <w:r>
+              <w:rPr>
+                <w:rStyle w:val="a3"/>
+                <w:b w:val="0"/>
+              </w:rPr>
+              <w:t>с 4 до 3 бит</w:t>
+            </w:r>
           </w:p>
         </w:tc>
       </w:tr>
@@ -153,6 +221,392 @@
       <w:pPr>
         <w:pStyle w:val="a5"/>
         <w:jc w:val="left"/>
+        <w:rPr>
+          <w:rStyle w:val="a3"/>
+          <w:b w:val="0"/>
+          <w:bCs w:val="0"/>
+        </w:rPr>
+      </w:pPr>
+    </w:p>
+    <w:p>
+      <w:pPr>
+        <w:pStyle w:val="a7"/>
+        <w:rPr>
+          <w:rStyle w:val="a3"/>
+          <w:b w:val="0"/>
+        </w:rPr>
+      </w:pPr>
+      <w:r>
+        <w:rPr>
+          <w:rStyle w:val="a3"/>
+          <w:b w:val="0"/>
+        </w:rPr>
+        <w:t>Общее описание системы</w:t>
+      </w:r>
+    </w:p>
+    <w:p>
+      <w:pPr>
+        <w:pStyle w:val="a5"/>
+        <w:jc w:val="both"/>
+        <w:rPr>
+          <w:rStyle w:val="a3"/>
+          <w:b w:val="0"/>
+        </w:rPr>
+      </w:pPr>
+      <w:proofErr w:type="spellStart"/>
+      <w:proofErr w:type="gramStart"/>
+      <w:r>
+        <w:rPr>
+          <w:rStyle w:val="a3"/>
+          <w:b w:val="0"/>
+          <w:lang w:val="en-US"/>
+        </w:rPr>
+        <w:t>Selen</w:t>
+      </w:r>
+      <w:proofErr w:type="spellEnd"/>
+      <w:r>
+        <w:rPr>
+          <w:rStyle w:val="a3"/>
+          <w:b w:val="0"/>
+        </w:rPr>
+        <w:t xml:space="preserve"> – </w:t>
+      </w:r>
+      <w:r>
+        <w:rPr>
+          <w:rStyle w:val="a3"/>
+          <w:b w:val="0"/>
+        </w:rPr>
+        <w:t>одноядерная микропроцессорная система на кристалле.</w:t>
+      </w:r>
+      <w:proofErr w:type="gramEnd"/>
+      <w:r>
+        <w:rPr>
+          <w:rStyle w:val="a3"/>
+          <w:b w:val="0"/>
+        </w:rPr>
+        <w:t xml:space="preserve"> В состав </w:t>
+      </w:r>
+      <w:proofErr w:type="spellStart"/>
+      <w:r>
+        <w:rPr>
+          <w:rStyle w:val="a3"/>
+          <w:b w:val="0"/>
+        </w:rPr>
+        <w:t>СнК</w:t>
+      </w:r>
+      <w:proofErr w:type="spellEnd"/>
+      <w:r>
+        <w:rPr>
+          <w:rStyle w:val="a3"/>
+          <w:b w:val="0"/>
+        </w:rPr>
+        <w:t xml:space="preserve"> входят:</w:t>
+      </w:r>
+    </w:p>
+    <w:p>
+      <w:pPr>
+        <w:pStyle w:val="a5"/>
+        <w:numPr>
+          <w:ilvl w:val="0"/>
+          <w:numId w:val="1"/>
+        </w:numPr>
+        <w:jc w:val="both"/>
+        <w:rPr>
+          <w:rStyle w:val="a3"/>
+          <w:b w:val="0"/>
+        </w:rPr>
+      </w:pPr>
+      <w:r>
+        <w:rPr>
+          <w:rStyle w:val="a3"/>
+          <w:b w:val="0"/>
+        </w:rPr>
+        <w:t xml:space="preserve">32-ух разрядное процессорное ядро с архитектурой системы команд </w:t>
+      </w:r>
+      <w:r>
+        <w:rPr>
+          <w:rStyle w:val="a3"/>
+          <w:b w:val="0"/>
+          <w:lang w:val="en-US"/>
+        </w:rPr>
+        <w:t>RISC</w:t>
+      </w:r>
+      <w:r>
+        <w:rPr>
+          <w:rStyle w:val="a3"/>
+          <w:b w:val="0"/>
+        </w:rPr>
+        <w:t>-</w:t>
+      </w:r>
+      <w:r>
+        <w:rPr>
+          <w:rStyle w:val="a3"/>
+          <w:b w:val="0"/>
+          <w:lang w:val="en-US"/>
+        </w:rPr>
+        <w:t>V</w:t>
+      </w:r>
+      <w:r>
+        <w:rPr>
+          <w:rStyle w:val="a3"/>
+          <w:b w:val="0"/>
+        </w:rPr>
+        <w:t>;</w:t>
+      </w:r>
+    </w:p>
+    <w:p>
+      <w:pPr>
+        <w:pStyle w:val="a5"/>
+        <w:numPr>
+          <w:ilvl w:val="0"/>
+          <w:numId w:val="1"/>
+        </w:numPr>
+        <w:jc w:val="both"/>
+        <w:rPr>
+          <w:rStyle w:val="a3"/>
+          <w:b w:val="0"/>
+        </w:rPr>
+      </w:pPr>
+      <w:r>
+        <w:rPr>
+          <w:rStyle w:val="a3"/>
+          <w:b w:val="0"/>
+        </w:rPr>
+        <w:t>Кэш-память первого уровня (инструкций и данных);</w:t>
+      </w:r>
+    </w:p>
+    <w:p>
+      <w:pPr>
+        <w:pStyle w:val="a5"/>
+        <w:numPr>
+          <w:ilvl w:val="0"/>
+          <w:numId w:val="1"/>
+        </w:numPr>
+        <w:jc w:val="both"/>
+        <w:rPr>
+          <w:rStyle w:val="a3"/>
+          <w:b w:val="0"/>
+        </w:rPr>
+      </w:pPr>
+      <w:r>
+        <w:rPr>
+          <w:rStyle w:val="a3"/>
+          <w:b w:val="0"/>
+        </w:rPr>
+        <w:t>Контроллер периферийных интерфейсов;</w:t>
+      </w:r>
+    </w:p>
+    <w:p>
+      <w:pPr>
+        <w:pStyle w:val="a5"/>
+        <w:numPr>
+          <w:ilvl w:val="0"/>
+          <w:numId w:val="1"/>
+        </w:numPr>
+        <w:jc w:val="both"/>
+        <w:rPr>
+          <w:rStyle w:val="a3"/>
+          <w:b w:val="0"/>
+        </w:rPr>
+      </w:pPr>
+      <w:r>
+        <w:rPr>
+          <w:rStyle w:val="a3"/>
+          <w:b w:val="0"/>
+          <w:lang w:val="en-US"/>
+        </w:rPr>
+        <w:t>UART</w:t>
+      </w:r>
+      <w:r>
+        <w:rPr>
+          <w:rStyle w:val="a3"/>
+          <w:b w:val="0"/>
+        </w:rPr>
+        <w:t xml:space="preserve">, </w:t>
+      </w:r>
+      <w:r>
+        <w:rPr>
+          <w:rStyle w:val="a3"/>
+          <w:b w:val="0"/>
+        </w:rPr>
+        <w:t xml:space="preserve">с модулем </w:t>
+      </w:r>
+      <w:r>
+        <w:rPr>
+          <w:rStyle w:val="a3"/>
+          <w:b w:val="0"/>
+          <w:lang w:val="en-US"/>
+        </w:rPr>
+        <w:t>DMA</w:t>
+      </w:r>
+      <w:r>
+        <w:rPr>
+          <w:rStyle w:val="a3"/>
+          <w:b w:val="0"/>
+        </w:rPr>
+        <w:t xml:space="preserve"> </w:t>
+      </w:r>
+      <w:r>
+        <w:rPr>
+          <w:rStyle w:val="a3"/>
+          <w:b w:val="0"/>
+        </w:rPr>
+        <w:t xml:space="preserve">для загрузки программы с </w:t>
+      </w:r>
+      <w:proofErr w:type="spellStart"/>
+      <w:r>
+        <w:rPr>
+          <w:rStyle w:val="a3"/>
+          <w:b w:val="0"/>
+        </w:rPr>
+        <w:t>хост-машины</w:t>
+      </w:r>
+      <w:proofErr w:type="spellEnd"/>
+      <w:r>
+        <w:rPr>
+          <w:rStyle w:val="a3"/>
+          <w:b w:val="0"/>
+        </w:rPr>
+        <w:t xml:space="preserve"> во внутреннюю память системы;</w:t>
+      </w:r>
+    </w:p>
+    <w:p>
+      <w:pPr>
+        <w:pStyle w:val="a5"/>
+        <w:numPr>
+          <w:ilvl w:val="0"/>
+          <w:numId w:val="1"/>
+        </w:numPr>
+        <w:jc w:val="both"/>
+        <w:rPr>
+          <w:rStyle w:val="a3"/>
+          <w:b w:val="0"/>
+        </w:rPr>
+      </w:pPr>
+      <w:r>
+        <w:rPr>
+          <w:rStyle w:val="a3"/>
+          <w:b w:val="0"/>
+          <w:lang w:val="en-US"/>
+        </w:rPr>
+        <w:t>SPI</w:t>
+      </w:r>
+      <w:r>
+        <w:rPr>
+          <w:rStyle w:val="a3"/>
+          <w:b w:val="0"/>
+          <w:lang w:val="en-US"/>
+        </w:rPr>
+        <w:t>;</w:t>
+      </w:r>
+    </w:p>
+    <w:p>
+      <w:pPr>
+        <w:pStyle w:val="a5"/>
+        <w:numPr>
+          <w:ilvl w:val="0"/>
+          <w:numId w:val="1"/>
+        </w:numPr>
+        <w:jc w:val="both"/>
+        <w:rPr>
+          <w:rStyle w:val="a3"/>
+          <w:b w:val="0"/>
+        </w:rPr>
+      </w:pPr>
+      <w:r>
+        <w:rPr>
+          <w:rStyle w:val="a3"/>
+          <w:b w:val="0"/>
+        </w:rPr>
+        <w:t xml:space="preserve">Коммутатор с интерфейсом </w:t>
+      </w:r>
+      <w:r>
+        <w:rPr>
+          <w:rStyle w:val="a3"/>
+          <w:b w:val="0"/>
+          <w:lang w:val="en-US"/>
+        </w:rPr>
+        <w:t>Wishbone</w:t>
+      </w:r>
+      <w:r>
+        <w:rPr>
+          <w:rStyle w:val="a3"/>
+          <w:b w:val="0"/>
+        </w:rPr>
+        <w:t>.</w:t>
+      </w:r>
+    </w:p>
+    <w:p>
+      <w:pPr>
+        <w:pStyle w:val="a5"/>
+        <w:ind w:left="410"/>
+        <w:jc w:val="both"/>
+        <w:rPr>
+          <w:rStyle w:val="a3"/>
+          <w:b w:val="0"/>
+        </w:rPr>
+      </w:pPr>
+      <w:r>
+        <w:rPr>
+          <w:rStyle w:val="a3"/>
+          <w:b w:val="0"/>
+        </w:rPr>
+        <w:t xml:space="preserve"> </w:t>
+      </w:r>
+    </w:p>
+    <w:p>
+      <w:pPr>
+        <w:pStyle w:val="a5"/>
+        <w:rPr>
+          <w:rStyle w:val="a3"/>
+          <w:b w:val="0"/>
+        </w:rPr>
+      </w:pPr>
+      <w:r>
+        <w:rPr>
+          <w:bCs/>
+          <w:noProof/>
+        </w:rPr>
+        <w:drawing>
+          <wp:inline distT="0" distB="0" distL="0" distR="0">
+            <wp:extent cx="2229161" cy="3839111"/>
+            <wp:effectExtent l="19050" t="0" r="0" b="0"/>
+            <wp:docPr id="1" name="Рисунок 0" descr="selen_dia.png"/>
+            <wp:cNvGraphicFramePr>
+              <a:graphicFrameLocks xmlns:a="http://schemas.openxmlformats.org/drawingml/2006/main" noChangeAspect="1"/>
+            </wp:cNvGraphicFramePr>
+            <a:graphic xmlns:a="http://schemas.openxmlformats.org/drawingml/2006/main">
+              <a:graphicData uri="http://schemas.openxmlformats.org/drawingml/2006/picture">
+                <pic:pic xmlns:pic="http://schemas.openxmlformats.org/drawingml/2006/picture">
+                  <pic:nvPicPr>
+                    <pic:cNvPr id="0" name="selen_dia.png"/>
+                    <pic:cNvPicPr/>
+                  </pic:nvPicPr>
+                  <pic:blipFill>
+                    <a:blip r:embed="rId6"/>
+                    <a:stretch>
+                      <a:fillRect/>
+                    </a:stretch>
+                  </pic:blipFill>
+                  <pic:spPr>
+                    <a:xfrm>
+                      <a:off x="0" y="0"/>
+                      <a:ext cx="2229161" cy="3839111"/>
+                    </a:xfrm>
+                    <a:prstGeom prst="rect">
+                      <a:avLst/>
+                    </a:prstGeom>
+                  </pic:spPr>
+                </pic:pic>
+              </a:graphicData>
+            </a:graphic>
+          </wp:inline>
+        </w:drawing>
+      </w:r>
+    </w:p>
+    <w:p>
+      <w:pPr>
+        <w:pStyle w:val="a5"/>
         <w:rPr>
           <w:rStyle w:val="a3"/>
           <w:b w:val="0"/>
@@ -209,7 +663,7 @@
       <w:tblPr>
         <w:tblStyle w:val="a4"/>
         <w:tblW w:w="0" w:type="auto"/>
-        <w:tblLook w:val="04A0" w:firstRow="1" w:lastRow="0" w:firstColumn="1" w:lastColumn="0" w:noHBand="0" w:noVBand="1"/>
+        <w:tblLook w:val="04A0"/>
       </w:tblPr>
       <w:tblGrid>
         <w:gridCol w:w="1951"/>
@@ -324,7 +778,6 @@
               </w:rPr>
             </w:pPr>
             <w:proofErr w:type="spellStart"/>
-            <w:proofErr w:type="gramStart"/>
             <w:r>
               <w:rPr>
                 <w:rStyle w:val="a3"/>
@@ -332,17 +785,8 @@
                 <w:bCs w:val="0"/>
                 <w:lang w:val="en-US"/>
               </w:rPr>
-              <w:t>core</w:t>
-            </w:r>
-            <w:proofErr w:type="gramEnd"/>
-            <w:r>
-              <w:rPr>
-                <w:rStyle w:val="a3"/>
-                <w:b w:val="0"/>
-                <w:bCs w:val="0"/>
-                <w:lang w:val="en-US"/>
-              </w:rPr>
-              <w:t>_req_val</w:t>
+              <w:lastRenderedPageBreak/>
+              <w:t>core_req_val</w:t>
             </w:r>
             <w:proofErr w:type="spellEnd"/>
           </w:p>
@@ -662,9 +1106,33 @@
                 <w:rStyle w:val="a3"/>
                 <w:b w:val="0"/>
                 <w:bCs w:val="0"/>
+              </w:rPr>
+            </w:pPr>
+            <w:r>
+              <w:rPr>
+                <w:rStyle w:val="a3"/>
+                <w:b w:val="0"/>
+                <w:bCs w:val="0"/>
+              </w:rPr>
+              <w:t>3’</w:t>
+            </w:r>
+            <w:r>
+              <w:rPr>
+                <w:rStyle w:val="a3"/>
+                <w:b w:val="0"/>
+                <w:bCs w:val="0"/>
                 <w:lang w:val="en-US"/>
               </w:rPr>
-            </w:pPr>
+              <w:t>b</w:t>
+            </w:r>
+            <w:r>
+              <w:rPr>
+                <w:rStyle w:val="a3"/>
+                <w:b w:val="0"/>
+                <w:bCs w:val="0"/>
+              </w:rPr>
+              <w:t xml:space="preserve">000 – </w:t>
+            </w:r>
             <w:r>
               <w:rPr>
                 <w:rStyle w:val="a3"/>
@@ -672,7 +1140,7 @@
                 <w:bCs w:val="0"/>
                 <w:lang w:val="en-US"/>
               </w:rPr>
-              <w:t>3’b000 – RD</w:t>
+              <w:t>RD</w:t>
             </w:r>
           </w:p>
           <w:p>
@@ -692,9 +1160,34 @@
                 <w:rStyle w:val="a3"/>
                 <w:b w:val="0"/>
                 <w:bCs w:val="0"/>
+              </w:rPr>
+              <w:t>3’</w:t>
+            </w:r>
+            <w:r>
+              <w:rPr>
+                <w:rStyle w:val="a3"/>
+                <w:b w:val="0"/>
+                <w:bCs w:val="0"/>
                 <w:lang w:val="en-US"/>
               </w:rPr>
-              <w:t>3’b001 – WR</w:t>
+              <w:t>b</w:t>
+            </w:r>
+            <w:r>
+              <w:rPr>
+                <w:rStyle w:val="a3"/>
+                <w:b w:val="0"/>
+                <w:bCs w:val="0"/>
+              </w:rPr>
+              <w:t xml:space="preserve">001 – </w:t>
+            </w:r>
+            <w:r>
+              <w:rPr>
+                <w:rStyle w:val="a3"/>
+                <w:b w:val="0"/>
+                <w:bCs w:val="0"/>
+                <w:lang w:val="en-US"/>
+              </w:rPr>
+              <w:t>WR</w:t>
             </w:r>
           </w:p>
           <w:p>
@@ -869,7 +1362,15 @@
                 <w:b w:val="0"/>
                 <w:bCs w:val="0"/>
               </w:rPr>
-              <w:t>[3:0]</w:t>
+              <w:t>[2</w:t>
+            </w:r>
+            <w:r>
+              <w:rPr>
+                <w:rStyle w:val="a3"/>
+                <w:b w:val="0"/>
+                <w:bCs w:val="0"/>
+              </w:rPr>
+              <w:t>:0]</w:t>
             </w:r>
           </w:p>
         </w:tc>
@@ -1251,7 +1752,637 @@
     </w:p>
     <w:p>
       <w:pPr>
+        <w:pStyle w:val="a7"/>
+      </w:pPr>
+      <w:r>
+        <w:t>Кэш-память первого уровня</w:t>
+      </w:r>
+    </w:p>
+    <w:p>
+      <w:pPr>
         <w:pStyle w:val="a5"/>
+        <w:jc w:val="both"/>
+      </w:pPr>
+      <w:r>
+        <w:t>Характеристики кэш-памяти инструкций:</w:t>
+      </w:r>
+    </w:p>
+    <w:p>
+      <w:pPr>
+        <w:pStyle w:val="a5"/>
+        <w:numPr>
+          <w:ilvl w:val="0"/>
+          <w:numId w:val="2"/>
+        </w:numPr>
+        <w:jc w:val="both"/>
+      </w:pPr>
+      <w:r>
+        <w:t>Ассоциативность – 4 канала;</w:t>
+      </w:r>
+    </w:p>
+    <w:p>
+      <w:pPr>
+        <w:pStyle w:val="a5"/>
+        <w:numPr>
+          <w:ilvl w:val="0"/>
+          <w:numId w:val="2"/>
+        </w:numPr>
+        <w:jc w:val="both"/>
+      </w:pPr>
+      <w:r>
+        <w:t xml:space="preserve">Объём </w:t>
+      </w:r>
+      <w:r>
+        <w:rPr>
+          <w:lang w:val="en-US"/>
+        </w:rPr>
+        <w:t>– 32 KB;</w:t>
+      </w:r>
+    </w:p>
+    <w:p>
+      <w:pPr>
+        <w:pStyle w:val="a5"/>
+        <w:numPr>
+          <w:ilvl w:val="0"/>
+          <w:numId w:val="2"/>
+        </w:numPr>
+        <w:jc w:val="both"/>
+      </w:pPr>
+      <w:r>
+        <w:t>Длина строки (размер блока данных) –</w:t>
+      </w:r>
+      <w:r>
+        <w:t xml:space="preserve"> 32</w:t>
+      </w:r>
+      <w:r>
+        <w:t xml:space="preserve"> </w:t>
+      </w:r>
+      <w:r>
+        <w:rPr>
+          <w:lang w:val="en-US"/>
+        </w:rPr>
+        <w:t>B</w:t>
+      </w:r>
+      <w:r>
+        <w:t>;</w:t>
+      </w:r>
+    </w:p>
+    <w:p>
+      <w:pPr>
+        <w:pStyle w:val="a5"/>
+        <w:numPr>
+          <w:ilvl w:val="0"/>
+          <w:numId w:val="2"/>
+        </w:numPr>
+        <w:jc w:val="both"/>
+      </w:pPr>
+      <w:r>
+        <w:t xml:space="preserve">Общее количество строк – 32 </w:t>
+      </w:r>
+      <w:r>
+        <w:rPr>
+          <w:lang w:val="en-US"/>
+        </w:rPr>
+        <w:t>KB</w:t>
+      </w:r>
+      <w:r>
+        <w:t xml:space="preserve"> / 32</w:t>
+      </w:r>
+      <w:r>
+        <w:rPr>
+          <w:lang w:val="en-US"/>
+        </w:rPr>
+        <w:t>B</w:t>
+      </w:r>
+      <w:r>
+        <w:t xml:space="preserve"> = </w:t>
+      </w:r>
+      <w:r>
+        <w:t>1</w:t>
+      </w:r>
+      <w:r>
+        <w:rPr>
+          <w:lang w:val="en-US"/>
+        </w:rPr>
+        <w:t>K</w:t>
+      </w:r>
+      <w:r>
+        <w:t>;</w:t>
+      </w:r>
+    </w:p>
+    <w:p>
+      <w:pPr>
+        <w:pStyle w:val="a5"/>
+        <w:numPr>
+          <w:ilvl w:val="0"/>
+          <w:numId w:val="2"/>
+        </w:numPr>
+        <w:jc w:val="both"/>
+      </w:pPr>
+      <w:r>
+        <w:t xml:space="preserve">Алгоритм вытеснения: </w:t>
+      </w:r>
+      <w:proofErr w:type="spellStart"/>
+      <w:r>
+        <w:rPr>
+          <w:lang w:val="en-US"/>
+        </w:rPr>
+        <w:t>LRUm</w:t>
+      </w:r>
+      <w:proofErr w:type="spellEnd"/>
+      <w:r>
+        <w:rPr>
+          <w:lang w:val="en-US"/>
+        </w:rPr>
+        <w:t>.</w:t>
+      </w:r>
+    </w:p>
+    <w:p>
+      <w:pPr>
+        <w:pStyle w:val="a5"/>
+        <w:jc w:val="both"/>
+        <w:rPr>
+          <w:lang w:val="en-US"/>
+        </w:rPr>
+      </w:pPr>
+    </w:p>
+    <w:p>
+      <w:pPr>
+        <w:pStyle w:val="a5"/>
+        <w:spacing w:before="0" w:after="0" w:line="360" w:lineRule="auto"/>
+        <w:jc w:val="both"/>
+      </w:pPr>
+      <w:r>
+        <w:t xml:space="preserve">Общая формула расчёт размера выглядит следующим образом: </w:t>
+      </w:r>
+      <m:oMath>
+        <m:r>
+          <w:rPr>
+            <w:rFonts w:ascii="Cambria Math" w:hAnsi="Cambria Math"/>
+          </w:rPr>
+          <m:t>N=l∙s∙m∙b</m:t>
+        </m:r>
+      </m:oMath>
+      <w:r>
+        <w:t xml:space="preserve">, где, </w:t>
+      </w:r>
+      <w:r>
+        <w:rPr>
+          <w:i/>
+        </w:rPr>
+        <w:t>N</w:t>
+      </w:r>
+      <w:r>
+        <w:t xml:space="preserve"> – объём</w:t>
+      </w:r>
+      <w:r>
+        <w:t xml:space="preserve"> кэш-памяти, </w:t>
+      </w:r>
+      <w:proofErr w:type="spellStart"/>
+      <w:r>
+        <w:rPr>
+          <w:i/>
+        </w:rPr>
+        <w:t>l</w:t>
+      </w:r>
+      <w:proofErr w:type="spellEnd"/>
+      <w:r>
+        <w:t xml:space="preserve"> – длина кэш-строки, </w:t>
+      </w:r>
+      <w:proofErr w:type="spellStart"/>
+      <w:r>
+        <w:rPr>
+          <w:i/>
+        </w:rPr>
+        <w:t>m</w:t>
+      </w:r>
+      <w:proofErr w:type="spellEnd"/>
+      <w:r>
+        <w:t xml:space="preserve"> – ассоциативность, </w:t>
+      </w:r>
+      <w:proofErr w:type="spellStart"/>
+      <w:r>
+        <w:rPr>
+          <w:i/>
+        </w:rPr>
+        <w:t>s</w:t>
+      </w:r>
+      <w:proofErr w:type="spellEnd"/>
+      <w:r>
+        <w:t xml:space="preserve"> – количество сетов, </w:t>
+      </w:r>
+      <w:proofErr w:type="spellStart"/>
+      <w:r>
+        <w:rPr>
+          <w:i/>
+        </w:rPr>
+        <w:t>b</w:t>
+      </w:r>
+      <w:proofErr w:type="spellEnd"/>
+      <w:r>
+        <w:t xml:space="preserve"> – количество банков. </w:t>
+      </w:r>
+    </w:p>
+    <w:p>
+      <w:pPr>
+        <w:pStyle w:val="a5"/>
+        <w:spacing w:before="0" w:after="0" w:line="360" w:lineRule="auto"/>
+        <w:jc w:val="both"/>
+      </w:pPr>
+      <w:r>
+        <w:t xml:space="preserve">При </w:t>
+      </w:r>
+      <w:r>
+        <w:rPr>
+          <w:i/>
+        </w:rPr>
+        <w:t>N</w:t>
+      </w:r>
+      <w:r>
+        <w:t xml:space="preserve"> = 32</w:t>
+      </w:r>
+      <w:r>
+        <w:t xml:space="preserve"> </w:t>
+      </w:r>
+      <w:r>
+        <w:t>KB</w:t>
+      </w:r>
+      <w:r>
+        <w:t xml:space="preserve">, </w:t>
+      </w:r>
+      <w:proofErr w:type="spellStart"/>
+      <w:r>
+        <w:rPr>
+          <w:i/>
+        </w:rPr>
+        <w:t>m</w:t>
+      </w:r>
+      <w:proofErr w:type="spellEnd"/>
+      <w:r>
+        <w:t xml:space="preserve"> = 4</w:t>
+      </w:r>
+      <w:r>
+        <w:t xml:space="preserve">, </w:t>
+      </w:r>
+      <w:proofErr w:type="spellStart"/>
+      <w:r>
+        <w:rPr>
+          <w:i/>
+        </w:rPr>
+        <w:t>l</w:t>
+      </w:r>
+      <w:proofErr w:type="spellEnd"/>
+      <w:r>
+        <w:t xml:space="preserve"> = 32</w:t>
+      </w:r>
+      <w:r>
+        <w:t xml:space="preserve"> </w:t>
+      </w:r>
+      <w:r>
+        <w:t>B</w:t>
+      </w:r>
+      <w:r>
+        <w:t xml:space="preserve"> и </w:t>
+      </w:r>
+      <w:proofErr w:type="spellStart"/>
+      <w:r>
+        <w:rPr>
+          <w:i/>
+        </w:rPr>
+        <w:t>b</w:t>
+      </w:r>
+      <w:proofErr w:type="spellEnd"/>
+      <w:r>
+        <w:t xml:space="preserve"> = 1</w:t>
+      </w:r>
+      <w:r>
+        <w:t xml:space="preserve">, </w:t>
+      </w:r>
+      <w:proofErr w:type="spellStart"/>
+      <w:r>
+        <w:t>s</w:t>
+      </w:r>
+      <w:proofErr w:type="spellEnd"/>
+      <w:r>
+        <w:t xml:space="preserve"> получается равны</w:t>
+      </w:r>
+      <w:r>
+        <w:t>м 256</w:t>
+      </w:r>
+      <w:r>
+        <w:t>.</w:t>
+      </w:r>
+    </w:p>
+    <w:p>
+      <w:pPr>
+        <w:pStyle w:val="a5"/>
+        <w:spacing w:before="0" w:after="0" w:line="360" w:lineRule="auto"/>
+        <w:jc w:val="both"/>
+      </w:pPr>
+    </w:p>
+    <w:p>
+      <w:pPr>
+        <w:pStyle w:val="a5"/>
+        <w:spacing w:before="0" w:after="0" w:line="360" w:lineRule="auto"/>
+        <w:jc w:val="both"/>
+      </w:pPr>
+      <w:r>
+        <w:t>При такой структуре памят</w:t>
+      </w:r>
+      <w:r>
+        <w:t>и, физический адрес состоит из 3</w:t>
+      </w:r>
+      <w:r>
+        <w:t xml:space="preserve"> элементов:</w:t>
+      </w:r>
+    </w:p>
+    <w:p>
+      <w:pPr>
+        <w:pStyle w:val="a5"/>
+        <w:numPr>
+          <w:ilvl w:val="0"/>
+          <w:numId w:val="5"/>
+        </w:numPr>
+        <w:spacing w:before="0" w:after="0" w:line="360" w:lineRule="auto"/>
+        <w:jc w:val="both"/>
+      </w:pPr>
+      <w:r>
+        <w:t>tag</w:t>
+      </w:r>
+      <w:r>
+        <w:t xml:space="preserve"> – тэг адреса, хранится вместе с кэш-строкой;</w:t>
+      </w:r>
+    </w:p>
+    <w:p>
+      <w:pPr>
+        <w:pStyle w:val="a5"/>
+        <w:numPr>
+          <w:ilvl w:val="0"/>
+          <w:numId w:val="5"/>
+        </w:numPr>
+        <w:spacing w:before="0" w:after="0" w:line="360" w:lineRule="auto"/>
+        <w:jc w:val="both"/>
+      </w:pPr>
+      <w:proofErr w:type="spellStart"/>
+      <w:r>
+        <w:t>idx</w:t>
+      </w:r>
+      <w:proofErr w:type="spellEnd"/>
+      <w:r>
+        <w:t xml:space="preserve"> – </w:t>
+      </w:r>
+      <w:proofErr w:type="spellStart"/>
+      <w:r>
+        <w:t>номер</w:t>
+      </w:r>
+      <w:proofErr w:type="spellEnd"/>
+      <w:r>
+        <w:t xml:space="preserve"> </w:t>
+      </w:r>
+      <w:proofErr w:type="spellStart"/>
+      <w:r>
+        <w:t>сета</w:t>
+      </w:r>
+      <w:proofErr w:type="spellEnd"/>
+      <w:r>
+        <w:t>;</w:t>
+      </w:r>
+    </w:p>
+    <w:p>
+      <w:pPr>
+        <w:pStyle w:val="a5"/>
+        <w:numPr>
+          <w:ilvl w:val="0"/>
+          <w:numId w:val="5"/>
+        </w:numPr>
+        <w:spacing w:before="0" w:after="0" w:line="360" w:lineRule="auto"/>
+        <w:jc w:val="both"/>
+      </w:pPr>
+      <w:proofErr w:type="spellStart"/>
+      <w:r>
+        <w:t>offset</w:t>
+      </w:r>
+      <w:proofErr w:type="spellEnd"/>
+      <w:r>
+        <w:t xml:space="preserve"> – смещение внутри кэш-строки.</w:t>
+      </w:r>
+    </w:p>
+    <w:p>
+      <w:pPr>
+        <w:pStyle w:val="a5"/>
+        <w:spacing w:before="0" w:after="0" w:line="360" w:lineRule="auto"/>
+        <w:jc w:val="both"/>
+      </w:pPr>
+    </w:p>
+    <w:p>
+      <w:pPr>
+        <w:pStyle w:val="a5"/>
+        <w:spacing w:before="0" w:after="0" w:line="360" w:lineRule="auto"/>
+        <w:jc w:val="both"/>
+      </w:pPr>
+      <w:r>
+        <w:t>Для предлагаемых параметров</w:t>
+      </w:r>
+      <w:r>
+        <w:t xml:space="preserve"> и длине физического адреса 32 бита получаем:</w:t>
+      </w:r>
+    </w:p>
+    <w:p>
+      <w:pPr>
+        <w:pStyle w:val="a5"/>
+        <w:numPr>
+          <w:ilvl w:val="0"/>
+          <w:numId w:val="6"/>
+        </w:numPr>
+        <w:spacing w:before="0" w:after="0" w:line="360" w:lineRule="auto"/>
+        <w:jc w:val="both"/>
+      </w:pPr>
+      <w:proofErr w:type="spellStart"/>
+      <w:r>
+        <w:t>tag</w:t>
+      </w:r>
+      <w:proofErr w:type="spellEnd"/>
+      <w:r>
+        <w:t xml:space="preserve"> = 19</w:t>
+      </w:r>
+      <w:r>
+        <w:t xml:space="preserve"> </w:t>
+      </w:r>
+      <w:r>
+        <w:t>бит</w:t>
+      </w:r>
+      <w:r>
+        <w:t>;</w:t>
+      </w:r>
+    </w:p>
+    <w:p>
+      <w:pPr>
+        <w:pStyle w:val="a5"/>
+        <w:numPr>
+          <w:ilvl w:val="0"/>
+          <w:numId w:val="6"/>
+        </w:numPr>
+        <w:spacing w:before="0" w:after="0" w:line="360" w:lineRule="auto"/>
+        <w:jc w:val="both"/>
+      </w:pPr>
+      <w:proofErr w:type="spellStart"/>
+      <w:r>
+        <w:lastRenderedPageBreak/>
+        <w:t>idx</w:t>
+      </w:r>
+      <w:proofErr w:type="spellEnd"/>
+      <w:r>
+        <w:t xml:space="preserve"> = 8</w:t>
+      </w:r>
+      <w:r>
+        <w:t xml:space="preserve"> бит;</w:t>
+      </w:r>
+    </w:p>
+    <w:p>
+      <w:pPr>
+        <w:pStyle w:val="a5"/>
+        <w:numPr>
+          <w:ilvl w:val="0"/>
+          <w:numId w:val="6"/>
+        </w:numPr>
+        <w:spacing w:before="0" w:after="0" w:line="360" w:lineRule="auto"/>
+        <w:jc w:val="both"/>
+      </w:pPr>
+      <w:proofErr w:type="spellStart"/>
+      <w:r>
+        <w:t>offset</w:t>
+      </w:r>
+      <w:proofErr w:type="spellEnd"/>
+      <w:r>
+        <w:t xml:space="preserve"> = 5</w:t>
+      </w:r>
+      <w:r>
+        <w:t xml:space="preserve"> бит</w:t>
+      </w:r>
+      <w:r>
+        <w:t>а</w:t>
+      </w:r>
+      <w:r>
+        <w:t>.</w:t>
+      </w:r>
+    </w:p>
+    <w:p>
+      <w:pPr>
+        <w:ind w:left="360"/>
+        <w:jc w:val="center"/>
+      </w:pPr>
+      <w:r>
+        <w:t xml:space="preserve">Таблица 1. Разбиение физического адреса в </w:t>
+      </w:r>
+      <w:r>
+        <w:t>L1</w:t>
+      </w:r>
+    </w:p>
+    <w:tbl>
+      <w:tblPr>
+        <w:tblStyle w:val="a4"/>
+        <w:tblW w:w="0" w:type="auto"/>
+        <w:jc w:val="center"/>
+        <w:tblLook w:val="04A0"/>
+      </w:tblPr>
+      <w:tblGrid>
+        <w:gridCol w:w="2336"/>
+        <w:gridCol w:w="2336"/>
+        <w:gridCol w:w="2337"/>
+      </w:tblGrid>
+      <w:tr>
+        <w:trPr>
+          <w:jc w:val="center"/>
+        </w:trPr>
+        <w:tc>
+          <w:tcPr>
+            <w:tcW w:w="2336" w:type="dxa"/>
+          </w:tcPr>
+          <w:p>
+            <w:pPr>
+              <w:jc w:val="both"/>
+            </w:pPr>
+            <w:r>
+              <w:t>Тэг</w:t>
+            </w:r>
+          </w:p>
+        </w:tc>
+        <w:tc>
+          <w:tcPr>
+            <w:tcW w:w="2336" w:type="dxa"/>
+          </w:tcPr>
+          <w:p>
+            <w:pPr>
+              <w:jc w:val="both"/>
+            </w:pPr>
+            <w:r>
+              <w:t>Индекс</w:t>
+            </w:r>
+          </w:p>
+        </w:tc>
+        <w:tc>
+          <w:tcPr>
+            <w:tcW w:w="2337" w:type="dxa"/>
+          </w:tcPr>
+          <w:p>
+            <w:pPr>
+              <w:jc w:val="both"/>
+            </w:pPr>
+            <w:r>
+              <w:t>Номер байта</w:t>
+            </w:r>
+          </w:p>
+        </w:tc>
+      </w:tr>
+      <w:tr>
+        <w:trPr>
+          <w:jc w:val="center"/>
+        </w:trPr>
+        <w:tc>
+          <w:tcPr>
+            <w:tcW w:w="2336" w:type="dxa"/>
+          </w:tcPr>
+          <w:p>
+            <w:pPr>
+              <w:jc w:val="both"/>
+            </w:pPr>
+            <w:r>
+              <w:t>[31:13]</w:t>
+            </w:r>
+          </w:p>
+        </w:tc>
+        <w:tc>
+          <w:tcPr>
+            <w:tcW w:w="2336" w:type="dxa"/>
+          </w:tcPr>
+          <w:p>
+            <w:pPr>
+              <w:jc w:val="both"/>
+            </w:pPr>
+            <w:r>
+              <w:t>[12:5]</w:t>
+            </w:r>
+          </w:p>
+        </w:tc>
+        <w:tc>
+          <w:tcPr>
+            <w:tcW w:w="2337" w:type="dxa"/>
+          </w:tcPr>
+          <w:p>
+            <w:pPr>
+              <w:jc w:val="both"/>
+            </w:pPr>
+            <w:r>
+              <w:t>[4:0]</w:t>
+            </w:r>
+          </w:p>
+        </w:tc>
+      </w:tr>
+    </w:tbl>
+    <w:p>
+      <w:pPr>
+        <w:pStyle w:val="a5"/>
+        <w:jc w:val="both"/>
       </w:pPr>
     </w:p>
     <w:sectPr>
@@ -1264,8 +2395,709 @@
 </w:document>
 </file>
 
+<file path=word/numbering.xml><?xml version="1.0" encoding="utf-8"?>
+<w:numbering xmlns:ve="http://schemas.openxmlformats.org/markup-compatibility/2006" xmlns:o="urn:schemas-microsoft-com:office:office" xmlns:r="http://schemas.openxmlformats.org/officeDocument/2006/relationships" xmlns:m="http://schemas.openxmlformats.org/officeDocument/2006/math" xmlns:v="urn:schemas-microsoft-com:vml" xmlns:wp="http://schemas.openxmlformats.org/drawingml/2006/wordprocessingDrawing" xmlns:w10="urn:schemas-microsoft-com:office:word" xmlns:w="http://schemas.openxmlformats.org/wordprocessingml/2006/main" xmlns:wne="http://schemas.microsoft.com/office/word/2006/wordml">
+  <w:abstractNum w:abstractNumId="0">
+    <w:nsid w:val="15BD3A86"/>
+    <w:multiLevelType w:val="hybridMultilevel"/>
+    <w:tmpl w:val="B754BF1A"/>
+    <w:lvl w:ilvl="0" w:tplc="04190001">
+      <w:start w:val="1"/>
+      <w:numFmt w:val="bullet"/>
+      <w:lvlText w:val=""/>
+      <w:lvlJc w:val="left"/>
+      <w:pPr>
+        <w:ind w:left="770" w:hanging="360"/>
+      </w:pPr>
+      <w:rPr>
+        <w:rFonts w:ascii="Symbol" w:hAnsi="Symbol" w:hint="default"/>
+      </w:rPr>
+    </w:lvl>
+    <w:lvl w:ilvl="1" w:tplc="04190003" w:tentative="1">
+      <w:start w:val="1"/>
+      <w:numFmt w:val="bullet"/>
+      <w:lvlText w:val="o"/>
+      <w:lvlJc w:val="left"/>
+      <w:pPr>
+        <w:ind w:left="1490" w:hanging="360"/>
+      </w:pPr>
+      <w:rPr>
+        <w:rFonts w:ascii="Courier New" w:hAnsi="Courier New" w:cs="Courier New" w:hint="default"/>
+      </w:rPr>
+    </w:lvl>
+    <w:lvl w:ilvl="2" w:tplc="04190005" w:tentative="1">
+      <w:start w:val="1"/>
+      <w:numFmt w:val="bullet"/>
+      <w:lvlText w:val=""/>
+      <w:lvlJc w:val="left"/>
+      <w:pPr>
+        <w:ind w:left="2210" w:hanging="360"/>
+      </w:pPr>
+      <w:rPr>
+        <w:rFonts w:ascii="Wingdings" w:hAnsi="Wingdings" w:hint="default"/>
+      </w:rPr>
+    </w:lvl>
+    <w:lvl w:ilvl="3" w:tplc="04190001" w:tentative="1">
+      <w:start w:val="1"/>
+      <w:numFmt w:val="bullet"/>
+      <w:lvlText w:val=""/>
+      <w:lvlJc w:val="left"/>
+      <w:pPr>
+        <w:ind w:left="2930" w:hanging="360"/>
+      </w:pPr>
+      <w:rPr>
+        <w:rFonts w:ascii="Symbol" w:hAnsi="Symbol" w:hint="default"/>
+      </w:rPr>
+    </w:lvl>
+    <w:lvl w:ilvl="4" w:tplc="04190003" w:tentative="1">
+      <w:start w:val="1"/>
+      <w:numFmt w:val="bullet"/>
+      <w:lvlText w:val="o"/>
+      <w:lvlJc w:val="left"/>
+      <w:pPr>
+        <w:ind w:left="3650" w:hanging="360"/>
+      </w:pPr>
+      <w:rPr>
+        <w:rFonts w:ascii="Courier New" w:hAnsi="Courier New" w:cs="Courier New" w:hint="default"/>
+      </w:rPr>
+    </w:lvl>
+    <w:lvl w:ilvl="5" w:tplc="04190005" w:tentative="1">
+      <w:start w:val="1"/>
+      <w:numFmt w:val="bullet"/>
+      <w:lvlText w:val=""/>
+      <w:lvlJc w:val="left"/>
+      <w:pPr>
+        <w:ind w:left="4370" w:hanging="360"/>
+      </w:pPr>
+      <w:rPr>
+        <w:rFonts w:ascii="Wingdings" w:hAnsi="Wingdings" w:hint="default"/>
+      </w:rPr>
+    </w:lvl>
+    <w:lvl w:ilvl="6" w:tplc="04190001" w:tentative="1">
+      <w:start w:val="1"/>
+      <w:numFmt w:val="bullet"/>
+      <w:lvlText w:val=""/>
+      <w:lvlJc w:val="left"/>
+      <w:pPr>
+        <w:ind w:left="5090" w:hanging="360"/>
+      </w:pPr>
+      <w:rPr>
+        <w:rFonts w:ascii="Symbol" w:hAnsi="Symbol" w:hint="default"/>
+      </w:rPr>
+    </w:lvl>
+    <w:lvl w:ilvl="7" w:tplc="04190003" w:tentative="1">
+      <w:start w:val="1"/>
+      <w:numFmt w:val="bullet"/>
+      <w:lvlText w:val="o"/>
+      <w:lvlJc w:val="left"/>
+      <w:pPr>
+        <w:ind w:left="5810" w:hanging="360"/>
+      </w:pPr>
+      <w:rPr>
+        <w:rFonts w:ascii="Courier New" w:hAnsi="Courier New" w:cs="Courier New" w:hint="default"/>
+      </w:rPr>
+    </w:lvl>
+    <w:lvl w:ilvl="8" w:tplc="04190005" w:tentative="1">
+      <w:start w:val="1"/>
+      <w:numFmt w:val="bullet"/>
+      <w:lvlText w:val=""/>
+      <w:lvlJc w:val="left"/>
+      <w:pPr>
+        <w:ind w:left="6530" w:hanging="360"/>
+      </w:pPr>
+      <w:rPr>
+        <w:rFonts w:ascii="Wingdings" w:hAnsi="Wingdings" w:hint="default"/>
+      </w:rPr>
+    </w:lvl>
+  </w:abstractNum>
+  <w:abstractNum w:abstractNumId="1">
+    <w:nsid w:val="18BF0F0B"/>
+    <w:multiLevelType w:val="hybridMultilevel"/>
+    <w:tmpl w:val="E15C4064"/>
+    <w:lvl w:ilvl="0" w:tplc="04190001">
+      <w:start w:val="1"/>
+      <w:numFmt w:val="bullet"/>
+      <w:lvlText w:val=""/>
+      <w:lvlJc w:val="left"/>
+      <w:pPr>
+        <w:ind w:left="720" w:hanging="360"/>
+      </w:pPr>
+      <w:rPr>
+        <w:rFonts w:ascii="Symbol" w:hAnsi="Symbol" w:hint="default"/>
+      </w:rPr>
+    </w:lvl>
+    <w:lvl w:ilvl="1" w:tplc="04190003" w:tentative="1">
+      <w:start w:val="1"/>
+      <w:numFmt w:val="bullet"/>
+      <w:lvlText w:val="o"/>
+      <w:lvlJc w:val="left"/>
+      <w:pPr>
+        <w:ind w:left="1440" w:hanging="360"/>
+      </w:pPr>
+      <w:rPr>
+        <w:rFonts w:ascii="Courier New" w:hAnsi="Courier New" w:cs="Courier New" w:hint="default"/>
+      </w:rPr>
+    </w:lvl>
+    <w:lvl w:ilvl="2" w:tplc="04190005" w:tentative="1">
+      <w:start w:val="1"/>
+      <w:numFmt w:val="bullet"/>
+      <w:lvlText w:val=""/>
+      <w:lvlJc w:val="left"/>
+      <w:pPr>
+        <w:ind w:left="2160" w:hanging="360"/>
+      </w:pPr>
+      <w:rPr>
+        <w:rFonts w:ascii="Wingdings" w:hAnsi="Wingdings" w:hint="default"/>
+      </w:rPr>
+    </w:lvl>
+    <w:lvl w:ilvl="3" w:tplc="04190001" w:tentative="1">
+      <w:start w:val="1"/>
+      <w:numFmt w:val="bullet"/>
+      <w:lvlText w:val=""/>
+      <w:lvlJc w:val="left"/>
+      <w:pPr>
+        <w:ind w:left="2880" w:hanging="360"/>
+      </w:pPr>
+      <w:rPr>
+        <w:rFonts w:ascii="Symbol" w:hAnsi="Symbol" w:hint="default"/>
+      </w:rPr>
+    </w:lvl>
+    <w:lvl w:ilvl="4" w:tplc="04190003" w:tentative="1">
+      <w:start w:val="1"/>
+      <w:numFmt w:val="bullet"/>
+      <w:lvlText w:val="o"/>
+      <w:lvlJc w:val="left"/>
+      <w:pPr>
+        <w:ind w:left="3600" w:hanging="360"/>
+      </w:pPr>
+      <w:rPr>
+        <w:rFonts w:ascii="Courier New" w:hAnsi="Courier New" w:cs="Courier New" w:hint="default"/>
+      </w:rPr>
+    </w:lvl>
+    <w:lvl w:ilvl="5" w:tplc="04190005" w:tentative="1">
+      <w:start w:val="1"/>
+      <w:numFmt w:val="bullet"/>
+      <w:lvlText w:val=""/>
+      <w:lvlJc w:val="left"/>
+      <w:pPr>
+        <w:ind w:left="4320" w:hanging="360"/>
+      </w:pPr>
+      <w:rPr>
+        <w:rFonts w:ascii="Wingdings" w:hAnsi="Wingdings" w:hint="default"/>
+      </w:rPr>
+    </w:lvl>
+    <w:lvl w:ilvl="6" w:tplc="04190001" w:tentative="1">
+      <w:start w:val="1"/>
+      <w:numFmt w:val="bullet"/>
+      <w:lvlText w:val=""/>
+      <w:lvlJc w:val="left"/>
+      <w:pPr>
+        <w:ind w:left="5040" w:hanging="360"/>
+      </w:pPr>
+      <w:rPr>
+        <w:rFonts w:ascii="Symbol" w:hAnsi="Symbol" w:hint="default"/>
+      </w:rPr>
+    </w:lvl>
+    <w:lvl w:ilvl="7" w:tplc="04190003" w:tentative="1">
+      <w:start w:val="1"/>
+      <w:numFmt w:val="bullet"/>
+      <w:lvlText w:val="o"/>
+      <w:lvlJc w:val="left"/>
+      <w:pPr>
+        <w:ind w:left="5760" w:hanging="360"/>
+      </w:pPr>
+      <w:rPr>
+        <w:rFonts w:ascii="Courier New" w:hAnsi="Courier New" w:cs="Courier New" w:hint="default"/>
+      </w:rPr>
+    </w:lvl>
+    <w:lvl w:ilvl="8" w:tplc="04190005" w:tentative="1">
+      <w:start w:val="1"/>
+      <w:numFmt w:val="bullet"/>
+      <w:lvlText w:val=""/>
+      <w:lvlJc w:val="left"/>
+      <w:pPr>
+        <w:ind w:left="6480" w:hanging="360"/>
+      </w:pPr>
+      <w:rPr>
+        <w:rFonts w:ascii="Wingdings" w:hAnsi="Wingdings" w:hint="default"/>
+      </w:rPr>
+    </w:lvl>
+  </w:abstractNum>
+  <w:abstractNum w:abstractNumId="2">
+    <w:nsid w:val="28BD15B3"/>
+    <w:multiLevelType w:val="hybridMultilevel"/>
+    <w:tmpl w:val="73340CF6"/>
+    <w:lvl w:ilvl="0" w:tplc="04190001">
+      <w:start w:val="1"/>
+      <w:numFmt w:val="bullet"/>
+      <w:lvlText w:val=""/>
+      <w:lvlJc w:val="left"/>
+      <w:pPr>
+        <w:ind w:left="720" w:hanging="360"/>
+      </w:pPr>
+      <w:rPr>
+        <w:rFonts w:ascii="Symbol" w:hAnsi="Symbol" w:hint="default"/>
+      </w:rPr>
+    </w:lvl>
+    <w:lvl w:ilvl="1" w:tplc="04190003" w:tentative="1">
+      <w:start w:val="1"/>
+      <w:numFmt w:val="bullet"/>
+      <w:lvlText w:val="o"/>
+      <w:lvlJc w:val="left"/>
+      <w:pPr>
+        <w:ind w:left="1440" w:hanging="360"/>
+      </w:pPr>
+      <w:rPr>
+        <w:rFonts w:ascii="Courier New" w:hAnsi="Courier New" w:cs="Courier New" w:hint="default"/>
+      </w:rPr>
+    </w:lvl>
+    <w:lvl w:ilvl="2" w:tplc="04190005" w:tentative="1">
+      <w:start w:val="1"/>
+      <w:numFmt w:val="bullet"/>
+      <w:lvlText w:val=""/>
+      <w:lvlJc w:val="left"/>
+      <w:pPr>
+        <w:ind w:left="2160" w:hanging="360"/>
+      </w:pPr>
+      <w:rPr>
+        <w:rFonts w:ascii="Wingdings" w:hAnsi="Wingdings" w:hint="default"/>
+      </w:rPr>
+    </w:lvl>
+    <w:lvl w:ilvl="3" w:tplc="04190001" w:tentative="1">
+      <w:start w:val="1"/>
+      <w:numFmt w:val="bullet"/>
+      <w:lvlText w:val=""/>
+      <w:lvlJc w:val="left"/>
+      <w:pPr>
+        <w:ind w:left="2880" w:hanging="360"/>
+      </w:pPr>
+      <w:rPr>
+        <w:rFonts w:ascii="Symbol" w:hAnsi="Symbol" w:hint="default"/>
+      </w:rPr>
+    </w:lvl>
+    <w:lvl w:ilvl="4" w:tplc="04190003" w:tentative="1">
+      <w:start w:val="1"/>
+      <w:numFmt w:val="bullet"/>
+      <w:lvlText w:val="o"/>
+      <w:lvlJc w:val="left"/>
+      <w:pPr>
+        <w:ind w:left="3600" w:hanging="360"/>
+      </w:pPr>
+      <w:rPr>
+        <w:rFonts w:ascii="Courier New" w:hAnsi="Courier New" w:cs="Courier New" w:hint="default"/>
+      </w:rPr>
+    </w:lvl>
+    <w:lvl w:ilvl="5" w:tplc="04190005" w:tentative="1">
+      <w:start w:val="1"/>
+      <w:numFmt w:val="bullet"/>
+      <w:lvlText w:val=""/>
+      <w:lvlJc w:val="left"/>
+      <w:pPr>
+        <w:ind w:left="4320" w:hanging="360"/>
+      </w:pPr>
+      <w:rPr>
+        <w:rFonts w:ascii="Wingdings" w:hAnsi="Wingdings" w:hint="default"/>
+      </w:rPr>
+    </w:lvl>
+    <w:lvl w:ilvl="6" w:tplc="04190001" w:tentative="1">
+      <w:start w:val="1"/>
+      <w:numFmt w:val="bullet"/>
+      <w:lvlText w:val=""/>
+      <w:lvlJc w:val="left"/>
+      <w:pPr>
+        <w:ind w:left="5040" w:hanging="360"/>
+      </w:pPr>
+      <w:rPr>
+        <w:rFonts w:ascii="Symbol" w:hAnsi="Symbol" w:hint="default"/>
+      </w:rPr>
+    </w:lvl>
+    <w:lvl w:ilvl="7" w:tplc="04190003" w:tentative="1">
+      <w:start w:val="1"/>
+      <w:numFmt w:val="bullet"/>
+      <w:lvlText w:val="o"/>
+      <w:lvlJc w:val="left"/>
+      <w:pPr>
+        <w:ind w:left="5760" w:hanging="360"/>
+      </w:pPr>
+      <w:rPr>
+        <w:rFonts w:ascii="Courier New" w:hAnsi="Courier New" w:cs="Courier New" w:hint="default"/>
+      </w:rPr>
+    </w:lvl>
+    <w:lvl w:ilvl="8" w:tplc="04190005" w:tentative="1">
+      <w:start w:val="1"/>
+      <w:numFmt w:val="bullet"/>
+      <w:lvlText w:val=""/>
+      <w:lvlJc w:val="left"/>
+      <w:pPr>
+        <w:ind w:left="6480" w:hanging="360"/>
+      </w:pPr>
+      <w:rPr>
+        <w:rFonts w:ascii="Wingdings" w:hAnsi="Wingdings" w:hint="default"/>
+      </w:rPr>
+    </w:lvl>
+  </w:abstractNum>
+  <w:abstractNum w:abstractNumId="3">
+    <w:nsid w:val="29420964"/>
+    <w:multiLevelType w:val="hybridMultilevel"/>
+    <w:tmpl w:val="4F387BF8"/>
+    <w:lvl w:ilvl="0" w:tplc="04190001">
+      <w:start w:val="1"/>
+      <w:numFmt w:val="bullet"/>
+      <w:lvlText w:val=""/>
+      <w:lvlJc w:val="left"/>
+      <w:pPr>
+        <w:ind w:left="720" w:hanging="360"/>
+      </w:pPr>
+      <w:rPr>
+        <w:rFonts w:ascii="Symbol" w:hAnsi="Symbol" w:hint="default"/>
+      </w:rPr>
+    </w:lvl>
+    <w:lvl w:ilvl="1" w:tplc="04190003" w:tentative="1">
+      <w:start w:val="1"/>
+      <w:numFmt w:val="bullet"/>
+      <w:lvlText w:val="o"/>
+      <w:lvlJc w:val="left"/>
+      <w:pPr>
+        <w:ind w:left="1440" w:hanging="360"/>
+      </w:pPr>
+      <w:rPr>
+        <w:rFonts w:ascii="Courier New" w:hAnsi="Courier New" w:cs="Courier New" w:hint="default"/>
+      </w:rPr>
+    </w:lvl>
+    <w:lvl w:ilvl="2" w:tplc="04190005" w:tentative="1">
+      <w:start w:val="1"/>
+      <w:numFmt w:val="bullet"/>
+      <w:lvlText w:val=""/>
+      <w:lvlJc w:val="left"/>
+      <w:pPr>
+        <w:ind w:left="2160" w:hanging="360"/>
+      </w:pPr>
+      <w:rPr>
+        <w:rFonts w:ascii="Wingdings" w:hAnsi="Wingdings" w:hint="default"/>
+      </w:rPr>
+    </w:lvl>
+    <w:lvl w:ilvl="3" w:tplc="04190001" w:tentative="1">
+      <w:start w:val="1"/>
+      <w:numFmt w:val="bullet"/>
+      <w:lvlText w:val=""/>
+      <w:lvlJc w:val="left"/>
+      <w:pPr>
+        <w:ind w:left="2880" w:hanging="360"/>
+      </w:pPr>
+      <w:rPr>
+        <w:rFonts w:ascii="Symbol" w:hAnsi="Symbol" w:hint="default"/>
+      </w:rPr>
+    </w:lvl>
+    <w:lvl w:ilvl="4" w:tplc="04190003" w:tentative="1">
+      <w:start w:val="1"/>
+      <w:numFmt w:val="bullet"/>
+      <w:lvlText w:val="o"/>
+      <w:lvlJc w:val="left"/>
+      <w:pPr>
+        <w:ind w:left="3600" w:hanging="360"/>
+      </w:pPr>
+      <w:rPr>
+        <w:rFonts w:ascii="Courier New" w:hAnsi="Courier New" w:cs="Courier New" w:hint="default"/>
+      </w:rPr>
+    </w:lvl>
+    <w:lvl w:ilvl="5" w:tplc="04190005" w:tentative="1">
+      <w:start w:val="1"/>
+      <w:numFmt w:val="bullet"/>
+      <w:lvlText w:val=""/>
+      <w:lvlJc w:val="left"/>
+      <w:pPr>
+        <w:ind w:left="4320" w:hanging="360"/>
+      </w:pPr>
+      <w:rPr>
+        <w:rFonts w:ascii="Wingdings" w:hAnsi="Wingdings" w:hint="default"/>
+      </w:rPr>
+    </w:lvl>
+    <w:lvl w:ilvl="6" w:tplc="04190001" w:tentative="1">
+      <w:start w:val="1"/>
+      <w:numFmt w:val="bullet"/>
+      <w:lvlText w:val=""/>
+      <w:lvlJc w:val="left"/>
+      <w:pPr>
+        <w:ind w:left="5040" w:hanging="360"/>
+      </w:pPr>
+      <w:rPr>
+        <w:rFonts w:ascii="Symbol" w:hAnsi="Symbol" w:hint="default"/>
+      </w:rPr>
+    </w:lvl>
+    <w:lvl w:ilvl="7" w:tplc="04190003" w:tentative="1">
+      <w:start w:val="1"/>
+      <w:numFmt w:val="bullet"/>
+      <w:lvlText w:val="o"/>
+      <w:lvlJc w:val="left"/>
+      <w:pPr>
+        <w:ind w:left="5760" w:hanging="360"/>
+      </w:pPr>
+      <w:rPr>
+        <w:rFonts w:ascii="Courier New" w:hAnsi="Courier New" w:cs="Courier New" w:hint="default"/>
+      </w:rPr>
+    </w:lvl>
+    <w:lvl w:ilvl="8" w:tplc="04190005" w:tentative="1">
+      <w:start w:val="1"/>
+      <w:numFmt w:val="bullet"/>
+      <w:lvlText w:val=""/>
+      <w:lvlJc w:val="left"/>
+      <w:pPr>
+        <w:ind w:left="6480" w:hanging="360"/>
+      </w:pPr>
+      <w:rPr>
+        <w:rFonts w:ascii="Wingdings" w:hAnsi="Wingdings" w:hint="default"/>
+      </w:rPr>
+    </w:lvl>
+  </w:abstractNum>
+  <w:abstractNum w:abstractNumId="4">
+    <w:nsid w:val="5A42680E"/>
+    <w:multiLevelType w:val="hybridMultilevel"/>
+    <w:tmpl w:val="541055C4"/>
+    <w:lvl w:ilvl="0" w:tplc="04190001">
+      <w:start w:val="1"/>
+      <w:numFmt w:val="bullet"/>
+      <w:lvlText w:val=""/>
+      <w:lvlJc w:val="left"/>
+      <w:pPr>
+        <w:ind w:left="720" w:hanging="360"/>
+      </w:pPr>
+      <w:rPr>
+        <w:rFonts w:ascii="Symbol" w:hAnsi="Symbol" w:hint="default"/>
+      </w:rPr>
+    </w:lvl>
+    <w:lvl w:ilvl="1" w:tplc="04190003" w:tentative="1">
+      <w:start w:val="1"/>
+      <w:numFmt w:val="bullet"/>
+      <w:lvlText w:val="o"/>
+      <w:lvlJc w:val="left"/>
+      <w:pPr>
+        <w:ind w:left="1440" w:hanging="360"/>
+      </w:pPr>
+      <w:rPr>
+        <w:rFonts w:ascii="Courier New" w:hAnsi="Courier New" w:cs="Courier New" w:hint="default"/>
+      </w:rPr>
+    </w:lvl>
+    <w:lvl w:ilvl="2" w:tplc="04190005" w:tentative="1">
+      <w:start w:val="1"/>
+      <w:numFmt w:val="bullet"/>
+      <w:lvlText w:val=""/>
+      <w:lvlJc w:val="left"/>
+      <w:pPr>
+        <w:ind w:left="2160" w:hanging="360"/>
+      </w:pPr>
+      <w:rPr>
+        <w:rFonts w:ascii="Wingdings" w:hAnsi="Wingdings" w:hint="default"/>
+      </w:rPr>
+    </w:lvl>
+    <w:lvl w:ilvl="3" w:tplc="04190001" w:tentative="1">
+      <w:start w:val="1"/>
+      <w:numFmt w:val="bullet"/>
+      <w:lvlText w:val=""/>
+      <w:lvlJc w:val="left"/>
+      <w:pPr>
+        <w:ind w:left="2880" w:hanging="360"/>
+      </w:pPr>
+      <w:rPr>
+        <w:rFonts w:ascii="Symbol" w:hAnsi="Symbol" w:hint="default"/>
+      </w:rPr>
+    </w:lvl>
+    <w:lvl w:ilvl="4" w:tplc="04190003" w:tentative="1">
+      <w:start w:val="1"/>
+      <w:numFmt w:val="bullet"/>
+      <w:lvlText w:val="o"/>
+      <w:lvlJc w:val="left"/>
+      <w:pPr>
+        <w:ind w:left="3600" w:hanging="360"/>
+      </w:pPr>
+      <w:rPr>
+        <w:rFonts w:ascii="Courier New" w:hAnsi="Courier New" w:cs="Courier New" w:hint="default"/>
+      </w:rPr>
+    </w:lvl>
+    <w:lvl w:ilvl="5" w:tplc="04190005" w:tentative="1">
+      <w:start w:val="1"/>
+      <w:numFmt w:val="bullet"/>
+      <w:lvlText w:val=""/>
+      <w:lvlJc w:val="left"/>
+      <w:pPr>
+        <w:ind w:left="4320" w:hanging="360"/>
+      </w:pPr>
+      <w:rPr>
+        <w:rFonts w:ascii="Wingdings" w:hAnsi="Wingdings" w:hint="default"/>
+      </w:rPr>
+    </w:lvl>
+    <w:lvl w:ilvl="6" w:tplc="04190001" w:tentative="1">
+      <w:start w:val="1"/>
+      <w:numFmt w:val="bullet"/>
+      <w:lvlText w:val=""/>
+      <w:lvlJc w:val="left"/>
+      <w:pPr>
+        <w:ind w:left="5040" w:hanging="360"/>
+      </w:pPr>
+      <w:rPr>
+        <w:rFonts w:ascii="Symbol" w:hAnsi="Symbol" w:hint="default"/>
+      </w:rPr>
+    </w:lvl>
+    <w:lvl w:ilvl="7" w:tplc="04190003" w:tentative="1">
+      <w:start w:val="1"/>
+      <w:numFmt w:val="bullet"/>
+      <w:lvlText w:val="o"/>
+      <w:lvlJc w:val="left"/>
+      <w:pPr>
+        <w:ind w:left="5760" w:hanging="360"/>
+      </w:pPr>
+      <w:rPr>
+        <w:rFonts w:ascii="Courier New" w:hAnsi="Courier New" w:cs="Courier New" w:hint="default"/>
+      </w:rPr>
+    </w:lvl>
+    <w:lvl w:ilvl="8" w:tplc="04190005" w:tentative="1">
+      <w:start w:val="1"/>
+      <w:numFmt w:val="bullet"/>
+      <w:lvlText w:val=""/>
+      <w:lvlJc w:val="left"/>
+      <w:pPr>
+        <w:ind w:left="6480" w:hanging="360"/>
+      </w:pPr>
+      <w:rPr>
+        <w:rFonts w:ascii="Wingdings" w:hAnsi="Wingdings" w:hint="default"/>
+      </w:rPr>
+    </w:lvl>
+  </w:abstractNum>
+  <w:abstractNum w:abstractNumId="5">
+    <w:nsid w:val="7AAC6EEF"/>
+    <w:multiLevelType w:val="hybridMultilevel"/>
+    <w:tmpl w:val="41468E42"/>
+    <w:lvl w:ilvl="0" w:tplc="04190001">
+      <w:start w:val="1"/>
+      <w:numFmt w:val="bullet"/>
+      <w:lvlText w:val=""/>
+      <w:lvlJc w:val="left"/>
+      <w:pPr>
+        <w:ind w:left="720" w:hanging="360"/>
+      </w:pPr>
+      <w:rPr>
+        <w:rFonts w:ascii="Symbol" w:hAnsi="Symbol" w:hint="default"/>
+      </w:rPr>
+    </w:lvl>
+    <w:lvl w:ilvl="1" w:tplc="04190003" w:tentative="1">
+      <w:start w:val="1"/>
+      <w:numFmt w:val="bullet"/>
+      <w:lvlText w:val="o"/>
+      <w:lvlJc w:val="left"/>
+      <w:pPr>
+        <w:ind w:left="1440" w:hanging="360"/>
+      </w:pPr>
+      <w:rPr>
+        <w:rFonts w:ascii="Courier New" w:hAnsi="Courier New" w:cs="Courier New" w:hint="default"/>
+      </w:rPr>
+    </w:lvl>
+    <w:lvl w:ilvl="2" w:tplc="04190005" w:tentative="1">
+      <w:start w:val="1"/>
+      <w:numFmt w:val="bullet"/>
+      <w:lvlText w:val=""/>
+      <w:lvlJc w:val="left"/>
+      <w:pPr>
+        <w:ind w:left="2160" w:hanging="360"/>
+      </w:pPr>
+      <w:rPr>
+        <w:rFonts w:ascii="Wingdings" w:hAnsi="Wingdings" w:hint="default"/>
+      </w:rPr>
+    </w:lvl>
+    <w:lvl w:ilvl="3" w:tplc="04190001" w:tentative="1">
+      <w:start w:val="1"/>
+      <w:numFmt w:val="bullet"/>
+      <w:lvlText w:val=""/>
+      <w:lvlJc w:val="left"/>
+      <w:pPr>
+        <w:ind w:left="2880" w:hanging="360"/>
+      </w:pPr>
+      <w:rPr>
+        <w:rFonts w:ascii="Symbol" w:hAnsi="Symbol" w:hint="default"/>
+      </w:rPr>
+    </w:lvl>
+    <w:lvl w:ilvl="4" w:tplc="04190003" w:tentative="1">
+      <w:start w:val="1"/>
+      <w:numFmt w:val="bullet"/>
+      <w:lvlText w:val="o"/>
+      <w:lvlJc w:val="left"/>
+      <w:pPr>
+        <w:ind w:left="3600" w:hanging="360"/>
+      </w:pPr>
+      <w:rPr>
+        <w:rFonts w:ascii="Courier New" w:hAnsi="Courier New" w:cs="Courier New" w:hint="default"/>
+      </w:rPr>
+    </w:lvl>
+    <w:lvl w:ilvl="5" w:tplc="04190005" w:tentative="1">
+      <w:start w:val="1"/>
+      <w:numFmt w:val="bullet"/>
+      <w:lvlText w:val=""/>
+      <w:lvlJc w:val="left"/>
+      <w:pPr>
+        <w:ind w:left="4320" w:hanging="360"/>
+      </w:pPr>
+      <w:rPr>
+        <w:rFonts w:ascii="Wingdings" w:hAnsi="Wingdings" w:hint="default"/>
+      </w:rPr>
+    </w:lvl>
+    <w:lvl w:ilvl="6" w:tplc="04190001" w:tentative="1">
+      <w:start w:val="1"/>
+      <w:numFmt w:val="bullet"/>
+      <w:lvlText w:val=""/>
+      <w:lvlJc w:val="left"/>
+      <w:pPr>
+        <w:ind w:left="5040" w:hanging="360"/>
+      </w:pPr>
+      <w:rPr>
+        <w:rFonts w:ascii="Symbol" w:hAnsi="Symbol" w:hint="default"/>
+      </w:rPr>
+    </w:lvl>
+    <w:lvl w:ilvl="7" w:tplc="04190003" w:tentative="1">
+      <w:start w:val="1"/>
+      <w:numFmt w:val="bullet"/>
+      <w:lvlText w:val="o"/>
+      <w:lvlJc w:val="left"/>
+      <w:pPr>
+        <w:ind w:left="5760" w:hanging="360"/>
+      </w:pPr>
+      <w:rPr>
+        <w:rFonts w:ascii="Courier New" w:hAnsi="Courier New" w:cs="Courier New" w:hint="default"/>
+      </w:rPr>
+    </w:lvl>
+    <w:lvl w:ilvl="8" w:tplc="04190005" w:tentative="1">
+      <w:start w:val="1"/>
+      <w:numFmt w:val="bullet"/>
+      <w:lvlText w:val=""/>
+      <w:lvlJc w:val="left"/>
+      <w:pPr>
+        <w:ind w:left="6480" w:hanging="360"/>
+      </w:pPr>
+      <w:rPr>
+        <w:rFonts w:ascii="Wingdings" w:hAnsi="Wingdings" w:hint="default"/>
+      </w:rPr>
+    </w:lvl>
+  </w:abstractNum>
+  <w:num w:numId="1">
+    <w:abstractNumId w:val="0"/>
+  </w:num>
+  <w:num w:numId="2">
+    <w:abstractNumId w:val="5"/>
+  </w:num>
+  <w:num w:numId="3">
+    <w:abstractNumId w:val="4"/>
+  </w:num>
+  <w:num w:numId="4">
+    <w:abstractNumId w:val="2"/>
+  </w:num>
+  <w:num w:numId="5">
+    <w:abstractNumId w:val="1"/>
+  </w:num>
+  <w:num w:numId="6">
+    <w:abstractNumId w:val="3"/>
+  </w:num>
+</w:numbering>
+</file>
+
 <file path=word/styles.xml><?xml version="1.0" encoding="utf-8"?>
-<w:styles xmlns:mc="http://schemas.openxmlformats.org/markup-compatibility/2006" xmlns:r="http://schemas.openxmlformats.org/officeDocument/2006/relationships" xmlns:w="http://schemas.openxmlformats.org/wordprocessingml/2006/main" xmlns:w14="http://schemas.microsoft.com/office/word/2010/wordml" mc:Ignorable="w14">
+<w:styles xmlns:r="http://schemas.openxmlformats.org/officeDocument/2006/relationships" xmlns:w="http://schemas.openxmlformats.org/wordprocessingml/2006/main">
   <w:docDefaults>
     <w:rPrDefault>
       <w:rPr>
@@ -1277,7 +3109,7 @@
     </w:rPrDefault>
     <w:pPrDefault/>
   </w:docDefaults>
-  <w:latentStyles w:defLockedState="0" w:defUIPriority="99" w:defSemiHidden="1" w:defUnhideWhenUsed="1" w:defQFormat="0" w:count="276">
+  <w:latentStyles w:defLockedState="0" w:defUIPriority="99" w:defSemiHidden="1" w:defUnhideWhenUsed="1" w:defQFormat="0" w:count="267">
     <w:lsdException w:name="Normal" w:semiHidden="0" w:uiPriority="0" w:unhideWhenUsed="0" w:qFormat="1"/>
     <w:lsdException w:name="heading 1" w:semiHidden="0" w:uiPriority="9" w:unhideWhenUsed="0" w:qFormat="1"/>
     <w:lsdException w:name="heading 2" w:uiPriority="9" w:qFormat="1"/>
@@ -1303,7 +3135,7 @@
     <w:lsdException w:name="Subtitle" w:semiHidden="0" w:uiPriority="11" w:unhideWhenUsed="0" w:qFormat="1"/>
     <w:lsdException w:name="Strong" w:semiHidden="0" w:uiPriority="22" w:unhideWhenUsed="0" w:qFormat="1"/>
     <w:lsdException w:name="Emphasis" w:semiHidden="0" w:uiPriority="20" w:unhideWhenUsed="0" w:qFormat="1"/>
-    <w:lsdException w:name="Table Grid" w:semiHidden="0" w:uiPriority="59" w:unhideWhenUsed="0"/>
+    <w:lsdException w:name="Table Grid" w:semiHidden="0" w:uiPriority="39" w:unhideWhenUsed="0"/>
     <w:lsdException w:name="Placeholder Text" w:unhideWhenUsed="0"/>
     <w:lsdException w:name="No Spacing" w:semiHidden="0" w:uiPriority="1" w:unhideWhenUsed="0" w:qFormat="1"/>
     <w:lsdException w:name="Light Shading" w:semiHidden="0" w:uiPriority="60" w:unhideWhenUsed="0"/>
@@ -1419,6 +3251,7 @@
   <w:style w:type="paragraph" w:default="1" w:styleId="a">
     <w:name w:val="Normal"/>
     <w:qFormat/>
+    <w:rsid w:val="00DE1254"/>
   </w:style>
   <w:style w:type="paragraph" w:styleId="1">
     <w:name w:val="heading 1"/>
@@ -1478,6 +3311,7 @@
     <w:uiPriority w:val="99"/>
     <w:semiHidden/>
     <w:unhideWhenUsed/>
+    <w:qFormat/>
     <w:tblPr>
       <w:tblInd w:w="0" w:type="dxa"/>
       <w:tblCellMar>
@@ -1538,7 +3372,7 @@
   <w:style w:type="table" w:styleId="a4">
     <w:name w:val="Table Grid"/>
     <w:basedOn w:val="a1"/>
-    <w:uiPriority w:val="59"/>
+    <w:uiPriority w:val="39"/>
     <w:rsid w:val="00661348"/>
     <w:tblPr>
       <w:tblInd w:w="0" w:type="dxa"/>
@@ -1604,6 +3438,51 @@
       <w:color w:val="345A8A" w:themeColor="accent1" w:themeShade="B5"/>
       <w:sz w:val="32"/>
       <w:szCs w:val="32"/>
+    </w:rPr>
+  </w:style>
+  <w:style w:type="paragraph" w:styleId="a9">
+    <w:name w:val="Balloon Text"/>
+    <w:basedOn w:val="a"/>
+    <w:link w:val="aa"/>
+    <w:uiPriority w:val="99"/>
+    <w:semiHidden/>
+    <w:unhideWhenUsed/>
+    <w:rsid w:val="007763E7"/>
+    <w:rPr>
+      <w:rFonts w:ascii="Tahoma" w:hAnsi="Tahoma" w:cs="Tahoma"/>
+      <w:sz w:val="16"/>
+      <w:szCs w:val="16"/>
+    </w:rPr>
+  </w:style>
+  <w:style w:type="character" w:customStyle="1" w:styleId="aa">
+    <w:name w:val="Текст выноски Знак"/>
+    <w:basedOn w:val="a0"/>
+    <w:link w:val="a9"/>
+    <w:uiPriority w:val="99"/>
+    <w:semiHidden/>
+    <w:rsid w:val="007763E7"/>
+    <w:rPr>
+      <w:rFonts w:ascii="Tahoma" w:hAnsi="Tahoma" w:cs="Tahoma"/>
+      <w:sz w:val="16"/>
+      <w:szCs w:val="16"/>
+    </w:rPr>
+  </w:style>
+  <w:style w:type="paragraph" w:styleId="ab">
+    <w:name w:val="List Paragraph"/>
+    <w:basedOn w:val="a"/>
+    <w:uiPriority w:val="34"/>
+    <w:qFormat/>
+    <w:rsid w:val="00E41689"/>
+    <w:pPr>
+      <w:spacing w:after="200" w:line="276" w:lineRule="auto"/>
+      <w:ind w:left="720"/>
+      <w:contextualSpacing/>
+    </w:pPr>
+    <w:rPr>
+      <w:rFonts w:eastAsiaTheme="minorHAnsi"/>
+      <w:sz w:val="22"/>
+      <w:szCs w:val="22"/>
+      <w:lang w:val="en-US" w:eastAsia="en-US" w:bidi="en-US"/>
     </w:rPr>
   </w:style>
 </w:styles>
@@ -2272,4 +4151,16 @@
   </a:objectDefaults>
   <a:extraClrSchemeLst/>
 </a:theme>
+</file>
+
+<file path=customXml/item1.xml><?xml version="1.0" encoding="utf-8"?>
+<b:Sources xmlns:b="http://schemas.openxmlformats.org/officeDocument/2006/bibliography" xmlns="http://schemas.openxmlformats.org/officeDocument/2006/bibliography" SelectedStyle="\APA.XSL" StyleName="APA Fifth Edition"/>
+</file>
+
+<file path=customXml/itemProps1.xml><?xml version="1.0" encoding="utf-8"?>
+<ds:datastoreItem xmlns:ds="http://schemas.openxmlformats.org/officeDocument/2006/customXml" ds:itemID="{F4B0A34F-5969-4DF5-A3D3-F3310DD07E2E}">
+  <ds:schemaRefs>
+    <ds:schemaRef ds:uri="http://schemas.openxmlformats.org/officeDocument/2006/bibliography"/>
+  </ds:schemaRefs>
+</ds:datastoreItem>
 </file>
</xml_diff>

<commit_message>
Updated reference_manual, added core interface
</commit_message>
<xml_diff>
--- a/doc/selen_reference_manual.docx
+++ b/doc/selen_reference_manual.docx
@@ -226,6 +226,56 @@
                 <w:b w:val="0"/>
               </w:rPr>
               <w:t>Добавлено описание характеристик кэш-памяти 1 уровня</w:t>
+            </w:r>
+          </w:p>
+        </w:tc>
+      </w:tr>
+      <w:tr>
+        <w:tc>
+          <w:tcPr>
+            <w:tcW w:w="1526" w:type="dxa"/>
+          </w:tcPr>
+          <w:p>
+            <w:pPr>
+              <w:pStyle w:val="a5"/>
+              <w:spacing w:before="0" w:after="0"/>
+              <w:jc w:val="left"/>
+              <w:rPr>
+                <w:rStyle w:val="a3"/>
+                <w:b w:val="0"/>
+                <w:lang w:val="en-US"/>
+              </w:rPr>
+            </w:pPr>
+            <w:r>
+              <w:rPr>
+                <w:rStyle w:val="a3"/>
+                <w:b w:val="0"/>
+                <w:lang w:val="en-US"/>
+              </w:rPr>
+              <w:t>07.01.16</w:t>
+            </w:r>
+          </w:p>
+        </w:tc>
+        <w:tc>
+          <w:tcPr>
+            <w:tcW w:w="8039" w:type="dxa"/>
+          </w:tcPr>
+          <w:p>
+            <w:pPr>
+              <w:pStyle w:val="a5"/>
+              <w:spacing w:before="0" w:after="0"/>
+              <w:jc w:val="left"/>
+              <w:rPr>
+                <w:rStyle w:val="a3"/>
+                <w:b w:val="0"/>
+              </w:rPr>
+            </w:pPr>
+            <w:r>
+              <w:rPr>
+                <w:rStyle w:val="a3"/>
+                <w:b w:val="0"/>
+              </w:rPr>
+              <w:t>Добавлено более подробное описание интерфейсов ядра</w:t>
             </w:r>
           </w:p>
         </w:tc>
@@ -649,28 +699,140 @@
     <w:p>
       <w:pPr>
         <w:pStyle w:val="a5"/>
-        <w:spacing w:before="0" w:after="0" w:line="360" w:lineRule="auto"/>
-        <w:rPr>
-          <w:rStyle w:val="a3"/>
-          <w:b w:val="0"/>
-        </w:rPr>
-      </w:pPr>
+        <w:jc w:val="both"/>
+        <w:rPr>
+          <w:rStyle w:val="a3"/>
+          <w:b w:val="0"/>
+        </w:rPr>
+      </w:pPr>
+      <w:r>
+        <w:rPr>
+          <w:rStyle w:val="a3"/>
+          <w:b w:val="0"/>
+        </w:rPr>
+        <w:t xml:space="preserve">Процессорный кластер состоит из 32-ух битного ядра, поддерживающего систему команд </w:t>
+      </w:r>
+      <w:r>
+        <w:rPr>
+          <w:rStyle w:val="a3"/>
+          <w:b w:val="0"/>
+          <w:lang w:val="en-US"/>
+        </w:rPr>
+        <w:t>RISCV</w:t>
+      </w:r>
+      <w:r>
+        <w:rPr>
+          <w:rStyle w:val="a3"/>
+          <w:b w:val="0"/>
+        </w:rPr>
+        <w:t xml:space="preserve"> (</w:t>
+      </w:r>
+      <w:r>
+        <w:rPr>
+          <w:rStyle w:val="a3"/>
+          <w:b w:val="0"/>
+        </w:rPr>
+        <w:t>см. приложение 1), кэш-памяти инструкций и кэш-памяти данных и блока доступа в память (</w:t>
+      </w:r>
+      <w:r>
+        <w:rPr>
+          <w:rStyle w:val="a3"/>
+          <w:b w:val="0"/>
+          <w:lang w:val="en-US"/>
+        </w:rPr>
+        <w:t>Memory</w:t>
+      </w:r>
+      <w:r>
+        <w:rPr>
+          <w:rStyle w:val="a3"/>
+          <w:b w:val="0"/>
+        </w:rPr>
+        <w:t xml:space="preserve"> </w:t>
+      </w:r>
+      <w:r>
+        <w:rPr>
+          <w:rStyle w:val="a3"/>
+          <w:b w:val="0"/>
+          <w:lang w:val="en-US"/>
+        </w:rPr>
+        <w:t>Access</w:t>
+      </w:r>
+      <w:r>
+        <w:rPr>
+          <w:rStyle w:val="a3"/>
+          <w:b w:val="0"/>
+        </w:rPr>
+        <w:t xml:space="preserve"> </w:t>
+      </w:r>
+      <w:r>
+        <w:rPr>
+          <w:rStyle w:val="a3"/>
+          <w:b w:val="0"/>
+          <w:lang w:val="en-US"/>
+        </w:rPr>
+        <w:t>Unit</w:t>
+      </w:r>
+      <w:r>
+        <w:rPr>
+          <w:rStyle w:val="a3"/>
+          <w:b w:val="0"/>
+        </w:rPr>
+        <w:t>)</w:t>
+      </w:r>
+      <w:r>
+        <w:rPr>
+          <w:rStyle w:val="a3"/>
+          <w:b w:val="0"/>
+        </w:rPr>
+        <w:t xml:space="preserve">, поддерживающего интерфейсов </w:t>
+      </w:r>
+      <w:r>
+        <w:rPr>
+          <w:rStyle w:val="a3"/>
+          <w:b w:val="0"/>
+          <w:lang w:val="en-US"/>
+        </w:rPr>
+        <w:t>Wishbone</w:t>
+      </w:r>
+      <w:r>
+        <w:rPr>
+          <w:rStyle w:val="a3"/>
+          <w:b w:val="0"/>
+        </w:rPr>
+        <w:t>.</w:t>
+      </w:r>
     </w:p>
     <w:p>
       <w:pPr>
+        <w:pStyle w:val="a7"/>
+        <w:rPr>
+          <w:rStyle w:val="a3"/>
+          <w:b w:val="0"/>
+        </w:rPr>
+      </w:pPr>
+      <w:r>
+        <w:rPr>
+          <w:rStyle w:val="a3"/>
+          <w:b w:val="0"/>
+        </w:rPr>
+        <w:lastRenderedPageBreak/>
+        <w:t>Описание ядра</w:t>
+      </w:r>
+    </w:p>
+    <w:p>
+      <w:pPr>
         <w:pStyle w:val="a5"/>
-        <w:spacing w:before="0" w:after="0" w:line="360" w:lineRule="auto"/>
-        <w:rPr>
-          <w:rStyle w:val="a3"/>
-          <w:b w:val="0"/>
-        </w:rPr>
-      </w:pPr>
-      <w:r>
-        <w:rPr>
-          <w:rStyle w:val="a3"/>
-          <w:b w:val="0"/>
-        </w:rPr>
-        <w:t>Таблица 1. Интерфейс взаимодействия ядра с кэш-памятью первого уровня</w:t>
+        <w:rPr>
+          <w:rStyle w:val="a3"/>
+          <w:b w:val="0"/>
+        </w:rPr>
+      </w:pPr>
+      <w:r>
+        <w:rPr>
+          <w:rStyle w:val="a3"/>
+          <w:b w:val="0"/>
+        </w:rPr>
+        <w:t>Таблица 1. Интерфейс взаимодействия ядра с кэш-памятью инструкций</w:t>
       </w:r>
     </w:p>
     <w:tbl>
@@ -799,7 +961,6 @@
                 <w:bCs w:val="0"/>
                 <w:lang w:val="en-US"/>
               </w:rPr>
-              <w:lastRenderedPageBreak/>
               <w:t>core_req_val</w:t>
             </w:r>
             <w:proofErr w:type="spellEnd"/>
@@ -997,6 +1158,355 @@
                 <w:rStyle w:val="a3"/>
                 <w:b w:val="0"/>
                 <w:bCs w:val="0"/>
+              </w:rPr>
+            </w:pPr>
+            <w:proofErr w:type="spellStart"/>
+            <w:r>
+              <w:rPr>
+                <w:rStyle w:val="a3"/>
+                <w:b w:val="0"/>
+                <w:bCs w:val="0"/>
+              </w:rPr>
+              <w:t>core_ack_val</w:t>
+            </w:r>
+            <w:proofErr w:type="spellEnd"/>
+          </w:p>
+        </w:tc>
+        <w:tc>
+          <w:tcPr>
+            <w:tcW w:w="1701" w:type="dxa"/>
+          </w:tcPr>
+          <w:p>
+            <w:pPr>
+              <w:pStyle w:val="a5"/>
+              <w:spacing w:before="0" w:after="0" w:line="360" w:lineRule="auto"/>
+              <w:rPr>
+                <w:rStyle w:val="a3"/>
+                <w:b w:val="0"/>
+                <w:bCs w:val="0"/>
+              </w:rPr>
+            </w:pPr>
+            <w:r>
+              <w:rPr>
+                <w:rStyle w:val="a3"/>
+                <w:b w:val="0"/>
+                <w:bCs w:val="0"/>
+              </w:rPr>
+              <w:t>[0:0]</w:t>
+            </w:r>
+          </w:p>
+        </w:tc>
+        <w:tc>
+          <w:tcPr>
+            <w:tcW w:w="1985" w:type="dxa"/>
+          </w:tcPr>
+          <w:p>
+            <w:pPr>
+              <w:pStyle w:val="a5"/>
+              <w:spacing w:before="0" w:after="0" w:line="360" w:lineRule="auto"/>
+              <w:rPr>
+                <w:rStyle w:val="a3"/>
+                <w:b w:val="0"/>
+                <w:bCs w:val="0"/>
+              </w:rPr>
+            </w:pPr>
+            <w:proofErr w:type="spellStart"/>
+            <w:r>
+              <w:rPr>
+                <w:rStyle w:val="a3"/>
+                <w:b w:val="0"/>
+                <w:bCs w:val="0"/>
+              </w:rPr>
+              <w:t>Input</w:t>
+            </w:r>
+            <w:proofErr w:type="spellEnd"/>
+          </w:p>
+        </w:tc>
+        <w:tc>
+          <w:tcPr>
+            <w:tcW w:w="3928" w:type="dxa"/>
+          </w:tcPr>
+          <w:p>
+            <w:pPr>
+              <w:pStyle w:val="a5"/>
+              <w:spacing w:before="0" w:after="0" w:line="360" w:lineRule="auto"/>
+              <w:jc w:val="left"/>
+              <w:rPr>
+                <w:rStyle w:val="a3"/>
+                <w:b w:val="0"/>
+                <w:bCs w:val="0"/>
+              </w:rPr>
+            </w:pPr>
+            <w:r>
+              <w:rPr>
+                <w:rStyle w:val="a3"/>
+                <w:b w:val="0"/>
+                <w:bCs w:val="0"/>
+              </w:rPr>
+              <w:t>Значимость ответа</w:t>
+            </w:r>
+          </w:p>
+        </w:tc>
+      </w:tr>
+      <w:tr>
+        <w:tc>
+          <w:tcPr>
+            <w:tcW w:w="1951" w:type="dxa"/>
+          </w:tcPr>
+          <w:p>
+            <w:pPr>
+              <w:pStyle w:val="a5"/>
+              <w:spacing w:before="0" w:after="0" w:line="360" w:lineRule="auto"/>
+              <w:rPr>
+                <w:rStyle w:val="a3"/>
+                <w:b w:val="0"/>
+                <w:bCs w:val="0"/>
+              </w:rPr>
+            </w:pPr>
+            <w:proofErr w:type="spellStart"/>
+            <w:r>
+              <w:rPr>
+                <w:rStyle w:val="a3"/>
+                <w:b w:val="0"/>
+                <w:bCs w:val="0"/>
+              </w:rPr>
+              <w:t>core_ack_rdata</w:t>
+            </w:r>
+            <w:proofErr w:type="spellEnd"/>
+          </w:p>
+        </w:tc>
+        <w:tc>
+          <w:tcPr>
+            <w:tcW w:w="1701" w:type="dxa"/>
+          </w:tcPr>
+          <w:p>
+            <w:pPr>
+              <w:pStyle w:val="a5"/>
+              <w:spacing w:before="0" w:after="0" w:line="360" w:lineRule="auto"/>
+              <w:rPr>
+                <w:rStyle w:val="a3"/>
+                <w:b w:val="0"/>
+                <w:bCs w:val="0"/>
+              </w:rPr>
+            </w:pPr>
+            <w:r>
+              <w:rPr>
+                <w:rStyle w:val="a3"/>
+                <w:b w:val="0"/>
+                <w:bCs w:val="0"/>
+              </w:rPr>
+              <w:t>[31:0]</w:t>
+            </w:r>
+          </w:p>
+        </w:tc>
+        <w:tc>
+          <w:tcPr>
+            <w:tcW w:w="1985" w:type="dxa"/>
+          </w:tcPr>
+          <w:p>
+            <w:pPr>
+              <w:pStyle w:val="a5"/>
+              <w:spacing w:before="0" w:after="0" w:line="360" w:lineRule="auto"/>
+              <w:rPr>
+                <w:rStyle w:val="a3"/>
+                <w:b w:val="0"/>
+                <w:bCs w:val="0"/>
+              </w:rPr>
+            </w:pPr>
+            <w:proofErr w:type="spellStart"/>
+            <w:r>
+              <w:rPr>
+                <w:rStyle w:val="a3"/>
+                <w:b w:val="0"/>
+                <w:bCs w:val="0"/>
+              </w:rPr>
+              <w:t>Input</w:t>
+            </w:r>
+            <w:proofErr w:type="spellEnd"/>
+          </w:p>
+        </w:tc>
+        <w:tc>
+          <w:tcPr>
+            <w:tcW w:w="3928" w:type="dxa"/>
+          </w:tcPr>
+          <w:p>
+            <w:pPr>
+              <w:pStyle w:val="a5"/>
+              <w:spacing w:before="0" w:after="0" w:line="360" w:lineRule="auto"/>
+              <w:jc w:val="left"/>
+              <w:rPr>
+                <w:rStyle w:val="a3"/>
+                <w:b w:val="0"/>
+                <w:bCs w:val="0"/>
+              </w:rPr>
+            </w:pPr>
+            <w:r>
+              <w:rPr>
+                <w:rStyle w:val="a3"/>
+                <w:b w:val="0"/>
+                <w:bCs w:val="0"/>
+              </w:rPr>
+              <w:t>Данные ответа</w:t>
+            </w:r>
+          </w:p>
+        </w:tc>
+      </w:tr>
+    </w:tbl>
+    <w:p>
+      <w:pPr>
+        <w:pStyle w:val="a5"/>
+        <w:rPr>
+          <w:rStyle w:val="a3"/>
+          <w:b w:val="0"/>
+        </w:rPr>
+      </w:pPr>
+    </w:p>
+    <w:p>
+      <w:pPr>
+        <w:pStyle w:val="a5"/>
+        <w:spacing w:before="0" w:after="0" w:line="360" w:lineRule="auto"/>
+        <w:rPr>
+          <w:rStyle w:val="a3"/>
+          <w:b w:val="0"/>
+        </w:rPr>
+      </w:pPr>
+      <w:r>
+        <w:rPr>
+          <w:rStyle w:val="a3"/>
+          <w:b w:val="0"/>
+        </w:rPr>
+        <w:t>Таблица 2</w:t>
+      </w:r>
+      <w:r>
+        <w:rPr>
+          <w:rStyle w:val="a3"/>
+          <w:b w:val="0"/>
+        </w:rPr>
+        <w:t>. Интерфейс взаимодействия я</w:t>
+      </w:r>
+      <w:r>
+        <w:rPr>
+          <w:rStyle w:val="a3"/>
+          <w:b w:val="0"/>
+        </w:rPr>
+        <w:t>дра с кэш-памятью данных</w:t>
+      </w:r>
+    </w:p>
+    <w:tbl>
+      <w:tblPr>
+        <w:tblStyle w:val="a4"/>
+        <w:tblW w:w="0" w:type="auto"/>
+        <w:tblLook w:val="04A0"/>
+      </w:tblPr>
+      <w:tblGrid>
+        <w:gridCol w:w="1951"/>
+        <w:gridCol w:w="1701"/>
+        <w:gridCol w:w="1985"/>
+        <w:gridCol w:w="3928"/>
+      </w:tblGrid>
+      <w:tr>
+        <w:tc>
+          <w:tcPr>
+            <w:tcW w:w="1951" w:type="dxa"/>
+          </w:tcPr>
+          <w:p>
+            <w:pPr>
+              <w:pStyle w:val="a5"/>
+              <w:spacing w:before="0" w:after="0" w:line="360" w:lineRule="auto"/>
+              <w:rPr>
+                <w:rStyle w:val="a3"/>
+                <w:bCs w:val="0"/>
+              </w:rPr>
+            </w:pPr>
+            <w:r>
+              <w:rPr>
+                <w:rStyle w:val="a3"/>
+                <w:bCs w:val="0"/>
+              </w:rPr>
+              <w:t>Название</w:t>
+            </w:r>
+          </w:p>
+        </w:tc>
+        <w:tc>
+          <w:tcPr>
+            <w:tcW w:w="1701" w:type="dxa"/>
+          </w:tcPr>
+          <w:p>
+            <w:pPr>
+              <w:pStyle w:val="a5"/>
+              <w:spacing w:before="0" w:after="0" w:line="360" w:lineRule="auto"/>
+              <w:rPr>
+                <w:rStyle w:val="a3"/>
+                <w:bCs w:val="0"/>
+              </w:rPr>
+            </w:pPr>
+            <w:r>
+              <w:rPr>
+                <w:rStyle w:val="a3"/>
+                <w:bCs w:val="0"/>
+              </w:rPr>
+              <w:t>Разрядность</w:t>
+            </w:r>
+          </w:p>
+        </w:tc>
+        <w:tc>
+          <w:tcPr>
+            <w:tcW w:w="1985" w:type="dxa"/>
+          </w:tcPr>
+          <w:p>
+            <w:pPr>
+              <w:pStyle w:val="a5"/>
+              <w:spacing w:before="0" w:after="0" w:line="360" w:lineRule="auto"/>
+              <w:rPr>
+                <w:rStyle w:val="a3"/>
+                <w:bCs w:val="0"/>
+              </w:rPr>
+            </w:pPr>
+            <w:r>
+              <w:rPr>
+                <w:rStyle w:val="a3"/>
+                <w:bCs w:val="0"/>
+              </w:rPr>
+              <w:t>Направление</w:t>
+            </w:r>
+          </w:p>
+        </w:tc>
+        <w:tc>
+          <w:tcPr>
+            <w:tcW w:w="3928" w:type="dxa"/>
+          </w:tcPr>
+          <w:p>
+            <w:pPr>
+              <w:pStyle w:val="a5"/>
+              <w:spacing w:before="0" w:after="0" w:line="360" w:lineRule="auto"/>
+              <w:rPr>
+                <w:rStyle w:val="a3"/>
+                <w:bCs w:val="0"/>
+              </w:rPr>
+            </w:pPr>
+            <w:r>
+              <w:rPr>
+                <w:rStyle w:val="a3"/>
+                <w:bCs w:val="0"/>
+              </w:rPr>
+              <w:t>Описание</w:t>
+            </w:r>
+          </w:p>
+        </w:tc>
+      </w:tr>
+      <w:tr>
+        <w:tc>
+          <w:tcPr>
+            <w:tcW w:w="1951" w:type="dxa"/>
+          </w:tcPr>
+          <w:p>
+            <w:pPr>
+              <w:pStyle w:val="a5"/>
+              <w:spacing w:before="0" w:after="0" w:line="360" w:lineRule="auto"/>
+              <w:rPr>
+                <w:rStyle w:val="a3"/>
+                <w:b w:val="0"/>
+                <w:bCs w:val="0"/>
                 <w:lang w:val="en-US"/>
               </w:rPr>
             </w:pPr>
@@ -1006,6 +1516,214 @@
                 <w:rStyle w:val="a3"/>
                 <w:b w:val="0"/>
                 <w:bCs w:val="0"/>
+                <w:lang w:val="en-US"/>
+              </w:rPr>
+              <w:t>core_req_val</w:t>
+            </w:r>
+            <w:proofErr w:type="spellEnd"/>
+          </w:p>
+        </w:tc>
+        <w:tc>
+          <w:tcPr>
+            <w:tcW w:w="1701" w:type="dxa"/>
+          </w:tcPr>
+          <w:p>
+            <w:pPr>
+              <w:pStyle w:val="a5"/>
+              <w:spacing w:before="0" w:after="0" w:line="360" w:lineRule="auto"/>
+              <w:rPr>
+                <w:rStyle w:val="a3"/>
+                <w:b w:val="0"/>
+                <w:bCs w:val="0"/>
+              </w:rPr>
+            </w:pPr>
+            <w:r>
+              <w:rPr>
+                <w:rStyle w:val="a3"/>
+                <w:b w:val="0"/>
+                <w:bCs w:val="0"/>
+              </w:rPr>
+              <w:t>[0:0]</w:t>
+            </w:r>
+          </w:p>
+        </w:tc>
+        <w:tc>
+          <w:tcPr>
+            <w:tcW w:w="1985" w:type="dxa"/>
+          </w:tcPr>
+          <w:p>
+            <w:pPr>
+              <w:pStyle w:val="a5"/>
+              <w:spacing w:before="0" w:after="0" w:line="360" w:lineRule="auto"/>
+              <w:rPr>
+                <w:rStyle w:val="a3"/>
+                <w:b w:val="0"/>
+                <w:bCs w:val="0"/>
+                <w:lang w:val="en-US"/>
+              </w:rPr>
+            </w:pPr>
+            <w:r>
+              <w:rPr>
+                <w:rStyle w:val="a3"/>
+                <w:b w:val="0"/>
+                <w:bCs w:val="0"/>
+                <w:lang w:val="en-US"/>
+              </w:rPr>
+              <w:t>Output</w:t>
+            </w:r>
+          </w:p>
+        </w:tc>
+        <w:tc>
+          <w:tcPr>
+            <w:tcW w:w="3928" w:type="dxa"/>
+          </w:tcPr>
+          <w:p>
+            <w:pPr>
+              <w:pStyle w:val="a5"/>
+              <w:spacing w:before="0" w:after="0" w:line="360" w:lineRule="auto"/>
+              <w:jc w:val="left"/>
+              <w:rPr>
+                <w:rStyle w:val="a3"/>
+                <w:b w:val="0"/>
+                <w:bCs w:val="0"/>
+              </w:rPr>
+            </w:pPr>
+            <w:r>
+              <w:rPr>
+                <w:rStyle w:val="a3"/>
+                <w:b w:val="0"/>
+                <w:bCs w:val="0"/>
+              </w:rPr>
+              <w:t>Значимость запроса</w:t>
+            </w:r>
+          </w:p>
+        </w:tc>
+      </w:tr>
+      <w:tr>
+        <w:tc>
+          <w:tcPr>
+            <w:tcW w:w="1951" w:type="dxa"/>
+          </w:tcPr>
+          <w:p>
+            <w:pPr>
+              <w:pStyle w:val="a5"/>
+              <w:spacing w:before="0" w:after="0" w:line="360" w:lineRule="auto"/>
+              <w:rPr>
+                <w:rStyle w:val="a3"/>
+                <w:b w:val="0"/>
+                <w:bCs w:val="0"/>
+              </w:rPr>
+            </w:pPr>
+            <w:proofErr w:type="spellStart"/>
+            <w:r>
+              <w:rPr>
+                <w:rStyle w:val="a3"/>
+                <w:b w:val="0"/>
+                <w:bCs w:val="0"/>
+              </w:rPr>
+              <w:t>core_req_addr</w:t>
+            </w:r>
+            <w:proofErr w:type="spellEnd"/>
+          </w:p>
+        </w:tc>
+        <w:tc>
+          <w:tcPr>
+            <w:tcW w:w="1701" w:type="dxa"/>
+          </w:tcPr>
+          <w:p>
+            <w:pPr>
+              <w:pStyle w:val="a5"/>
+              <w:spacing w:before="0" w:after="0" w:line="360" w:lineRule="auto"/>
+              <w:rPr>
+                <w:rStyle w:val="a3"/>
+                <w:b w:val="0"/>
+                <w:bCs w:val="0"/>
+              </w:rPr>
+            </w:pPr>
+            <w:r>
+              <w:rPr>
+                <w:rStyle w:val="a3"/>
+                <w:b w:val="0"/>
+                <w:bCs w:val="0"/>
+              </w:rPr>
+              <w:t>[31:0]</w:t>
+            </w:r>
+          </w:p>
+        </w:tc>
+        <w:tc>
+          <w:tcPr>
+            <w:tcW w:w="1985" w:type="dxa"/>
+          </w:tcPr>
+          <w:p>
+            <w:pPr>
+              <w:pStyle w:val="a5"/>
+              <w:spacing w:before="0" w:after="0" w:line="360" w:lineRule="auto"/>
+              <w:rPr>
+                <w:rStyle w:val="a3"/>
+                <w:b w:val="0"/>
+                <w:bCs w:val="0"/>
+              </w:rPr>
+            </w:pPr>
+            <w:proofErr w:type="spellStart"/>
+            <w:r>
+              <w:rPr>
+                <w:rStyle w:val="a3"/>
+                <w:b w:val="0"/>
+                <w:bCs w:val="0"/>
+              </w:rPr>
+              <w:t>Output</w:t>
+            </w:r>
+            <w:proofErr w:type="spellEnd"/>
+          </w:p>
+        </w:tc>
+        <w:tc>
+          <w:tcPr>
+            <w:tcW w:w="3928" w:type="dxa"/>
+          </w:tcPr>
+          <w:p>
+            <w:pPr>
+              <w:pStyle w:val="a5"/>
+              <w:spacing w:before="0" w:after="0" w:line="360" w:lineRule="auto"/>
+              <w:jc w:val="left"/>
+              <w:rPr>
+                <w:rStyle w:val="a3"/>
+                <w:b w:val="0"/>
+                <w:bCs w:val="0"/>
+              </w:rPr>
+            </w:pPr>
+            <w:r>
+              <w:rPr>
+                <w:rStyle w:val="a3"/>
+                <w:b w:val="0"/>
+                <w:bCs w:val="0"/>
+              </w:rPr>
+              <w:t>Адрес запроса</w:t>
+            </w:r>
+          </w:p>
+        </w:tc>
+      </w:tr>
+      <w:tr>
+        <w:tc>
+          <w:tcPr>
+            <w:tcW w:w="1951" w:type="dxa"/>
+          </w:tcPr>
+          <w:p>
+            <w:pPr>
+              <w:pStyle w:val="a5"/>
+              <w:spacing w:before="0" w:after="0" w:line="360" w:lineRule="auto"/>
+              <w:rPr>
+                <w:rStyle w:val="a3"/>
+                <w:b w:val="0"/>
+                <w:bCs w:val="0"/>
+                <w:lang w:val="en-US"/>
+              </w:rPr>
+            </w:pPr>
+            <w:proofErr w:type="spellStart"/>
+            <w:r>
+              <w:rPr>
+                <w:rStyle w:val="a3"/>
+                <w:b w:val="0"/>
+                <w:bCs w:val="0"/>
               </w:rPr>
               <w:t>core_req</w:t>
             </w:r>
@@ -1166,16 +1884,32 @@
                 <w:rStyle w:val="a3"/>
                 <w:b w:val="0"/>
                 <w:bCs w:val="0"/>
+              </w:rPr>
+            </w:pPr>
+            <w:r>
+              <w:rPr>
+                <w:rStyle w:val="a3"/>
+                <w:b w:val="0"/>
+                <w:bCs w:val="0"/>
+              </w:rPr>
+              <w:t>3’</w:t>
+            </w:r>
+            <w:r>
+              <w:rPr>
+                <w:rStyle w:val="a3"/>
+                <w:b w:val="0"/>
+                <w:bCs w:val="0"/>
                 <w:lang w:val="en-US"/>
               </w:rPr>
-            </w:pPr>
-            <w:r>
-              <w:rPr>
-                <w:rStyle w:val="a3"/>
-                <w:b w:val="0"/>
-                <w:bCs w:val="0"/>
-              </w:rPr>
-              <w:t>3’</w:t>
+              <w:t>b</w:t>
+            </w:r>
+            <w:r>
+              <w:rPr>
+                <w:rStyle w:val="a3"/>
+                <w:b w:val="0"/>
+                <w:bCs w:val="0"/>
+              </w:rPr>
+              <w:t xml:space="preserve">001 – </w:t>
             </w:r>
             <w:r>
               <w:rPr>
@@ -1184,24 +1918,59 @@
                 <w:bCs w:val="0"/>
                 <w:lang w:val="en-US"/>
               </w:rPr>
-              <w:t>b</w:t>
-            </w:r>
-            <w:r>
-              <w:rPr>
-                <w:rStyle w:val="a3"/>
-                <w:b w:val="0"/>
-                <w:bCs w:val="0"/>
-              </w:rPr>
-              <w:t xml:space="preserve">001 – </w:t>
-            </w:r>
-            <w:r>
+              <w:t>WR</w:t>
+            </w:r>
+          </w:p>
+          <w:p>
+            <w:pPr>
+              <w:pStyle w:val="a5"/>
+              <w:spacing w:before="0" w:after="0" w:line="360" w:lineRule="auto"/>
+              <w:jc w:val="left"/>
               <w:rPr>
                 <w:rStyle w:val="a3"/>
                 <w:b w:val="0"/>
                 <w:bCs w:val="0"/>
                 <w:lang w:val="en-US"/>
               </w:rPr>
-              <w:t>WR</w:t>
+            </w:pPr>
+            <w:r>
+              <w:rPr>
+                <w:rStyle w:val="a3"/>
+                <w:b w:val="0"/>
+                <w:bCs w:val="0"/>
+              </w:rPr>
+              <w:t>3</w:t>
+            </w:r>
+            <w:r>
+              <w:rPr>
+                <w:rStyle w:val="a3"/>
+                <w:b w:val="0"/>
+                <w:bCs w:val="0"/>
+                <w:lang w:val="en-US"/>
+              </w:rPr>
+              <w:t>’b010 – RDNC</w:t>
+            </w:r>
+          </w:p>
+          <w:p>
+            <w:pPr>
+              <w:pStyle w:val="a5"/>
+              <w:spacing w:before="0" w:after="0" w:line="360" w:lineRule="auto"/>
+              <w:jc w:val="left"/>
+              <w:rPr>
+                <w:rStyle w:val="a3"/>
+                <w:b w:val="0"/>
+                <w:bCs w:val="0"/>
+                <w:lang w:val="en-US"/>
+              </w:rPr>
+            </w:pPr>
+            <w:r>
+              <w:rPr>
+                <w:rStyle w:val="a3"/>
+                <w:b w:val="0"/>
+                <w:bCs w:val="0"/>
+                <w:lang w:val="en-US"/>
+              </w:rPr>
+              <w:t>3’b011 - WRNC</w:t>
             </w:r>
           </w:p>
           <w:p>
@@ -2159,23 +2928,7 @@
       </w:r>
       <w:proofErr w:type="spellEnd"/>
       <w:r>
-        <w:t xml:space="preserve"> – </w:t>
-      </w:r>
-      <w:proofErr w:type="spellStart"/>
-      <w:r>
-        <w:t>номер</w:t>
-      </w:r>
-      <w:proofErr w:type="spellEnd"/>
-      <w:r>
-        <w:t xml:space="preserve"> </w:t>
-      </w:r>
-      <w:proofErr w:type="spellStart"/>
-      <w:r>
-        <w:t>сета</w:t>
-      </w:r>
-      <w:proofErr w:type="spellEnd"/>
-      <w:r>
-        <w:t>;</w:t>
+        <w:t xml:space="preserve"> – номер сета;</w:t>
       </w:r>
     </w:p>
     <w:p>
@@ -2229,7 +2982,6 @@
       </w:pPr>
       <w:proofErr w:type="spellStart"/>
       <w:r>
-        <w:lastRenderedPageBreak/>
         <w:t>tag</w:t>
       </w:r>
       <w:proofErr w:type="spellEnd"/>
@@ -4188,7 +4940,7 @@
 </file>
 
 <file path=customXml/itemProps1.xml><?xml version="1.0" encoding="utf-8"?>
-<ds:datastoreItem xmlns:ds="http://schemas.openxmlformats.org/officeDocument/2006/customXml" ds:itemID="{95F85155-AE57-42F7-85E1-77BCA3789155}">
+<ds:datastoreItem xmlns:ds="http://schemas.openxmlformats.org/officeDocument/2006/customXml" ds:itemID="{7D64D405-1A23-447A-8D9F-E7B88DBB6D75}">
   <ds:schemaRefs>
     <ds:schemaRef ds:uri="http://schemas.openxmlformats.org/officeDocument/2006/bibliography"/>
   </ds:schemaRefs>

</xml_diff>

<commit_message>
Added table of contents to reference manual
</commit_message>
<xml_diff>
--- a/doc/selen_reference_manual.docx
+++ b/doc/selen_reference_manual.docx
@@ -1,6 +1,6 @@
 
 <file path=word/document.xml><?xml version="1.0" encoding="utf-8"?>
-<w:document xmlns:ve="http://schemas.openxmlformats.org/markup-compatibility/2006" xmlns:o="urn:schemas-microsoft-com:office:office" xmlns:r="http://schemas.openxmlformats.org/officeDocument/2006/relationships" xmlns:m="http://schemas.openxmlformats.org/officeDocument/2006/math" xmlns:v="urn:schemas-microsoft-com:vml" xmlns:wp="http://schemas.openxmlformats.org/drawingml/2006/wordprocessingDrawing" xmlns:w10="urn:schemas-microsoft-com:office:word" xmlns:w="http://schemas.openxmlformats.org/wordprocessingml/2006/main" xmlns:wne="http://schemas.microsoft.com/office/word/2006/wordml">
+<w:document xmlns:wpc="http://schemas.microsoft.com/office/word/2010/wordprocessingCanvas" xmlns:mo="http://schemas.microsoft.com/office/mac/office/2008/main" xmlns:mc="http://schemas.openxmlformats.org/markup-compatibility/2006" xmlns:mv="urn:schemas-microsoft-com:mac:vml" xmlns:o="urn:schemas-microsoft-com:office:office" xmlns:r="http://schemas.openxmlformats.org/officeDocument/2006/relationships" xmlns:m="http://schemas.openxmlformats.org/officeDocument/2006/math" xmlns:v="urn:schemas-microsoft-com:vml" xmlns:wp14="http://schemas.microsoft.com/office/word/2010/wordprocessingDrawing" xmlns:wp="http://schemas.openxmlformats.org/drawingml/2006/wordprocessingDrawing" xmlns:w10="urn:schemas-microsoft-com:office:word" xmlns:w="http://schemas.openxmlformats.org/wordprocessingml/2006/main" xmlns:w14="http://schemas.microsoft.com/office/word/2010/wordml" xmlns:wpg="http://schemas.microsoft.com/office/word/2010/wordprocessingGroup" xmlns:wpi="http://schemas.microsoft.com/office/word/2010/wordprocessingInk" xmlns:wne="http://schemas.microsoft.com/office/word/2006/wordml" xmlns:wps="http://schemas.microsoft.com/office/word/2010/wordprocessingShape" mc:Ignorable="w14 wp14">
   <w:body>
     <w:p>
       <w:pPr>
@@ -26,7 +26,7 @@
       <w:tblPr>
         <w:tblStyle w:val="a4"/>
         <w:tblW w:w="0" w:type="auto"/>
-        <w:tblLook w:val="04A0"/>
+        <w:tblLook w:val="04A0" w:firstRow="1" w:lastRow="0" w:firstColumn="1" w:lastColumn="0" w:noHBand="0" w:noVBand="1"/>
       </w:tblPr>
       <w:tblGrid>
         <w:gridCol w:w="1526"/>
@@ -280,6 +280,58 @@
           </w:p>
         </w:tc>
       </w:tr>
+      <w:tr>
+        <w:tc>
+          <w:tcPr>
+            <w:tcW w:w="1526" w:type="dxa"/>
+          </w:tcPr>
+          <w:p>
+            <w:pPr>
+              <w:pStyle w:val="a5"/>
+              <w:spacing w:before="0" w:after="0"/>
+              <w:jc w:val="left"/>
+              <w:rPr>
+                <w:rStyle w:val="a3"/>
+                <w:b w:val="0"/>
+                <w:lang w:val="en-US"/>
+              </w:rPr>
+            </w:pPr>
+            <w:r>
+              <w:rPr>
+                <w:rStyle w:val="a3"/>
+                <w:b w:val="0"/>
+                <w:lang w:val="en-US"/>
+              </w:rPr>
+              <w:t>11.01.16</w:t>
+            </w:r>
+          </w:p>
+        </w:tc>
+        <w:tc>
+          <w:tcPr>
+            <w:tcW w:w="8039" w:type="dxa"/>
+          </w:tcPr>
+          <w:p>
+            <w:pPr>
+              <w:pStyle w:val="a5"/>
+              <w:spacing w:before="0" w:after="0"/>
+              <w:jc w:val="left"/>
+              <w:rPr>
+                <w:rStyle w:val="a3"/>
+                <w:b w:val="0"/>
+              </w:rPr>
+            </w:pPr>
+            <w:r>
+              <w:rPr>
+                <w:rStyle w:val="a3"/>
+                <w:b w:val="0"/>
+              </w:rPr>
+              <w:t>Добавлен шаблон оглавления</w:t>
+            </w:r>
+            <w:bookmarkStart w:id="0" w:name="_GoBack"/>
+            <w:bookmarkEnd w:id="0"/>
+          </w:p>
+        </w:tc>
+      </w:tr>
     </w:tbl>
     <w:p>
       <w:pPr>
@@ -292,24 +344,849 @@
         </w:rPr>
       </w:pPr>
     </w:p>
+    <w:sdt>
+      <w:sdtPr>
+        <w:id w:val="1217317331"/>
+        <w:docPartObj>
+          <w:docPartGallery w:val="Table of Contents"/>
+          <w:docPartUnique/>
+        </w:docPartObj>
+      </w:sdtPr>
+      <w:sdtEndPr>
+        <w:rPr>
+          <w:rFonts w:asciiTheme="minorHAnsi" w:eastAsiaTheme="minorEastAsia" w:hAnsiTheme="minorHAnsi" w:cstheme="minorBidi"/>
+          <w:noProof/>
+          <w:color w:val="auto"/>
+          <w:sz w:val="24"/>
+          <w:szCs w:val="24"/>
+        </w:rPr>
+      </w:sdtEndPr>
+      <w:sdtContent>
+        <w:p>
+          <w:pPr>
+            <w:pStyle w:val="ac"/>
+            <w:rPr>
+              <w:sz w:val="32"/>
+              <w:szCs w:val="32"/>
+            </w:rPr>
+          </w:pPr>
+          <w:r>
+            <w:rPr>
+              <w:sz w:val="32"/>
+              <w:szCs w:val="32"/>
+            </w:rPr>
+            <w:t>Оглавление</w:t>
+          </w:r>
+        </w:p>
+        <w:p>
+          <w:pPr>
+            <w:pStyle w:val="11"/>
+            <w:tabs>
+              <w:tab w:val="right" w:leader="dot" w:pos="9339"/>
+            </w:tabs>
+            <w:rPr>
+              <w:b w:val="0"/>
+              <w:noProof/>
+              <w:lang w:eastAsia="ja-JP"/>
+            </w:rPr>
+          </w:pPr>
+          <w:r>
+            <w:rPr>
+              <w:b w:val="0"/>
+            </w:rPr>
+            <w:fldChar w:fldCharType="begin"/>
+          </w:r>
+          <w:r>
+            <w:instrText>TOC \o "1-3" \h \z \u</w:instrText>
+          </w:r>
+          <w:r>
+            <w:rPr>
+              <w:b w:val="0"/>
+            </w:rPr>
+            <w:fldChar w:fldCharType="separate"/>
+          </w:r>
+          <w:r>
+            <w:rPr>
+              <w:rFonts w:ascii="Times New Roman" w:hAnsi="Times New Roman" w:cs="Times New Roman"/>
+              <w:noProof/>
+            </w:rPr>
+            <w:t>Общее описание системы</w:t>
+          </w:r>
+          <w:r>
+            <w:rPr>
+              <w:noProof/>
+            </w:rPr>
+            <w:tab/>
+          </w:r>
+          <w:r>
+            <w:rPr>
+              <w:noProof/>
+            </w:rPr>
+            <w:fldChar w:fldCharType="begin"/>
+          </w:r>
+          <w:r>
+            <w:rPr>
+              <w:noProof/>
+            </w:rPr>
+            <w:instrText xml:space="preserve"> PAGEREF _Toc314120322 \h </w:instrText>
+          </w:r>
+          <w:r>
+            <w:rPr>
+              <w:noProof/>
+            </w:rPr>
+          </w:r>
+          <w:r>
+            <w:rPr>
+              <w:noProof/>
+            </w:rPr>
+            <w:fldChar w:fldCharType="separate"/>
+          </w:r>
+          <w:r>
+            <w:rPr>
+              <w:noProof/>
+            </w:rPr>
+            <w:t>1</w:t>
+          </w:r>
+          <w:r>
+            <w:rPr>
+              <w:noProof/>
+            </w:rPr>
+            <w:fldChar w:fldCharType="end"/>
+          </w:r>
+        </w:p>
+        <w:p>
+          <w:pPr>
+            <w:pStyle w:val="11"/>
+            <w:tabs>
+              <w:tab w:val="right" w:leader="dot" w:pos="9339"/>
+            </w:tabs>
+            <w:rPr>
+              <w:b w:val="0"/>
+              <w:noProof/>
+              <w:lang w:eastAsia="ja-JP"/>
+            </w:rPr>
+          </w:pPr>
+          <w:r>
+            <w:rPr>
+              <w:rFonts w:ascii="Times New Roman" w:hAnsi="Times New Roman" w:cs="Times New Roman"/>
+              <w:noProof/>
+            </w:rPr>
+            <w:t>Процессорный кластер</w:t>
+          </w:r>
+          <w:r>
+            <w:rPr>
+              <w:noProof/>
+            </w:rPr>
+            <w:tab/>
+          </w:r>
+          <w:r>
+            <w:rPr>
+              <w:noProof/>
+            </w:rPr>
+            <w:fldChar w:fldCharType="begin"/>
+          </w:r>
+          <w:r>
+            <w:rPr>
+              <w:noProof/>
+            </w:rPr>
+            <w:instrText xml:space="preserve"> PAGEREF _Toc314120323 \h </w:instrText>
+          </w:r>
+          <w:r>
+            <w:rPr>
+              <w:noProof/>
+            </w:rPr>
+          </w:r>
+          <w:r>
+            <w:rPr>
+              <w:noProof/>
+            </w:rPr>
+            <w:fldChar w:fldCharType="separate"/>
+          </w:r>
+          <w:r>
+            <w:rPr>
+              <w:noProof/>
+            </w:rPr>
+            <w:t>2</w:t>
+          </w:r>
+          <w:r>
+            <w:rPr>
+              <w:noProof/>
+            </w:rPr>
+            <w:fldChar w:fldCharType="end"/>
+          </w:r>
+        </w:p>
+        <w:p>
+          <w:pPr>
+            <w:pStyle w:val="21"/>
+            <w:tabs>
+              <w:tab w:val="right" w:leader="dot" w:pos="9339"/>
+            </w:tabs>
+            <w:rPr>
+              <w:b w:val="0"/>
+              <w:noProof/>
+              <w:sz w:val="24"/>
+              <w:szCs w:val="24"/>
+              <w:lang w:eastAsia="ja-JP"/>
+            </w:rPr>
+          </w:pPr>
+          <w:r>
+            <w:rPr>
+              <w:rFonts w:ascii="Times New Roman" w:hAnsi="Times New Roman" w:cs="Times New Roman"/>
+              <w:noProof/>
+            </w:rPr>
+            <w:t>Описание ядра</w:t>
+          </w:r>
+          <w:r>
+            <w:rPr>
+              <w:noProof/>
+            </w:rPr>
+            <w:tab/>
+          </w:r>
+          <w:r>
+            <w:rPr>
+              <w:noProof/>
+            </w:rPr>
+            <w:fldChar w:fldCharType="begin"/>
+          </w:r>
+          <w:r>
+            <w:rPr>
+              <w:noProof/>
+            </w:rPr>
+            <w:instrText xml:space="preserve"> PAGEREF _Toc314120324 \h </w:instrText>
+          </w:r>
+          <w:r>
+            <w:rPr>
+              <w:noProof/>
+            </w:rPr>
+          </w:r>
+          <w:r>
+            <w:rPr>
+              <w:noProof/>
+            </w:rPr>
+            <w:fldChar w:fldCharType="separate"/>
+          </w:r>
+          <w:r>
+            <w:rPr>
+              <w:noProof/>
+            </w:rPr>
+            <w:t>2</w:t>
+          </w:r>
+          <w:r>
+            <w:rPr>
+              <w:noProof/>
+            </w:rPr>
+            <w:fldChar w:fldCharType="end"/>
+          </w:r>
+        </w:p>
+        <w:p>
+          <w:pPr>
+            <w:pStyle w:val="21"/>
+            <w:tabs>
+              <w:tab w:val="right" w:leader="dot" w:pos="9339"/>
+            </w:tabs>
+            <w:rPr>
+              <w:b w:val="0"/>
+              <w:noProof/>
+              <w:sz w:val="24"/>
+              <w:szCs w:val="24"/>
+              <w:lang w:eastAsia="ja-JP"/>
+            </w:rPr>
+          </w:pPr>
+          <w:r>
+            <w:rPr>
+              <w:noProof/>
+            </w:rPr>
+            <w:t xml:space="preserve">    Назначение и место в системе</w:t>
+          </w:r>
+          <w:r>
+            <w:rPr>
+              <w:noProof/>
+            </w:rPr>
+            <w:tab/>
+          </w:r>
+          <w:r>
+            <w:rPr>
+              <w:noProof/>
+            </w:rPr>
+            <w:fldChar w:fldCharType="begin"/>
+          </w:r>
+          <w:r>
+            <w:rPr>
+              <w:noProof/>
+            </w:rPr>
+            <w:instrText xml:space="preserve"> PAGEREF _Toc314120325 \h </w:instrText>
+          </w:r>
+          <w:r>
+            <w:rPr>
+              <w:noProof/>
+            </w:rPr>
+          </w:r>
+          <w:r>
+            <w:rPr>
+              <w:noProof/>
+            </w:rPr>
+            <w:fldChar w:fldCharType="separate"/>
+          </w:r>
+          <w:r>
+            <w:rPr>
+              <w:noProof/>
+            </w:rPr>
+            <w:t>2</w:t>
+          </w:r>
+          <w:r>
+            <w:rPr>
+              <w:noProof/>
+            </w:rPr>
+            <w:fldChar w:fldCharType="end"/>
+          </w:r>
+        </w:p>
+        <w:p>
+          <w:pPr>
+            <w:pStyle w:val="21"/>
+            <w:tabs>
+              <w:tab w:val="right" w:leader="dot" w:pos="9339"/>
+            </w:tabs>
+            <w:rPr>
+              <w:b w:val="0"/>
+              <w:noProof/>
+              <w:sz w:val="24"/>
+              <w:szCs w:val="24"/>
+              <w:lang w:eastAsia="ja-JP"/>
+            </w:rPr>
+          </w:pPr>
+          <w:r>
+            <w:rPr>
+              <w:noProof/>
+            </w:rPr>
+            <w:t xml:space="preserve">    Микроархитектура</w:t>
+          </w:r>
+          <w:r>
+            <w:rPr>
+              <w:noProof/>
+            </w:rPr>
+            <w:tab/>
+          </w:r>
+          <w:r>
+            <w:rPr>
+              <w:noProof/>
+            </w:rPr>
+            <w:fldChar w:fldCharType="begin"/>
+          </w:r>
+          <w:r>
+            <w:rPr>
+              <w:noProof/>
+            </w:rPr>
+            <w:instrText xml:space="preserve"> PAGEREF _Toc314120326 \h </w:instrText>
+          </w:r>
+          <w:r>
+            <w:rPr>
+              <w:noProof/>
+            </w:rPr>
+          </w:r>
+          <w:r>
+            <w:rPr>
+              <w:noProof/>
+            </w:rPr>
+            <w:fldChar w:fldCharType="separate"/>
+          </w:r>
+          <w:r>
+            <w:rPr>
+              <w:noProof/>
+            </w:rPr>
+            <w:t>2</w:t>
+          </w:r>
+          <w:r>
+            <w:rPr>
+              <w:noProof/>
+            </w:rPr>
+            <w:fldChar w:fldCharType="end"/>
+          </w:r>
+        </w:p>
+        <w:p>
+          <w:pPr>
+            <w:pStyle w:val="21"/>
+            <w:tabs>
+              <w:tab w:val="right" w:leader="dot" w:pos="9339"/>
+            </w:tabs>
+            <w:rPr>
+              <w:b w:val="0"/>
+              <w:noProof/>
+              <w:sz w:val="24"/>
+              <w:szCs w:val="24"/>
+              <w:lang w:eastAsia="ja-JP"/>
+            </w:rPr>
+          </w:pPr>
+          <w:r>
+            <w:rPr>
+              <w:rFonts w:ascii="Times New Roman" w:hAnsi="Times New Roman" w:cs="Times New Roman"/>
+              <w:noProof/>
+            </w:rPr>
+            <w:t>Кэш-память первого уровня</w:t>
+          </w:r>
+          <w:r>
+            <w:rPr>
+              <w:noProof/>
+            </w:rPr>
+            <w:tab/>
+          </w:r>
+          <w:r>
+            <w:rPr>
+              <w:noProof/>
+            </w:rPr>
+            <w:fldChar w:fldCharType="begin"/>
+          </w:r>
+          <w:r>
+            <w:rPr>
+              <w:noProof/>
+            </w:rPr>
+            <w:instrText xml:space="preserve"> PAGEREF _Toc314120327 \h </w:instrText>
+          </w:r>
+          <w:r>
+            <w:rPr>
+              <w:noProof/>
+            </w:rPr>
+          </w:r>
+          <w:r>
+            <w:rPr>
+              <w:noProof/>
+            </w:rPr>
+            <w:fldChar w:fldCharType="separate"/>
+          </w:r>
+          <w:r>
+            <w:rPr>
+              <w:noProof/>
+            </w:rPr>
+            <w:t>3</w:t>
+          </w:r>
+          <w:r>
+            <w:rPr>
+              <w:noProof/>
+            </w:rPr>
+            <w:fldChar w:fldCharType="end"/>
+          </w:r>
+        </w:p>
+        <w:p>
+          <w:pPr>
+            <w:pStyle w:val="11"/>
+            <w:tabs>
+              <w:tab w:val="right" w:leader="dot" w:pos="9339"/>
+            </w:tabs>
+            <w:rPr>
+              <w:b w:val="0"/>
+              <w:noProof/>
+              <w:lang w:eastAsia="ja-JP"/>
+            </w:rPr>
+          </w:pPr>
+          <w:r>
+            <w:rPr>
+              <w:rFonts w:ascii="Times New Roman" w:hAnsi="Times New Roman" w:cs="Times New Roman"/>
+              <w:noProof/>
+            </w:rPr>
+            <w:t>Периферийный кластер</w:t>
+          </w:r>
+          <w:r>
+            <w:rPr>
+              <w:noProof/>
+            </w:rPr>
+            <w:tab/>
+          </w:r>
+          <w:r>
+            <w:rPr>
+              <w:noProof/>
+            </w:rPr>
+            <w:fldChar w:fldCharType="begin"/>
+          </w:r>
+          <w:r>
+            <w:rPr>
+              <w:noProof/>
+            </w:rPr>
+            <w:instrText xml:space="preserve"> PAGEREF _Toc314120328 \h </w:instrText>
+          </w:r>
+          <w:r>
+            <w:rPr>
+              <w:noProof/>
+            </w:rPr>
+          </w:r>
+          <w:r>
+            <w:rPr>
+              <w:noProof/>
+            </w:rPr>
+            <w:fldChar w:fldCharType="separate"/>
+          </w:r>
+          <w:r>
+            <w:rPr>
+              <w:noProof/>
+            </w:rPr>
+            <w:t>4</w:t>
+          </w:r>
+          <w:r>
+            <w:rPr>
+              <w:noProof/>
+            </w:rPr>
+            <w:fldChar w:fldCharType="end"/>
+          </w:r>
+        </w:p>
+        <w:p>
+          <w:pPr>
+            <w:pStyle w:val="21"/>
+            <w:tabs>
+              <w:tab w:val="right" w:leader="dot" w:pos="9339"/>
+            </w:tabs>
+            <w:rPr>
+              <w:b w:val="0"/>
+              <w:noProof/>
+              <w:sz w:val="24"/>
+              <w:szCs w:val="24"/>
+              <w:lang w:eastAsia="ja-JP"/>
+            </w:rPr>
+          </w:pPr>
+          <w:r>
+            <w:rPr>
+              <w:rFonts w:ascii="Times New Roman" w:hAnsi="Times New Roman" w:cs="Times New Roman"/>
+              <w:noProof/>
+              <w:lang w:val="en-US"/>
+            </w:rPr>
+            <w:t>Boot Uart</w:t>
+          </w:r>
+          <w:r>
+            <w:rPr>
+              <w:noProof/>
+            </w:rPr>
+            <w:tab/>
+          </w:r>
+          <w:r>
+            <w:rPr>
+              <w:noProof/>
+            </w:rPr>
+            <w:fldChar w:fldCharType="begin"/>
+          </w:r>
+          <w:r>
+            <w:rPr>
+              <w:noProof/>
+            </w:rPr>
+            <w:instrText xml:space="preserve"> PAGEREF _Toc314120329 \h </w:instrText>
+          </w:r>
+          <w:r>
+            <w:rPr>
+              <w:noProof/>
+            </w:rPr>
+          </w:r>
+          <w:r>
+            <w:rPr>
+              <w:noProof/>
+            </w:rPr>
+            <w:fldChar w:fldCharType="separate"/>
+          </w:r>
+          <w:r>
+            <w:rPr>
+              <w:noProof/>
+            </w:rPr>
+            <w:t>4</w:t>
+          </w:r>
+          <w:r>
+            <w:rPr>
+              <w:noProof/>
+            </w:rPr>
+            <w:fldChar w:fldCharType="end"/>
+          </w:r>
+        </w:p>
+        <w:p>
+          <w:pPr>
+            <w:pStyle w:val="21"/>
+            <w:tabs>
+              <w:tab w:val="right" w:leader="dot" w:pos="9339"/>
+            </w:tabs>
+            <w:rPr>
+              <w:b w:val="0"/>
+              <w:noProof/>
+              <w:sz w:val="24"/>
+              <w:szCs w:val="24"/>
+              <w:lang w:eastAsia="ja-JP"/>
+            </w:rPr>
+          </w:pPr>
+          <w:r>
+            <w:rPr>
+              <w:rFonts w:ascii="Times New Roman" w:hAnsi="Times New Roman" w:cs="Times New Roman"/>
+              <w:noProof/>
+            </w:rPr>
+            <w:t>Программная модель</w:t>
+          </w:r>
+          <w:r>
+            <w:rPr>
+              <w:noProof/>
+            </w:rPr>
+            <w:tab/>
+          </w:r>
+          <w:r>
+            <w:rPr>
+              <w:noProof/>
+            </w:rPr>
+            <w:fldChar w:fldCharType="begin"/>
+          </w:r>
+          <w:r>
+            <w:rPr>
+              <w:noProof/>
+            </w:rPr>
+            <w:instrText xml:space="preserve"> PAGEREF _Toc314120330 \h </w:instrText>
+          </w:r>
+          <w:r>
+            <w:rPr>
+              <w:noProof/>
+            </w:rPr>
+          </w:r>
+          <w:r>
+            <w:rPr>
+              <w:noProof/>
+            </w:rPr>
+            <w:fldChar w:fldCharType="separate"/>
+          </w:r>
+          <w:r>
+            <w:rPr>
+              <w:noProof/>
+            </w:rPr>
+            <w:t>4</w:t>
+          </w:r>
+          <w:r>
+            <w:rPr>
+              <w:noProof/>
+            </w:rPr>
+            <w:fldChar w:fldCharType="end"/>
+          </w:r>
+        </w:p>
+        <w:p>
+          <w:pPr>
+            <w:pStyle w:val="21"/>
+            <w:tabs>
+              <w:tab w:val="right" w:leader="dot" w:pos="9339"/>
+            </w:tabs>
+            <w:rPr>
+              <w:b w:val="0"/>
+              <w:noProof/>
+              <w:sz w:val="24"/>
+              <w:szCs w:val="24"/>
+              <w:lang w:eastAsia="ja-JP"/>
+            </w:rPr>
+          </w:pPr>
+          <w:r>
+            <w:rPr>
+              <w:rFonts w:ascii="Times New Roman" w:hAnsi="Times New Roman" w:cs="Times New Roman"/>
+              <w:noProof/>
+              <w:lang w:val="en-US"/>
+            </w:rPr>
+            <w:t>SPI</w:t>
+          </w:r>
+          <w:r>
+            <w:rPr>
+              <w:noProof/>
+            </w:rPr>
+            <w:tab/>
+          </w:r>
+          <w:r>
+            <w:rPr>
+              <w:noProof/>
+            </w:rPr>
+            <w:fldChar w:fldCharType="begin"/>
+          </w:r>
+          <w:r>
+            <w:rPr>
+              <w:noProof/>
+            </w:rPr>
+            <w:instrText xml:space="preserve"> PAGEREF _Toc314120331 \h </w:instrText>
+          </w:r>
+          <w:r>
+            <w:rPr>
+              <w:noProof/>
+            </w:rPr>
+          </w:r>
+          <w:r>
+            <w:rPr>
+              <w:noProof/>
+            </w:rPr>
+            <w:fldChar w:fldCharType="separate"/>
+          </w:r>
+          <w:r>
+            <w:rPr>
+              <w:noProof/>
+            </w:rPr>
+            <w:t>4</w:t>
+          </w:r>
+          <w:r>
+            <w:rPr>
+              <w:noProof/>
+            </w:rPr>
+            <w:fldChar w:fldCharType="end"/>
+          </w:r>
+        </w:p>
+        <w:p>
+          <w:pPr>
+            <w:pStyle w:val="21"/>
+            <w:tabs>
+              <w:tab w:val="right" w:leader="dot" w:pos="9339"/>
+            </w:tabs>
+            <w:rPr>
+              <w:b w:val="0"/>
+              <w:noProof/>
+              <w:sz w:val="24"/>
+              <w:szCs w:val="24"/>
+              <w:lang w:eastAsia="ja-JP"/>
+            </w:rPr>
+          </w:pPr>
+          <w:r>
+            <w:rPr>
+              <w:rFonts w:ascii="Times New Roman" w:hAnsi="Times New Roman" w:cs="Times New Roman"/>
+              <w:noProof/>
+            </w:rPr>
+            <w:t>Программная модель</w:t>
+          </w:r>
+          <w:r>
+            <w:rPr>
+              <w:noProof/>
+            </w:rPr>
+            <w:tab/>
+          </w:r>
+          <w:r>
+            <w:rPr>
+              <w:noProof/>
+            </w:rPr>
+            <w:fldChar w:fldCharType="begin"/>
+          </w:r>
+          <w:r>
+            <w:rPr>
+              <w:noProof/>
+            </w:rPr>
+            <w:instrText xml:space="preserve"> PAGEREF _Toc314120332 \h </w:instrText>
+          </w:r>
+          <w:r>
+            <w:rPr>
+              <w:noProof/>
+            </w:rPr>
+          </w:r>
+          <w:r>
+            <w:rPr>
+              <w:noProof/>
+            </w:rPr>
+            <w:fldChar w:fldCharType="separate"/>
+          </w:r>
+          <w:r>
+            <w:rPr>
+              <w:noProof/>
+            </w:rPr>
+            <w:t>4</w:t>
+          </w:r>
+          <w:r>
+            <w:rPr>
+              <w:noProof/>
+            </w:rPr>
+            <w:fldChar w:fldCharType="end"/>
+          </w:r>
+        </w:p>
+        <w:p>
+          <w:pPr>
+            <w:pStyle w:val="11"/>
+            <w:tabs>
+              <w:tab w:val="right" w:leader="dot" w:pos="9339"/>
+            </w:tabs>
+            <w:rPr>
+              <w:b w:val="0"/>
+              <w:noProof/>
+              <w:lang w:eastAsia="ja-JP"/>
+            </w:rPr>
+          </w:pPr>
+          <w:r>
+            <w:rPr>
+              <w:noProof/>
+            </w:rPr>
+            <w:t>Прототип</w:t>
+          </w:r>
+          <w:r>
+            <w:rPr>
+              <w:noProof/>
+            </w:rPr>
+            <w:tab/>
+          </w:r>
+          <w:r>
+            <w:rPr>
+              <w:noProof/>
+            </w:rPr>
+            <w:fldChar w:fldCharType="begin"/>
+          </w:r>
+          <w:r>
+            <w:rPr>
+              <w:noProof/>
+            </w:rPr>
+            <w:instrText xml:space="preserve"> PAGEREF _Toc314120333 \h </w:instrText>
+          </w:r>
+          <w:r>
+            <w:rPr>
+              <w:noProof/>
+            </w:rPr>
+          </w:r>
+          <w:r>
+            <w:rPr>
+              <w:noProof/>
+            </w:rPr>
+            <w:fldChar w:fldCharType="separate"/>
+          </w:r>
+          <w:r>
+            <w:rPr>
+              <w:noProof/>
+            </w:rPr>
+            <w:t>4</w:t>
+          </w:r>
+          <w:r>
+            <w:rPr>
+              <w:noProof/>
+            </w:rPr>
+            <w:fldChar w:fldCharType="end"/>
+          </w:r>
+        </w:p>
+        <w:p>
+          <w:r>
+            <w:rPr>
+              <w:b/>
+              <w:bCs/>
+              <w:noProof/>
+            </w:rPr>
+            <w:fldChar w:fldCharType="end"/>
+          </w:r>
+        </w:p>
+      </w:sdtContent>
+    </w:sdt>
     <w:p>
       <w:pPr>
-        <w:pStyle w:val="a7"/>
+        <w:pStyle w:val="a5"/>
+        <w:jc w:val="left"/>
         <w:rPr>
           <w:rStyle w:val="a3"/>
           <w:b w:val="0"/>
-        </w:rPr>
-      </w:pPr>
-      <w:r>
-        <w:rPr>
-          <w:rStyle w:val="a3"/>
-          <w:b w:val="0"/>
-        </w:rPr>
-        <w:t>Общее описание системы</w:t>
-      </w:r>
+          <w:bCs w:val="0"/>
+        </w:rPr>
+      </w:pPr>
     </w:p>
     <w:p>
       <w:pPr>
+        <w:pStyle w:val="1"/>
+        <w:rPr>
+          <w:rStyle w:val="a3"/>
+          <w:rFonts w:ascii="Times New Roman" w:hAnsi="Times New Roman" w:cs="Times New Roman"/>
+          <w:b/>
+        </w:rPr>
+      </w:pPr>
+      <w:bookmarkStart w:id="1" w:name="_Toc314119729"/>
+      <w:bookmarkStart w:id="2" w:name="_Toc314120322"/>
+      <w:r>
+        <w:rPr>
+          <w:rStyle w:val="a3"/>
+          <w:rFonts w:ascii="Times New Roman" w:hAnsi="Times New Roman" w:cs="Times New Roman"/>
+          <w:b/>
+        </w:rPr>
+        <w:t>Общее описание системы</w:t>
+      </w:r>
+      <w:bookmarkEnd w:id="1"/>
+      <w:bookmarkEnd w:id="2"/>
+    </w:p>
+    <w:p>
+      <w:pPr>
         <w:pStyle w:val="a5"/>
         <w:jc w:val="both"/>
         <w:rPr>
@@ -318,7 +1195,6 @@
         </w:rPr>
       </w:pPr>
       <w:proofErr w:type="spellStart"/>
-      <w:proofErr w:type="gramStart"/>
       <w:r>
         <w:rPr>
           <w:rStyle w:val="a3"/>
@@ -340,15 +1216,7 @@
           <w:rStyle w:val="a3"/>
           <w:b w:val="0"/>
         </w:rPr>
-        <w:t>одноядерная микропроцессорная система на кристалле.</w:t>
-      </w:r>
-      <w:proofErr w:type="gramEnd"/>
-      <w:r>
-        <w:rPr>
-          <w:rStyle w:val="a3"/>
-          <w:b w:val="0"/>
-        </w:rPr>
-        <w:t xml:space="preserve"> В состав </w:t>
+        <w:t xml:space="preserve">одноядерная микропроцессорная система на кристалле. В состав </w:t>
       </w:r>
       <w:proofErr w:type="spellStart"/>
       <w:r>
@@ -515,23 +1383,7 @@
           <w:rStyle w:val="a3"/>
           <w:b w:val="0"/>
         </w:rPr>
-        <w:t xml:space="preserve">для загрузки программы с </w:t>
-      </w:r>
-      <w:proofErr w:type="spellStart"/>
-      <w:r>
-        <w:rPr>
-          <w:rStyle w:val="a3"/>
-          <w:b w:val="0"/>
-        </w:rPr>
-        <w:t>хост-машины</w:t>
-      </w:r>
-      <w:proofErr w:type="spellEnd"/>
-      <w:r>
-        <w:rPr>
-          <w:rStyle w:val="a3"/>
-          <w:b w:val="0"/>
-        </w:rPr>
-        <w:t xml:space="preserve"> во внутреннюю память системы;</w:t>
+        <w:t>для загрузки программы с хост-машины во внутреннюю память системы;</w:t>
       </w:r>
     </w:p>
     <w:p>
@@ -630,9 +1482,11 @@
         <w:rPr>
           <w:bCs/>
           <w:noProof/>
-        </w:rPr>
+          <w:lang w:val="en-US"/>
+        </w:rPr>
+        <w:lastRenderedPageBreak/>
         <w:drawing>
-          <wp:inline distT="0" distB="0" distL="0" distR="0">
+          <wp:inline distT="0" distB="0" distL="0" distR="0" wp14:anchorId="4C3F0B6E" wp14:editId="29A6466A">
             <wp:extent cx="2229161" cy="3839111"/>
             <wp:effectExtent l="19050" t="0" r="0" b="0"/>
             <wp:docPr id="1" name="Рисунок 0" descr="selen_dia.png"/>
@@ -647,7 +1501,7 @@
                     <pic:cNvPicPr/>
                   </pic:nvPicPr>
                   <pic:blipFill>
-                    <a:blip r:embed="rId6"/>
+                    <a:blip r:embed="rId7"/>
                     <a:stretch>
                       <a:fillRect/>
                     </a:stretch>
@@ -679,22 +1533,25 @@
     </w:p>
     <w:p>
       <w:pPr>
-        <w:pStyle w:val="a7"/>
-        <w:spacing w:before="0"/>
-        <w:rPr>
-          <w:rStyle w:val="a3"/>
-          <w:b w:val="0"/>
-        </w:rPr>
-      </w:pPr>
-      <w:r>
-        <w:rPr>
-          <w:rStyle w:val="a3"/>
-          <w:b w:val="0"/>
+        <w:pStyle w:val="1"/>
+        <w:rPr>
+          <w:rStyle w:val="a3"/>
+          <w:rFonts w:ascii="Times New Roman" w:hAnsi="Times New Roman" w:cs="Times New Roman"/>
+          <w:b/>
+        </w:rPr>
+      </w:pPr>
+      <w:bookmarkStart w:id="3" w:name="_Toc314119730"/>
+      <w:bookmarkStart w:id="4" w:name="_Toc314120323"/>
+      <w:r>
+        <w:rPr>
+          <w:rStyle w:val="a3"/>
+          <w:rFonts w:ascii="Times New Roman" w:hAnsi="Times New Roman" w:cs="Times New Roman"/>
+          <w:b/>
         </w:rPr>
         <w:t>Процессорный кластер</w:t>
       </w:r>
-      <w:bookmarkStart w:id="0" w:name="_GoBack"/>
-      <w:bookmarkEnd w:id="0"/>
+      <w:bookmarkEnd w:id="3"/>
+      <w:bookmarkEnd w:id="4"/>
     </w:p>
     <w:p>
       <w:pPr>
@@ -804,21 +1661,84 @@
     </w:p>
     <w:p>
       <w:pPr>
-        <w:pStyle w:val="a7"/>
-        <w:rPr>
-          <w:rStyle w:val="a3"/>
-          <w:b w:val="0"/>
-        </w:rPr>
-      </w:pPr>
-      <w:r>
-        <w:rPr>
-          <w:rStyle w:val="a3"/>
-          <w:b w:val="0"/>
-        </w:rPr>
-        <w:lastRenderedPageBreak/>
+        <w:pStyle w:val="2"/>
+        <w:rPr>
+          <w:rStyle w:val="a3"/>
+          <w:rFonts w:ascii="Times New Roman" w:hAnsi="Times New Roman" w:cs="Times New Roman"/>
+          <w:b/>
+        </w:rPr>
+      </w:pPr>
+      <w:bookmarkStart w:id="5" w:name="_Toc314119731"/>
+      <w:bookmarkStart w:id="6" w:name="_Toc314120324"/>
+      <w:r>
+        <w:rPr>
+          <w:rStyle w:val="a3"/>
+          <w:rFonts w:ascii="Times New Roman" w:hAnsi="Times New Roman" w:cs="Times New Roman"/>
+          <w:b/>
+        </w:rPr>
         <w:t>Описание ядра</w:t>
       </w:r>
+      <w:bookmarkEnd w:id="5"/>
+      <w:bookmarkEnd w:id="6"/>
     </w:p>
+    <w:p/>
+    <w:p>
+      <w:pPr>
+        <w:rPr>
+          <w:lang w:val="en-US"/>
+        </w:rPr>
+      </w:pPr>
+      <w:r>
+        <w:rPr>
+          <w:highlight w:val="yellow"/>
+          <w:lang w:val="en-US"/>
+        </w:rPr>
+        <w:t>&lt;</w:t>
+      </w:r>
+      <w:r>
+        <w:rPr>
+          <w:highlight w:val="yellow"/>
+        </w:rPr>
+        <w:t xml:space="preserve">слова про </w:t>
+      </w:r>
+      <w:proofErr w:type="spellStart"/>
+      <w:r>
+        <w:rPr>
+          <w:highlight w:val="yellow"/>
+        </w:rPr>
+        <w:t>архитеткруу</w:t>
+      </w:r>
+      <w:proofErr w:type="spellEnd"/>
+      <w:r>
+        <w:rPr>
+          <w:highlight w:val="yellow"/>
+          <w:lang w:val="en-US"/>
+        </w:rPr>
+        <w:t>&gt;</w:t>
+      </w:r>
+    </w:p>
+    <w:p>
+      <w:pPr>
+        <w:pStyle w:val="2"/>
+      </w:pPr>
+      <w:bookmarkStart w:id="7" w:name="_Toc314120325"/>
+      <w:r>
+        <w:t>Назначение и место в системе</w:t>
+      </w:r>
+      <w:bookmarkEnd w:id="7"/>
+    </w:p>
+    <w:p/>
+    <w:p>
+      <w:pPr>
+        <w:pStyle w:val="2"/>
+      </w:pPr>
+      <w:bookmarkStart w:id="8" w:name="_Toc314120326"/>
+      <w:r>
+        <w:t>Микроархитектура</w:t>
+      </w:r>
+      <w:bookmarkEnd w:id="8"/>
+    </w:p>
+    <w:p/>
     <w:p>
       <w:pPr>
         <w:pStyle w:val="a5"/>
@@ -839,7 +1759,7 @@
       <w:tblPr>
         <w:tblStyle w:val="a4"/>
         <w:tblW w:w="0" w:type="auto"/>
-        <w:tblLook w:val="04A0"/>
+        <w:tblLook w:val="04A0" w:firstRow="1" w:lastRow="0" w:firstColumn="1" w:lastColumn="0" w:noHBand="0" w:noVBand="1"/>
       </w:tblPr>
       <w:tblGrid>
         <w:gridCol w:w="1951"/>
@@ -1076,13 +1996,23 @@
               </w:rPr>
               <w:t>i</w:t>
             </w:r>
-            <w:r>
-              <w:rPr>
-                <w:rStyle w:val="a3"/>
-                <w:b w:val="0"/>
-                <w:bCs w:val="0"/>
-              </w:rPr>
-              <w:t>_req_addr</w:t>
+            <w:proofErr w:type="spellEnd"/>
+            <w:r>
+              <w:rPr>
+                <w:rStyle w:val="a3"/>
+                <w:b w:val="0"/>
+                <w:bCs w:val="0"/>
+              </w:rPr>
+              <w:t>_</w:t>
+            </w:r>
+            <w:proofErr w:type="spellStart"/>
+            <w:r>
+              <w:rPr>
+                <w:rStyle w:val="a3"/>
+                <w:b w:val="0"/>
+                <w:bCs w:val="0"/>
+              </w:rPr>
+              <w:t>req_addr</w:t>
             </w:r>
             <w:proofErr w:type="spellEnd"/>
           </w:p>
@@ -1299,13 +2229,23 @@
               </w:rPr>
               <w:t>i</w:t>
             </w:r>
-            <w:r>
-              <w:rPr>
-                <w:rStyle w:val="a3"/>
-                <w:b w:val="0"/>
-                <w:bCs w:val="0"/>
-              </w:rPr>
-              <w:t>_ack_rdata</w:t>
+            <w:proofErr w:type="spellEnd"/>
+            <w:r>
+              <w:rPr>
+                <w:rStyle w:val="a3"/>
+                <w:b w:val="0"/>
+                <w:bCs w:val="0"/>
+              </w:rPr>
+              <w:t>_</w:t>
+            </w:r>
+            <w:proofErr w:type="spellStart"/>
+            <w:r>
+              <w:rPr>
+                <w:rStyle w:val="a3"/>
+                <w:b w:val="0"/>
+                <w:bCs w:val="0"/>
+              </w:rPr>
+              <w:t>ack_rdata</w:t>
             </w:r>
             <w:proofErr w:type="spellEnd"/>
           </w:p>
@@ -1431,7 +2371,7 @@
       <w:tblPr>
         <w:tblStyle w:val="a4"/>
         <w:tblW w:w="0" w:type="auto"/>
-        <w:tblLook w:val="04A0"/>
+        <w:tblLook w:val="04A0" w:firstRow="1" w:lastRow="0" w:firstColumn="1" w:lastColumn="0" w:noHBand="0" w:noVBand="1"/>
       </w:tblPr>
       <w:tblGrid>
         <w:gridCol w:w="1951"/>
@@ -1667,6 +2607,14 @@
               </w:rPr>
               <w:t>d</w:t>
             </w:r>
+            <w:r>
+              <w:rPr>
+                <w:rStyle w:val="a3"/>
+                <w:b w:val="0"/>
+                <w:bCs w:val="0"/>
+              </w:rPr>
+              <w:t>_</w:t>
+            </w:r>
             <w:proofErr w:type="spellStart"/>
             <w:r>
               <w:rPr>
@@ -1674,7 +2622,7 @@
                 <w:b w:val="0"/>
                 <w:bCs w:val="0"/>
               </w:rPr>
-              <w:t>_req_addr</w:t>
+              <w:t>req_addr</w:t>
             </w:r>
             <w:proofErr w:type="spellEnd"/>
           </w:p>
@@ -1780,6 +2728,14 @@
               </w:rPr>
               <w:t>d</w:t>
             </w:r>
+            <w:r>
+              <w:rPr>
+                <w:rStyle w:val="a3"/>
+                <w:b w:val="0"/>
+                <w:bCs w:val="0"/>
+              </w:rPr>
+              <w:t>_</w:t>
+            </w:r>
             <w:proofErr w:type="spellStart"/>
             <w:r>
               <w:rPr>
@@ -1787,7 +2743,7 @@
                 <w:b w:val="0"/>
                 <w:bCs w:val="0"/>
               </w:rPr>
-              <w:t>_req</w:t>
+              <w:t>req</w:t>
             </w:r>
             <w:proofErr w:type="spellEnd"/>
             <w:r>
@@ -1954,6 +2910,7 @@
                 <w:b w:val="0"/>
                 <w:bCs w:val="0"/>
               </w:rPr>
+              <w:lastRenderedPageBreak/>
               <w:t>3’</w:t>
             </w:r>
             <w:r>
@@ -2127,8 +3084,17 @@
                 <w:bCs w:val="0"/>
                 <w:lang w:val="en-US"/>
               </w:rPr>
+              <w:lastRenderedPageBreak/>
               <w:t>d</w:t>
             </w:r>
+            <w:r>
+              <w:rPr>
+                <w:rStyle w:val="a3"/>
+                <w:b w:val="0"/>
+                <w:bCs w:val="0"/>
+              </w:rPr>
+              <w:t>_</w:t>
+            </w:r>
             <w:proofErr w:type="spellStart"/>
             <w:r>
               <w:rPr>
@@ -2136,7 +3102,7 @@
                 <w:b w:val="0"/>
                 <w:bCs w:val="0"/>
               </w:rPr>
-              <w:t>_req_wdata</w:t>
+              <w:t>req_wdata</w:t>
             </w:r>
             <w:proofErr w:type="spellEnd"/>
           </w:p>
@@ -2241,6 +3207,14 @@
               </w:rPr>
               <w:t>d</w:t>
             </w:r>
+            <w:r>
+              <w:rPr>
+                <w:rStyle w:val="a3"/>
+                <w:b w:val="0"/>
+                <w:bCs w:val="0"/>
+              </w:rPr>
+              <w:t>_</w:t>
+            </w:r>
             <w:proofErr w:type="spellStart"/>
             <w:r>
               <w:rPr>
@@ -2248,7 +3222,7 @@
                 <w:b w:val="0"/>
                 <w:bCs w:val="0"/>
               </w:rPr>
-              <w:t>_req_size</w:t>
+              <w:t>req_size</w:t>
             </w:r>
             <w:proofErr w:type="spellEnd"/>
           </w:p>
@@ -2361,6 +3335,14 @@
               </w:rPr>
               <w:t>d</w:t>
             </w:r>
+            <w:r>
+              <w:rPr>
+                <w:rStyle w:val="a3"/>
+                <w:b w:val="0"/>
+                <w:bCs w:val="0"/>
+              </w:rPr>
+              <w:t>_</w:t>
+            </w:r>
             <w:proofErr w:type="spellStart"/>
             <w:r>
               <w:rPr>
@@ -2368,7 +3350,7 @@
                 <w:b w:val="0"/>
                 <w:bCs w:val="0"/>
               </w:rPr>
-              <w:t>_req_be</w:t>
+              <w:t>req_be</w:t>
             </w:r>
             <w:proofErr w:type="spellEnd"/>
           </w:p>
@@ -2473,6 +3455,14 @@
               </w:rPr>
               <w:t>d</w:t>
             </w:r>
+            <w:r>
+              <w:rPr>
+                <w:rStyle w:val="a3"/>
+                <w:b w:val="0"/>
+                <w:bCs w:val="0"/>
+              </w:rPr>
+              <w:t>_</w:t>
+            </w:r>
             <w:proofErr w:type="spellStart"/>
             <w:r>
               <w:rPr>
@@ -2480,7 +3470,7 @@
                 <w:b w:val="0"/>
                 <w:bCs w:val="0"/>
               </w:rPr>
-              <w:t>_ack_val</w:t>
+              <w:t>ack_val</w:t>
             </w:r>
             <w:proofErr w:type="spellEnd"/>
           </w:p>
@@ -2585,6 +3575,14 @@
               </w:rPr>
               <w:t>d</w:t>
             </w:r>
+            <w:r>
+              <w:rPr>
+                <w:rStyle w:val="a3"/>
+                <w:b w:val="0"/>
+                <w:bCs w:val="0"/>
+              </w:rPr>
+              <w:t>_</w:t>
+            </w:r>
             <w:proofErr w:type="spellStart"/>
             <w:r>
               <w:rPr>
@@ -2592,7 +3590,7 @@
                 <w:b w:val="0"/>
                 <w:bCs w:val="0"/>
               </w:rPr>
-              <w:t>_ack_rdata</w:t>
+              <w:t>ack_rdata</w:t>
             </w:r>
             <w:proofErr w:type="spellEnd"/>
           </w:p>
@@ -2690,11 +3688,21 @@
     </w:p>
     <w:p>
       <w:pPr>
-        <w:pStyle w:val="a7"/>
-      </w:pPr>
-      <w:r>
+        <w:pStyle w:val="2"/>
+        <w:rPr>
+          <w:rFonts w:ascii="Times New Roman" w:hAnsi="Times New Roman" w:cs="Times New Roman"/>
+        </w:rPr>
+      </w:pPr>
+      <w:bookmarkStart w:id="9" w:name="_Toc314119732"/>
+      <w:bookmarkStart w:id="10" w:name="_Toc314120327"/>
+      <w:r>
+        <w:rPr>
+          <w:rFonts w:ascii="Times New Roman" w:hAnsi="Times New Roman" w:cs="Times New Roman"/>
+        </w:rPr>
         <w:t>Кэш-память первого уровня</w:t>
       </w:r>
+      <w:bookmarkEnd w:id="9"/>
+      <w:bookmarkEnd w:id="10"/>
     </w:p>
     <w:p>
       <w:pPr>
@@ -2892,47 +3900,39 @@
       <w:r>
         <w:t xml:space="preserve"> кэш-памяти, </w:t>
       </w:r>
-      <w:proofErr w:type="spellStart"/>
       <w:r>
         <w:rPr>
           <w:i/>
         </w:rPr>
         <w:t>l</w:t>
       </w:r>
-      <w:proofErr w:type="spellEnd"/>
       <w:r>
         <w:t xml:space="preserve"> – длина кэш-строки, </w:t>
       </w:r>
-      <w:proofErr w:type="spellStart"/>
       <w:r>
         <w:rPr>
           <w:i/>
         </w:rPr>
         <w:t>m</w:t>
       </w:r>
-      <w:proofErr w:type="spellEnd"/>
       <w:r>
         <w:t xml:space="preserve"> – ассоциативность, </w:t>
       </w:r>
-      <w:proofErr w:type="spellStart"/>
       <w:r>
         <w:rPr>
           <w:i/>
         </w:rPr>
         <w:t>s</w:t>
       </w:r>
-      <w:proofErr w:type="spellEnd"/>
       <w:r>
         <w:t xml:space="preserve"> – количество сетов, </w:t>
       </w:r>
-      <w:proofErr w:type="spellStart"/>
       <w:r>
         <w:rPr>
           <w:i/>
         </w:rPr>
         <w:t>b</w:t>
       </w:r>
-      <w:proofErr w:type="spellEnd"/>
       <w:r>
         <w:t xml:space="preserve"> – количество банков. </w:t>
       </w:r>
@@ -2964,28 +3964,24 @@
       <w:r>
         <w:t xml:space="preserve">, </w:t>
       </w:r>
-      <w:proofErr w:type="spellStart"/>
       <w:r>
         <w:rPr>
           <w:i/>
         </w:rPr>
         <w:t>m</w:t>
       </w:r>
-      <w:proofErr w:type="spellEnd"/>
       <w:r>
         <w:t xml:space="preserve"> = 4</w:t>
       </w:r>
       <w:r>
         <w:t xml:space="preserve">, </w:t>
       </w:r>
-      <w:proofErr w:type="spellStart"/>
       <w:r>
         <w:rPr>
           <w:i/>
         </w:rPr>
         <w:t>l</w:t>
       </w:r>
-      <w:proofErr w:type="spellEnd"/>
       <w:r>
         <w:t xml:space="preserve"> = 32</w:t>
       </w:r>
@@ -2998,27 +3994,20 @@
       <w:r>
         <w:t xml:space="preserve"> и </w:t>
       </w:r>
-      <w:proofErr w:type="spellStart"/>
       <w:r>
         <w:rPr>
           <w:i/>
         </w:rPr>
         <w:t>b</w:t>
       </w:r>
-      <w:proofErr w:type="spellEnd"/>
       <w:r>
         <w:t xml:space="preserve"> = 1</w:t>
       </w:r>
       <w:r>
         <w:t xml:space="preserve">, </w:t>
       </w:r>
-      <w:proofErr w:type="spellStart"/>
-      <w:r>
-        <w:t>s</w:t>
-      </w:r>
-      <w:proofErr w:type="spellEnd"/>
-      <w:r>
-        <w:t xml:space="preserve"> получается равны</w:t>
+      <w:r>
+        <w:t>s получается равны</w:t>
       </w:r>
       <w:r>
         <w:t>м 256</w:t>
@@ -3209,6 +4198,7 @@
         <w:jc w:val="center"/>
       </w:pPr>
       <w:r>
+        <w:lastRenderedPageBreak/>
         <w:t xml:space="preserve">Таблица 1. Разбиение физического адреса в </w:t>
       </w:r>
       <w:r>
@@ -3220,7 +4210,7 @@
         <w:tblStyle w:val="a4"/>
         <w:tblW w:w="0" w:type="auto"/>
         <w:jc w:val="center"/>
-        <w:tblLook w:val="04A0"/>
+        <w:tblLook w:val="04A0" w:firstRow="1" w:lastRow="0" w:firstColumn="1" w:lastColumn="0" w:noHBand="0" w:noVBand="1"/>
       </w:tblPr>
       <w:tblGrid>
         <w:gridCol w:w="2336"/>
@@ -3321,6 +4311,176 @@
         <w:pStyle w:val="a5"/>
         <w:jc w:val="both"/>
       </w:pPr>
+    </w:p>
+    <w:p>
+      <w:pPr>
+        <w:pStyle w:val="a5"/>
+        <w:jc w:val="both"/>
+      </w:pPr>
+    </w:p>
+    <w:p>
+      <w:pPr>
+        <w:pStyle w:val="1"/>
+        <w:rPr>
+          <w:rStyle w:val="a3"/>
+          <w:rFonts w:ascii="Times New Roman" w:hAnsi="Times New Roman" w:cs="Times New Roman"/>
+          <w:b/>
+        </w:rPr>
+      </w:pPr>
+      <w:bookmarkStart w:id="11" w:name="_Toc314119733"/>
+      <w:bookmarkStart w:id="12" w:name="_Toc314120328"/>
+      <w:r>
+        <w:rPr>
+          <w:rStyle w:val="a3"/>
+          <w:rFonts w:ascii="Times New Roman" w:hAnsi="Times New Roman" w:cs="Times New Roman"/>
+          <w:b/>
+        </w:rPr>
+        <w:t>Периферийный кластер</w:t>
+      </w:r>
+      <w:bookmarkEnd w:id="11"/>
+      <w:bookmarkEnd w:id="12"/>
+    </w:p>
+    <w:p>
+      <w:pPr>
+        <w:pStyle w:val="a7"/>
+        <w:spacing w:before="0"/>
+        <w:rPr>
+          <w:rStyle w:val="a3"/>
+          <w:b w:val="0"/>
+        </w:rPr>
+      </w:pPr>
+    </w:p>
+    <w:p>
+      <w:pPr>
+        <w:pStyle w:val="2"/>
+        <w:rPr>
+          <w:rStyle w:val="a3"/>
+          <w:rFonts w:ascii="Times New Roman" w:hAnsi="Times New Roman" w:cs="Times New Roman"/>
+          <w:b/>
+          <w:lang w:val="en-US"/>
+        </w:rPr>
+      </w:pPr>
+      <w:bookmarkStart w:id="13" w:name="_Toc314119734"/>
+      <w:bookmarkStart w:id="14" w:name="_Toc314120329"/>
+      <w:r>
+        <w:rPr>
+          <w:rStyle w:val="a3"/>
+          <w:rFonts w:ascii="Times New Roman" w:hAnsi="Times New Roman" w:cs="Times New Roman"/>
+          <w:b/>
+          <w:lang w:val="en-US"/>
+        </w:rPr>
+        <w:t xml:space="preserve">Boot </w:t>
+      </w:r>
+      <w:proofErr w:type="spellStart"/>
+      <w:r>
+        <w:rPr>
+          <w:rStyle w:val="a3"/>
+          <w:rFonts w:ascii="Times New Roman" w:hAnsi="Times New Roman" w:cs="Times New Roman"/>
+          <w:b/>
+          <w:lang w:val="en-US"/>
+        </w:rPr>
+        <w:t>Uart</w:t>
+      </w:r>
+      <w:bookmarkEnd w:id="13"/>
+      <w:bookmarkEnd w:id="14"/>
+      <w:proofErr w:type="spellEnd"/>
+    </w:p>
+    <w:p>
+      <w:pPr>
+        <w:pStyle w:val="a7"/>
+        <w:spacing w:before="0"/>
+        <w:rPr>
+          <w:rStyle w:val="a3"/>
+          <w:b w:val="0"/>
+          <w:lang w:val="en-US"/>
+        </w:rPr>
+      </w:pPr>
+    </w:p>
+    <w:p>
+      <w:pPr>
+        <w:pStyle w:val="2"/>
+        <w:rPr>
+          <w:rStyle w:val="a3"/>
+          <w:rFonts w:ascii="Times New Roman" w:hAnsi="Times New Roman" w:cs="Times New Roman"/>
+          <w:b/>
+        </w:rPr>
+      </w:pPr>
+      <w:bookmarkStart w:id="15" w:name="_Toc314120330"/>
+      <w:r>
+        <w:rPr>
+          <w:rStyle w:val="a3"/>
+          <w:rFonts w:ascii="Times New Roman" w:hAnsi="Times New Roman" w:cs="Times New Roman"/>
+          <w:b/>
+        </w:rPr>
+        <w:t>Программная модель</w:t>
+      </w:r>
+      <w:bookmarkEnd w:id="15"/>
+    </w:p>
+    <w:p>
+      <w:pPr>
+        <w:pStyle w:val="a7"/>
+        <w:spacing w:before="0"/>
+        <w:rPr>
+          <w:rStyle w:val="a3"/>
+          <w:b w:val="0"/>
+          <w:lang w:val="en-US"/>
+        </w:rPr>
+      </w:pPr>
+    </w:p>
+    <w:p>
+      <w:pPr>
+        <w:pStyle w:val="2"/>
+        <w:rPr>
+          <w:rStyle w:val="a3"/>
+          <w:rFonts w:ascii="Times New Roman" w:hAnsi="Times New Roman" w:cs="Times New Roman"/>
+          <w:b/>
+          <w:lang w:val="en-US"/>
+        </w:rPr>
+      </w:pPr>
+      <w:bookmarkStart w:id="16" w:name="_Toc314120331"/>
+      <w:r>
+        <w:rPr>
+          <w:rStyle w:val="a3"/>
+          <w:rFonts w:ascii="Times New Roman" w:hAnsi="Times New Roman" w:cs="Times New Roman"/>
+          <w:b/>
+          <w:lang w:val="en-US"/>
+        </w:rPr>
+        <w:t>SPI</w:t>
+      </w:r>
+      <w:bookmarkEnd w:id="16"/>
+    </w:p>
+    <w:p>
+      <w:pPr>
+        <w:pStyle w:val="a5"/>
+        <w:jc w:val="both"/>
+      </w:pPr>
+    </w:p>
+    <w:p>
+      <w:pPr>
+        <w:pStyle w:val="2"/>
+        <w:rPr>
+          <w:rFonts w:ascii="Times New Roman" w:hAnsi="Times New Roman" w:cs="Times New Roman"/>
+        </w:rPr>
+      </w:pPr>
+      <w:bookmarkStart w:id="17" w:name="_Toc314120332"/>
+      <w:r>
+        <w:rPr>
+          <w:rFonts w:ascii="Times New Roman" w:hAnsi="Times New Roman" w:cs="Times New Roman"/>
+        </w:rPr>
+        <w:t>Программная модель</w:t>
+      </w:r>
+      <w:bookmarkEnd w:id="17"/>
+    </w:p>
+    <w:p/>
+    <w:p>
+      <w:pPr>
+        <w:pStyle w:val="1"/>
+      </w:pPr>
+      <w:bookmarkStart w:id="18" w:name="_Toc314120333"/>
+      <w:r>
+        <w:t>Прототип</w:t>
+      </w:r>
+      <w:bookmarkEnd w:id="18"/>
     </w:p>
     <w:sectPr>
       <w:pgSz w:w="11900" w:h="16840"/>
@@ -3333,7 +4493,7 @@
 </file>
 
 <file path=word/numbering.xml><?xml version="1.0" encoding="utf-8"?>
-<w:numbering xmlns:ve="http://schemas.openxmlformats.org/markup-compatibility/2006" xmlns:o="urn:schemas-microsoft-com:office:office" xmlns:r="http://schemas.openxmlformats.org/officeDocument/2006/relationships" xmlns:m="http://schemas.openxmlformats.org/officeDocument/2006/math" xmlns:v="urn:schemas-microsoft-com:vml" xmlns:wp="http://schemas.openxmlformats.org/drawingml/2006/wordprocessingDrawing" xmlns:w10="urn:schemas-microsoft-com:office:word" xmlns:w="http://schemas.openxmlformats.org/wordprocessingml/2006/main" xmlns:wne="http://schemas.microsoft.com/office/word/2006/wordml">
+<w:numbering xmlns:wpc="http://schemas.microsoft.com/office/word/2010/wordprocessingCanvas" xmlns:mo="http://schemas.microsoft.com/office/mac/office/2008/main" xmlns:mc="http://schemas.openxmlformats.org/markup-compatibility/2006" xmlns:mv="urn:schemas-microsoft-com:mac:vml" xmlns:o="urn:schemas-microsoft-com:office:office" xmlns:r="http://schemas.openxmlformats.org/officeDocument/2006/relationships" xmlns:m="http://schemas.openxmlformats.org/officeDocument/2006/math" xmlns:v="urn:schemas-microsoft-com:vml" xmlns:wp14="http://schemas.microsoft.com/office/word/2010/wordprocessingDrawing" xmlns:wp="http://schemas.openxmlformats.org/drawingml/2006/wordprocessingDrawing" xmlns:w10="urn:schemas-microsoft-com:office:word" xmlns:w="http://schemas.openxmlformats.org/wordprocessingml/2006/main" xmlns:w14="http://schemas.microsoft.com/office/word/2010/wordml" xmlns:wpg="http://schemas.microsoft.com/office/word/2010/wordprocessingGroup" xmlns:wpi="http://schemas.microsoft.com/office/word/2010/wordprocessingInk" xmlns:wne="http://schemas.microsoft.com/office/word/2006/wordml" xmlns:wps="http://schemas.microsoft.com/office/word/2010/wordprocessingShape" mc:Ignorable="w14 wp14">
   <w:abstractNum w:abstractNumId="0">
     <w:nsid w:val="15BD3A86"/>
     <w:multiLevelType w:val="hybridMultilevel"/>
@@ -4034,7 +5194,7 @@
 </file>
 
 <file path=word/styles.xml><?xml version="1.0" encoding="utf-8"?>
-<w:styles xmlns:r="http://schemas.openxmlformats.org/officeDocument/2006/relationships" xmlns:w="http://schemas.openxmlformats.org/wordprocessingml/2006/main">
+<w:styles xmlns:mc="http://schemas.openxmlformats.org/markup-compatibility/2006" xmlns:r="http://schemas.openxmlformats.org/officeDocument/2006/relationships" xmlns:w="http://schemas.openxmlformats.org/wordprocessingml/2006/main" xmlns:w14="http://schemas.microsoft.com/office/word/2010/wordml" mc:Ignorable="w14">
   <w:docDefaults>
     <w:rPrDefault>
       <w:rPr>
@@ -4046,7 +5206,7 @@
     </w:rPrDefault>
     <w:pPrDefault/>
   </w:docDefaults>
-  <w:latentStyles w:defLockedState="0" w:defUIPriority="99" w:defSemiHidden="1" w:defUnhideWhenUsed="1" w:defQFormat="0" w:count="267">
+  <w:latentStyles w:defLockedState="0" w:defUIPriority="99" w:defSemiHidden="1" w:defUnhideWhenUsed="1" w:defQFormat="0" w:count="276">
     <w:lsdException w:name="Normal" w:semiHidden="0" w:uiPriority="0" w:unhideWhenUsed="0" w:qFormat="1"/>
     <w:lsdException w:name="heading 1" w:semiHidden="0" w:uiPriority="9" w:unhideWhenUsed="0" w:qFormat="1"/>
     <w:lsdException w:name="heading 2" w:uiPriority="9" w:qFormat="1"/>
@@ -4248,7 +5408,6 @@
     <w:uiPriority w:val="99"/>
     <w:semiHidden/>
     <w:unhideWhenUsed/>
-    <w:qFormat/>
     <w:tblPr>
       <w:tblInd w:w="0" w:type="dxa"/>
       <w:tblCellMar>
@@ -4420,6 +5579,175 @@
       <w:sz w:val="22"/>
       <w:szCs w:val="22"/>
       <w:lang w:val="en-US" w:eastAsia="en-US" w:bidi="en-US"/>
+    </w:rPr>
+  </w:style>
+  <w:style w:type="paragraph" w:styleId="ac">
+    <w:name w:val="TOC Heading"/>
+    <w:basedOn w:val="1"/>
+    <w:next w:val="a"/>
+    <w:uiPriority w:val="39"/>
+    <w:unhideWhenUsed/>
+    <w:qFormat/>
+    <w:rsid w:val="00FF554C"/>
+    <w:pPr>
+      <w:spacing w:line="276" w:lineRule="auto"/>
+      <w:outlineLvl w:val="9"/>
+    </w:pPr>
+    <w:rPr>
+      <w:color w:val="365F91" w:themeColor="accent1" w:themeShade="BF"/>
+      <w:sz w:val="28"/>
+      <w:szCs w:val="28"/>
+    </w:rPr>
+  </w:style>
+  <w:style w:type="paragraph" w:styleId="11">
+    <w:name w:val="toc 1"/>
+    <w:basedOn w:val="a"/>
+    <w:next w:val="a"/>
+    <w:autoRedefine/>
+    <w:uiPriority w:val="39"/>
+    <w:unhideWhenUsed/>
+    <w:rsid w:val="00FF554C"/>
+    <w:pPr>
+      <w:spacing w:before="120"/>
+    </w:pPr>
+    <w:rPr>
+      <w:b/>
+    </w:rPr>
+  </w:style>
+  <w:style w:type="paragraph" w:styleId="21">
+    <w:name w:val="toc 2"/>
+    <w:basedOn w:val="a"/>
+    <w:next w:val="a"/>
+    <w:autoRedefine/>
+    <w:uiPriority w:val="39"/>
+    <w:unhideWhenUsed/>
+    <w:rsid w:val="00FF554C"/>
+    <w:pPr>
+      <w:ind w:left="240"/>
+    </w:pPr>
+    <w:rPr>
+      <w:b/>
+      <w:sz w:val="22"/>
+      <w:szCs w:val="22"/>
+    </w:rPr>
+  </w:style>
+  <w:style w:type="paragraph" w:styleId="3">
+    <w:name w:val="toc 3"/>
+    <w:basedOn w:val="a"/>
+    <w:next w:val="a"/>
+    <w:autoRedefine/>
+    <w:uiPriority w:val="39"/>
+    <w:semiHidden/>
+    <w:unhideWhenUsed/>
+    <w:rsid w:val="00FF554C"/>
+    <w:pPr>
+      <w:ind w:left="480"/>
+    </w:pPr>
+    <w:rPr>
+      <w:sz w:val="22"/>
+      <w:szCs w:val="22"/>
+    </w:rPr>
+  </w:style>
+  <w:style w:type="paragraph" w:styleId="4">
+    <w:name w:val="toc 4"/>
+    <w:basedOn w:val="a"/>
+    <w:next w:val="a"/>
+    <w:autoRedefine/>
+    <w:uiPriority w:val="39"/>
+    <w:semiHidden/>
+    <w:unhideWhenUsed/>
+    <w:rsid w:val="00FF554C"/>
+    <w:pPr>
+      <w:ind w:left="720"/>
+    </w:pPr>
+    <w:rPr>
+      <w:sz w:val="20"/>
+      <w:szCs w:val="20"/>
+    </w:rPr>
+  </w:style>
+  <w:style w:type="paragraph" w:styleId="5">
+    <w:name w:val="toc 5"/>
+    <w:basedOn w:val="a"/>
+    <w:next w:val="a"/>
+    <w:autoRedefine/>
+    <w:uiPriority w:val="39"/>
+    <w:semiHidden/>
+    <w:unhideWhenUsed/>
+    <w:rsid w:val="00FF554C"/>
+    <w:pPr>
+      <w:ind w:left="960"/>
+    </w:pPr>
+    <w:rPr>
+      <w:sz w:val="20"/>
+      <w:szCs w:val="20"/>
+    </w:rPr>
+  </w:style>
+  <w:style w:type="paragraph" w:styleId="6">
+    <w:name w:val="toc 6"/>
+    <w:basedOn w:val="a"/>
+    <w:next w:val="a"/>
+    <w:autoRedefine/>
+    <w:uiPriority w:val="39"/>
+    <w:semiHidden/>
+    <w:unhideWhenUsed/>
+    <w:rsid w:val="00FF554C"/>
+    <w:pPr>
+      <w:ind w:left="1200"/>
+    </w:pPr>
+    <w:rPr>
+      <w:sz w:val="20"/>
+      <w:szCs w:val="20"/>
+    </w:rPr>
+  </w:style>
+  <w:style w:type="paragraph" w:styleId="7">
+    <w:name w:val="toc 7"/>
+    <w:basedOn w:val="a"/>
+    <w:next w:val="a"/>
+    <w:autoRedefine/>
+    <w:uiPriority w:val="39"/>
+    <w:semiHidden/>
+    <w:unhideWhenUsed/>
+    <w:rsid w:val="00FF554C"/>
+    <w:pPr>
+      <w:ind w:left="1440"/>
+    </w:pPr>
+    <w:rPr>
+      <w:sz w:val="20"/>
+      <w:szCs w:val="20"/>
+    </w:rPr>
+  </w:style>
+  <w:style w:type="paragraph" w:styleId="8">
+    <w:name w:val="toc 8"/>
+    <w:basedOn w:val="a"/>
+    <w:next w:val="a"/>
+    <w:autoRedefine/>
+    <w:uiPriority w:val="39"/>
+    <w:semiHidden/>
+    <w:unhideWhenUsed/>
+    <w:rsid w:val="00FF554C"/>
+    <w:pPr>
+      <w:ind w:left="1680"/>
+    </w:pPr>
+    <w:rPr>
+      <w:sz w:val="20"/>
+      <w:szCs w:val="20"/>
+    </w:rPr>
+  </w:style>
+  <w:style w:type="paragraph" w:styleId="9">
+    <w:name w:val="toc 9"/>
+    <w:basedOn w:val="a"/>
+    <w:next w:val="a"/>
+    <w:autoRedefine/>
+    <w:uiPriority w:val="39"/>
+    <w:semiHidden/>
+    <w:unhideWhenUsed/>
+    <w:rsid w:val="00FF554C"/>
+    <w:pPr>
+      <w:ind w:left="1920"/>
+    </w:pPr>
+    <w:rPr>
+      <w:sz w:val="20"/>
+      <w:szCs w:val="20"/>
     </w:rPr>
   </w:style>
 </w:styles>
@@ -5095,7 +6423,7 @@
 </file>
 
 <file path=customXml/itemProps1.xml><?xml version="1.0" encoding="utf-8"?>
-<ds:datastoreItem xmlns:ds="http://schemas.openxmlformats.org/officeDocument/2006/customXml" ds:itemID="{987FBECB-EDF0-4850-98C7-301A9F5898A4}">
+<ds:datastoreItem xmlns:ds="http://schemas.openxmlformats.org/officeDocument/2006/customXml" ds:itemID="{04A13ED3-F52E-5541-84D6-332A4AA36C35}">
   <ds:schemaRefs>
     <ds:schemaRef ds:uri="http://schemas.openxmlformats.org/officeDocument/2006/bibliography"/>
   </ds:schemaRefs>

</xml_diff>

<commit_message>
[doc] Updated ref manual
</commit_message>
<xml_diff>
--- a/doc/selen_reference_manual.docx
+++ b/doc/selen_reference_manual.docx
@@ -1,6 +1,6 @@
 
 <file path=word/document.xml><?xml version="1.0" encoding="utf-8"?>
-<w:document xmlns:wpc="http://schemas.microsoft.com/office/word/2010/wordprocessingCanvas" xmlns:mo="http://schemas.microsoft.com/office/mac/office/2008/main" xmlns:mc="http://schemas.openxmlformats.org/markup-compatibility/2006" xmlns:mv="urn:schemas-microsoft-com:mac:vml" xmlns:o="urn:schemas-microsoft-com:office:office" xmlns:r="http://schemas.openxmlformats.org/officeDocument/2006/relationships" xmlns:m="http://schemas.openxmlformats.org/officeDocument/2006/math" xmlns:v="urn:schemas-microsoft-com:vml" xmlns:wp14="http://schemas.microsoft.com/office/word/2010/wordprocessingDrawing" xmlns:wp="http://schemas.openxmlformats.org/drawingml/2006/wordprocessingDrawing" xmlns:w10="urn:schemas-microsoft-com:office:word" xmlns:w="http://schemas.openxmlformats.org/wordprocessingml/2006/main" xmlns:w14="http://schemas.microsoft.com/office/word/2010/wordml" xmlns:wpg="http://schemas.microsoft.com/office/word/2010/wordprocessingGroup" xmlns:wpi="http://schemas.microsoft.com/office/word/2010/wordprocessingInk" xmlns:wne="http://schemas.microsoft.com/office/word/2006/wordml" xmlns:wps="http://schemas.microsoft.com/office/word/2010/wordprocessingShape" mc:Ignorable="w14 wp14">
+<w:document xmlns:ve="http://schemas.openxmlformats.org/markup-compatibility/2006" xmlns:o="urn:schemas-microsoft-com:office:office" xmlns:r="http://schemas.openxmlformats.org/officeDocument/2006/relationships" xmlns:m="http://schemas.openxmlformats.org/officeDocument/2006/math" xmlns:v="urn:schemas-microsoft-com:vml" xmlns:wp="http://schemas.openxmlformats.org/drawingml/2006/wordprocessingDrawing" xmlns:w10="urn:schemas-microsoft-com:office:word" xmlns:w="http://schemas.openxmlformats.org/wordprocessingml/2006/main" xmlns:wne="http://schemas.microsoft.com/office/word/2006/wordml">
   <w:body>
     <w:p>
       <w:pPr>
@@ -26,7 +26,7 @@
       <w:tblPr>
         <w:tblStyle w:val="a4"/>
         <w:tblW w:w="0" w:type="auto"/>
-        <w:tblLook w:val="04A0" w:firstRow="1" w:lastRow="0" w:firstColumn="1" w:lastColumn="0" w:noHBand="0" w:noVBand="1"/>
+        <w:tblLook w:val="04A0"/>
       </w:tblPr>
       <w:tblGrid>
         <w:gridCol w:w="1526"/>
@@ -332,6 +332,222 @@
           </w:p>
         </w:tc>
       </w:tr>
+      <w:tr>
+        <w:tc>
+          <w:tcPr>
+            <w:tcW w:w="1526" w:type="dxa"/>
+          </w:tcPr>
+          <w:p>
+            <w:pPr>
+              <w:pStyle w:val="a5"/>
+              <w:spacing w:before="0" w:after="0"/>
+              <w:jc w:val="left"/>
+              <w:rPr>
+                <w:rStyle w:val="a3"/>
+                <w:b w:val="0"/>
+              </w:rPr>
+            </w:pPr>
+            <w:r>
+              <w:rPr>
+                <w:rStyle w:val="a3"/>
+                <w:b w:val="0"/>
+              </w:rPr>
+              <w:t>16.01.16</w:t>
+            </w:r>
+          </w:p>
+        </w:tc>
+        <w:tc>
+          <w:tcPr>
+            <w:tcW w:w="8039" w:type="dxa"/>
+          </w:tcPr>
+          <w:p>
+            <w:pPr>
+              <w:pStyle w:val="a5"/>
+              <w:tabs>
+                <w:tab w:val="left" w:pos="5747"/>
+              </w:tabs>
+              <w:spacing w:before="0" w:after="0"/>
+              <w:jc w:val="both"/>
+              <w:rPr>
+                <w:rStyle w:val="a3"/>
+                <w:b w:val="0"/>
+              </w:rPr>
+            </w:pPr>
+            <w:r>
+              <w:rPr>
+                <w:rStyle w:val="a3"/>
+                <w:b w:val="0"/>
+              </w:rPr>
+              <w:t xml:space="preserve">Из интерфейса ядра удалён сигнал </w:t>
+            </w:r>
+            <w:r>
+              <w:rPr>
+                <w:rStyle w:val="a3"/>
+                <w:b w:val="0"/>
+                <w:lang w:val="en-US"/>
+              </w:rPr>
+              <w:t>core</w:t>
+            </w:r>
+            <w:r>
+              <w:rPr>
+                <w:rStyle w:val="a3"/>
+                <w:b w:val="0"/>
+              </w:rPr>
+              <w:t>_</w:t>
+            </w:r>
+            <w:proofErr w:type="spellStart"/>
+            <w:r>
+              <w:rPr>
+                <w:rStyle w:val="a3"/>
+                <w:b w:val="0"/>
+                <w:lang w:val="en-US"/>
+              </w:rPr>
+              <w:t>req</w:t>
+            </w:r>
+            <w:proofErr w:type="spellEnd"/>
+            <w:r>
+              <w:rPr>
+                <w:rStyle w:val="a3"/>
+                <w:b w:val="0"/>
+              </w:rPr>
+              <w:t>_</w:t>
+            </w:r>
+            <w:r>
+              <w:rPr>
+                <w:rStyle w:val="a3"/>
+                <w:b w:val="0"/>
+                <w:lang w:val="en-US"/>
+              </w:rPr>
+              <w:t>be</w:t>
+            </w:r>
+            <w:r>
+              <w:rPr>
+                <w:rStyle w:val="a3"/>
+                <w:b w:val="0"/>
+              </w:rPr>
+              <w:t xml:space="preserve">, он будет формироваться в </w:t>
+            </w:r>
+            <w:r>
+              <w:rPr>
+                <w:rStyle w:val="a3"/>
+                <w:b w:val="0"/>
+                <w:lang w:val="en-US"/>
+              </w:rPr>
+              <w:t>L</w:t>
+            </w:r>
+            <w:r>
+              <w:rPr>
+                <w:rStyle w:val="a3"/>
+                <w:b w:val="0"/>
+              </w:rPr>
+              <w:t xml:space="preserve">1 </w:t>
+            </w:r>
+            <w:r>
+              <w:rPr>
+                <w:rStyle w:val="a3"/>
+                <w:b w:val="0"/>
+              </w:rPr>
+              <w:t xml:space="preserve">исходя из </w:t>
+            </w:r>
+            <w:r>
+              <w:rPr>
+                <w:rStyle w:val="a3"/>
+                <w:b w:val="0"/>
+                <w:lang w:val="en-US"/>
+              </w:rPr>
+              <w:t>core</w:t>
+            </w:r>
+            <w:r>
+              <w:rPr>
+                <w:rStyle w:val="a3"/>
+                <w:b w:val="0"/>
+              </w:rPr>
+              <w:t>_</w:t>
+            </w:r>
+            <w:proofErr w:type="spellStart"/>
+            <w:r>
+              <w:rPr>
+                <w:rStyle w:val="a3"/>
+                <w:b w:val="0"/>
+                <w:lang w:val="en-US"/>
+              </w:rPr>
+              <w:t>req</w:t>
+            </w:r>
+            <w:proofErr w:type="spellEnd"/>
+            <w:r>
+              <w:rPr>
+                <w:rStyle w:val="a3"/>
+                <w:b w:val="0"/>
+              </w:rPr>
+              <w:t>_</w:t>
+            </w:r>
+            <w:r>
+              <w:rPr>
+                <w:rStyle w:val="a3"/>
+                <w:b w:val="0"/>
+                <w:lang w:val="en-US"/>
+              </w:rPr>
+              <w:t>size</w:t>
+            </w:r>
+            <w:r>
+              <w:rPr>
+                <w:rStyle w:val="a3"/>
+                <w:b w:val="0"/>
+              </w:rPr>
+              <w:t xml:space="preserve"> </w:t>
+            </w:r>
+            <w:r>
+              <w:rPr>
+                <w:rStyle w:val="a3"/>
+                <w:b w:val="0"/>
+              </w:rPr>
+              <w:t xml:space="preserve">и </w:t>
+            </w:r>
+            <w:r>
+              <w:rPr>
+                <w:rStyle w:val="a3"/>
+                <w:b w:val="0"/>
+                <w:lang w:val="en-US"/>
+              </w:rPr>
+              <w:t>core</w:t>
+            </w:r>
+            <w:r>
+              <w:rPr>
+                <w:rStyle w:val="a3"/>
+                <w:b w:val="0"/>
+              </w:rPr>
+              <w:t>_</w:t>
+            </w:r>
+            <w:proofErr w:type="spellStart"/>
+            <w:r>
+              <w:rPr>
+                <w:rStyle w:val="a3"/>
+                <w:b w:val="0"/>
+                <w:lang w:val="en-US"/>
+              </w:rPr>
+              <w:t>req</w:t>
+            </w:r>
+            <w:proofErr w:type="spellEnd"/>
+            <w:r>
+              <w:rPr>
+                <w:rStyle w:val="a3"/>
+                <w:b w:val="0"/>
+              </w:rPr>
+              <w:t>_</w:t>
+            </w:r>
+            <w:proofErr w:type="spellStart"/>
+            <w:r>
+              <w:rPr>
+                <w:rStyle w:val="a3"/>
+                <w:b w:val="0"/>
+                <w:lang w:val="en-US"/>
+              </w:rPr>
+              <w:t>addr</w:t>
+            </w:r>
+            <w:proofErr w:type="spellEnd"/>
+          </w:p>
+        </w:tc>
+      </w:tr>
     </w:tbl>
     <w:p>
       <w:pPr>
@@ -346,19 +562,19 @@
     </w:p>
     <w:sdt>
       <w:sdtPr>
-        <w:id w:val="1217317331"/>
-        <w:docPartObj>
-          <w:docPartGallery w:val="Table of Contents"/>
-          <w:docPartUnique/>
-        </w:docPartObj>
-      </w:sdtPr>
-      <w:sdtEndPr>
         <w:rPr>
           <w:rFonts w:asciiTheme="minorHAnsi" w:eastAsiaTheme="minorEastAsia" w:hAnsiTheme="minorHAnsi" w:cstheme="minorBidi"/>
-          <w:noProof/>
+          <w:b w:val="0"/>
+          <w:bCs w:val="0"/>
           <w:color w:val="auto"/>
           <w:sz w:val="24"/>
           <w:szCs w:val="24"/>
+        </w:rPr>
+        <w:id w:val="1217317331"/>
+      </w:sdtPr>
+      <w:sdtEndPr>
+        <w:rPr>
+          <w:noProof/>
         </w:rPr>
       </w:sdtEndPr>
       <w:sdtContent>
@@ -846,7 +1062,22 @@
               <w:noProof/>
               <w:lang w:val="en-US"/>
             </w:rPr>
-            <w:t>Boot Uart</w:t>
+            <w:t>Boot</w:t>
+          </w:r>
+          <w:r>
+            <w:rPr>
+              <w:rFonts w:ascii="Times New Roman" w:hAnsi="Times New Roman" w:cs="Times New Roman"/>
+              <w:noProof/>
+            </w:rPr>
+            <w:t xml:space="preserve"> </w:t>
+          </w:r>
+          <w:r>
+            <w:rPr>
+              <w:rFonts w:ascii="Times New Roman" w:hAnsi="Times New Roman" w:cs="Times New Roman"/>
+              <w:noProof/>
+              <w:lang w:val="en-US"/>
+            </w:rPr>
+            <w:t>Uart</w:t>
           </w:r>
           <w:r>
             <w:rPr>
@@ -1482,11 +1713,10 @@
         <w:rPr>
           <w:bCs/>
           <w:noProof/>
-          <w:lang w:val="en-US"/>
         </w:rPr>
         <w:lastRenderedPageBreak/>
         <w:drawing>
-          <wp:inline distT="0" distB="0" distL="0" distR="0" wp14:anchorId="4C3F0B6E" wp14:editId="29A6466A">
+          <wp:inline distT="0" distB="0" distL="0" distR="0">
             <wp:extent cx="2229161" cy="3839111"/>
             <wp:effectExtent l="19050" t="0" r="0" b="0"/>
             <wp:docPr id="1" name="Рисунок 0" descr="selen_dia.png"/>
@@ -1501,7 +1731,7 @@
                     <pic:cNvPicPr/>
                   </pic:nvPicPr>
                   <pic:blipFill>
-                    <a:blip r:embed="rId7"/>
+                    <a:blip r:embed="rId6"/>
                     <a:stretch>
                       <a:fillRect/>
                     </a:stretch>
@@ -1683,15 +1913,9 @@
     </w:p>
     <w:p/>
     <w:p>
-      <w:pPr>
-        <w:rPr>
-          <w:lang w:val="en-US"/>
-        </w:rPr>
-      </w:pPr>
       <w:r>
         <w:rPr>
           <w:highlight w:val="yellow"/>
-          <w:lang w:val="en-US"/>
         </w:rPr>
         <w:t>&lt;</w:t>
       </w:r>
@@ -1712,7 +1936,6 @@
       <w:r>
         <w:rPr>
           <w:highlight w:val="yellow"/>
-          <w:lang w:val="en-US"/>
         </w:rPr>
         <w:t>&gt;</w:t>
       </w:r>
@@ -1759,7 +1982,7 @@
       <w:tblPr>
         <w:tblStyle w:val="a4"/>
         <w:tblW w:w="0" w:type="auto"/>
-        <w:tblLook w:val="04A0" w:firstRow="1" w:lastRow="0" w:firstColumn="1" w:lastColumn="0" w:noHBand="0" w:noVBand="1"/>
+        <w:tblLook w:val="04A0"/>
       </w:tblPr>
       <w:tblGrid>
         <w:gridCol w:w="1951"/>
@@ -1996,23 +2219,13 @@
               </w:rPr>
               <w:t>i</w:t>
             </w:r>
-            <w:proofErr w:type="spellEnd"/>
-            <w:r>
-              <w:rPr>
-                <w:rStyle w:val="a3"/>
-                <w:b w:val="0"/>
-                <w:bCs w:val="0"/>
-              </w:rPr>
-              <w:t>_</w:t>
-            </w:r>
-            <w:proofErr w:type="spellStart"/>
-            <w:r>
-              <w:rPr>
-                <w:rStyle w:val="a3"/>
-                <w:b w:val="0"/>
-                <w:bCs w:val="0"/>
-              </w:rPr>
-              <w:t>req_addr</w:t>
+            <w:r>
+              <w:rPr>
+                <w:rStyle w:val="a3"/>
+                <w:b w:val="0"/>
+                <w:bCs w:val="0"/>
+              </w:rPr>
+              <w:t>_req_addr</w:t>
             </w:r>
             <w:proofErr w:type="spellEnd"/>
           </w:p>
@@ -2229,23 +2442,13 @@
               </w:rPr>
               <w:t>i</w:t>
             </w:r>
-            <w:proofErr w:type="spellEnd"/>
-            <w:r>
-              <w:rPr>
-                <w:rStyle w:val="a3"/>
-                <w:b w:val="0"/>
-                <w:bCs w:val="0"/>
-              </w:rPr>
-              <w:t>_</w:t>
-            </w:r>
-            <w:proofErr w:type="spellStart"/>
-            <w:r>
-              <w:rPr>
-                <w:rStyle w:val="a3"/>
-                <w:b w:val="0"/>
-                <w:bCs w:val="0"/>
-              </w:rPr>
-              <w:t>ack_rdata</w:t>
+            <w:r>
+              <w:rPr>
+                <w:rStyle w:val="a3"/>
+                <w:b w:val="0"/>
+                <w:bCs w:val="0"/>
+              </w:rPr>
+              <w:t>_ack_rdata</w:t>
             </w:r>
             <w:proofErr w:type="spellEnd"/>
           </w:p>
@@ -2371,7 +2574,7 @@
       <w:tblPr>
         <w:tblStyle w:val="a4"/>
         <w:tblW w:w="0" w:type="auto"/>
-        <w:tblLook w:val="04A0" w:firstRow="1" w:lastRow="0" w:firstColumn="1" w:lastColumn="0" w:noHBand="0" w:noVBand="1"/>
+        <w:tblLook w:val="04A0"/>
       </w:tblPr>
       <w:tblGrid>
         <w:gridCol w:w="1951"/>
@@ -2398,6 +2601,7 @@
                 <w:rStyle w:val="a3"/>
                 <w:bCs w:val="0"/>
               </w:rPr>
+              <w:lastRenderedPageBreak/>
               <w:t>Название</w:t>
             </w:r>
           </w:p>
@@ -2607,14 +2811,6 @@
               </w:rPr>
               <w:t>d</w:t>
             </w:r>
-            <w:r>
-              <w:rPr>
-                <w:rStyle w:val="a3"/>
-                <w:b w:val="0"/>
-                <w:bCs w:val="0"/>
-              </w:rPr>
-              <w:t>_</w:t>
-            </w:r>
             <w:proofErr w:type="spellStart"/>
             <w:r>
               <w:rPr>
@@ -2622,7 +2818,7 @@
                 <w:b w:val="0"/>
                 <w:bCs w:val="0"/>
               </w:rPr>
-              <w:t>req_addr</w:t>
+              <w:t>_req_addr</w:t>
             </w:r>
             <w:proofErr w:type="spellEnd"/>
           </w:p>
@@ -2728,14 +2924,6 @@
               </w:rPr>
               <w:t>d</w:t>
             </w:r>
-            <w:r>
-              <w:rPr>
-                <w:rStyle w:val="a3"/>
-                <w:b w:val="0"/>
-                <w:bCs w:val="0"/>
-              </w:rPr>
-              <w:t>_</w:t>
-            </w:r>
             <w:proofErr w:type="spellStart"/>
             <w:r>
               <w:rPr>
@@ -2743,7 +2931,7 @@
                 <w:b w:val="0"/>
                 <w:bCs w:val="0"/>
               </w:rPr>
-              <w:t>req</w:t>
+              <w:t>_req</w:t>
             </w:r>
             <w:proofErr w:type="spellEnd"/>
             <w:r>
@@ -2910,7 +3098,6 @@
                 <w:b w:val="0"/>
                 <w:bCs w:val="0"/>
               </w:rPr>
-              <w:lastRenderedPageBreak/>
               <w:t>3’</w:t>
             </w:r>
             <w:r>
@@ -3084,17 +3271,8 @@
                 <w:bCs w:val="0"/>
                 <w:lang w:val="en-US"/>
               </w:rPr>
-              <w:lastRenderedPageBreak/>
               <w:t>d</w:t>
             </w:r>
-            <w:r>
-              <w:rPr>
-                <w:rStyle w:val="a3"/>
-                <w:b w:val="0"/>
-                <w:bCs w:val="0"/>
-              </w:rPr>
-              <w:t>_</w:t>
-            </w:r>
             <w:proofErr w:type="spellStart"/>
             <w:r>
               <w:rPr>
@@ -3102,7 +3280,7 @@
                 <w:b w:val="0"/>
                 <w:bCs w:val="0"/>
               </w:rPr>
-              <w:t>req_wdata</w:t>
+              <w:t>_req_wdata</w:t>
             </w:r>
             <w:proofErr w:type="spellEnd"/>
           </w:p>
@@ -3207,14 +3385,6 @@
               </w:rPr>
               <w:t>d</w:t>
             </w:r>
-            <w:r>
-              <w:rPr>
-                <w:rStyle w:val="a3"/>
-                <w:b w:val="0"/>
-                <w:bCs w:val="0"/>
-              </w:rPr>
-              <w:t>_</w:t>
-            </w:r>
             <w:proofErr w:type="spellStart"/>
             <w:r>
               <w:rPr>
@@ -3222,7 +3392,7 @@
                 <w:b w:val="0"/>
                 <w:bCs w:val="0"/>
               </w:rPr>
-              <w:t>req_size</w:t>
+              <w:t>_req_size</w:t>
             </w:r>
             <w:proofErr w:type="spellEnd"/>
           </w:p>
@@ -3335,14 +3505,6 @@
               </w:rPr>
               <w:t>d</w:t>
             </w:r>
-            <w:r>
-              <w:rPr>
-                <w:rStyle w:val="a3"/>
-                <w:b w:val="0"/>
-                <w:bCs w:val="0"/>
-              </w:rPr>
-              <w:t>_</w:t>
-            </w:r>
             <w:proofErr w:type="spellStart"/>
             <w:r>
               <w:rPr>
@@ -3350,7 +3512,7 @@
                 <w:b w:val="0"/>
                 <w:bCs w:val="0"/>
               </w:rPr>
-              <w:t>req_be</w:t>
+              <w:t>_ack_val</w:t>
             </w:r>
             <w:proofErr w:type="spellEnd"/>
           </w:p>
@@ -3375,7 +3537,7 @@
                 <w:b w:val="0"/>
                 <w:bCs w:val="0"/>
               </w:rPr>
-              <w:t>[3:0]</w:t>
+              <w:t>[0:0]</w:t>
             </w:r>
           </w:p>
         </w:tc>
@@ -3400,7 +3562,7 @@
                 <w:b w:val="0"/>
                 <w:bCs w:val="0"/>
               </w:rPr>
-              <w:t>Output</w:t>
+              <w:t>Input</w:t>
             </w:r>
             <w:proofErr w:type="spellEnd"/>
           </w:p>
@@ -3426,7 +3588,7 @@
                 <w:b w:val="0"/>
                 <w:bCs w:val="0"/>
               </w:rPr>
-              <w:t>Байтовая маска записи</w:t>
+              <w:t>Значимость ответа</w:t>
             </w:r>
           </w:p>
         </w:tc>
@@ -3455,14 +3617,6 @@
               </w:rPr>
               <w:t>d</w:t>
             </w:r>
-            <w:r>
-              <w:rPr>
-                <w:rStyle w:val="a3"/>
-                <w:b w:val="0"/>
-                <w:bCs w:val="0"/>
-              </w:rPr>
-              <w:t>_</w:t>
-            </w:r>
             <w:proofErr w:type="spellStart"/>
             <w:r>
               <w:rPr>
@@ -3470,127 +3624,7 @@
                 <w:b w:val="0"/>
                 <w:bCs w:val="0"/>
               </w:rPr>
-              <w:t>ack_val</w:t>
-            </w:r>
-            <w:proofErr w:type="spellEnd"/>
-          </w:p>
-        </w:tc>
-        <w:tc>
-          <w:tcPr>
-            <w:tcW w:w="1701" w:type="dxa"/>
-          </w:tcPr>
-          <w:p>
-            <w:pPr>
-              <w:pStyle w:val="a5"/>
-              <w:spacing w:before="0" w:after="0" w:line="360" w:lineRule="auto"/>
-              <w:rPr>
-                <w:rStyle w:val="a3"/>
-                <w:b w:val="0"/>
-                <w:bCs w:val="0"/>
-              </w:rPr>
-            </w:pPr>
-            <w:r>
-              <w:rPr>
-                <w:rStyle w:val="a3"/>
-                <w:b w:val="0"/>
-                <w:bCs w:val="0"/>
-              </w:rPr>
-              <w:t>[0:0]</w:t>
-            </w:r>
-          </w:p>
-        </w:tc>
-        <w:tc>
-          <w:tcPr>
-            <w:tcW w:w="1985" w:type="dxa"/>
-          </w:tcPr>
-          <w:p>
-            <w:pPr>
-              <w:pStyle w:val="a5"/>
-              <w:spacing w:before="0" w:after="0" w:line="360" w:lineRule="auto"/>
-              <w:rPr>
-                <w:rStyle w:val="a3"/>
-                <w:b w:val="0"/>
-                <w:bCs w:val="0"/>
-              </w:rPr>
-            </w:pPr>
-            <w:proofErr w:type="spellStart"/>
-            <w:r>
-              <w:rPr>
-                <w:rStyle w:val="a3"/>
-                <w:b w:val="0"/>
-                <w:bCs w:val="0"/>
-              </w:rPr>
-              <w:t>Input</w:t>
-            </w:r>
-            <w:proofErr w:type="spellEnd"/>
-          </w:p>
-        </w:tc>
-        <w:tc>
-          <w:tcPr>
-            <w:tcW w:w="3928" w:type="dxa"/>
-          </w:tcPr>
-          <w:p>
-            <w:pPr>
-              <w:pStyle w:val="a5"/>
-              <w:spacing w:before="0" w:after="0" w:line="360" w:lineRule="auto"/>
-              <w:jc w:val="left"/>
-              <w:rPr>
-                <w:rStyle w:val="a3"/>
-                <w:b w:val="0"/>
-                <w:bCs w:val="0"/>
-              </w:rPr>
-            </w:pPr>
-            <w:r>
-              <w:rPr>
-                <w:rStyle w:val="a3"/>
-                <w:b w:val="0"/>
-                <w:bCs w:val="0"/>
-              </w:rPr>
-              <w:t>Значимость ответа</w:t>
-            </w:r>
-          </w:p>
-        </w:tc>
-      </w:tr>
-      <w:tr>
-        <w:tc>
-          <w:tcPr>
-            <w:tcW w:w="1951" w:type="dxa"/>
-          </w:tcPr>
-          <w:p>
-            <w:pPr>
-              <w:pStyle w:val="a5"/>
-              <w:spacing w:before="0" w:after="0" w:line="360" w:lineRule="auto"/>
-              <w:rPr>
-                <w:rStyle w:val="a3"/>
-                <w:b w:val="0"/>
-                <w:bCs w:val="0"/>
-              </w:rPr>
-            </w:pPr>
-            <w:r>
-              <w:rPr>
-                <w:rStyle w:val="a3"/>
-                <w:b w:val="0"/>
-                <w:bCs w:val="0"/>
-                <w:lang w:val="en-US"/>
-              </w:rPr>
-              <w:t>d</w:t>
-            </w:r>
-            <w:r>
-              <w:rPr>
-                <w:rStyle w:val="a3"/>
-                <w:b w:val="0"/>
-                <w:bCs w:val="0"/>
-              </w:rPr>
-              <w:t>_</w:t>
-            </w:r>
-            <w:proofErr w:type="spellStart"/>
-            <w:r>
-              <w:rPr>
-                <w:rStyle w:val="a3"/>
-                <w:b w:val="0"/>
-                <w:bCs w:val="0"/>
-              </w:rPr>
-              <w:t>ack_rdata</w:t>
+              <w:t>_ack_rdata</w:t>
             </w:r>
             <w:proofErr w:type="spellEnd"/>
           </w:p>
@@ -4108,6 +4142,7 @@
         <w:jc w:val="both"/>
       </w:pPr>
       <w:r>
+        <w:lastRenderedPageBreak/>
         <w:t>Для предлагаемых параметров</w:t>
       </w:r>
       <w:r>
@@ -4198,7 +4233,6 @@
         <w:jc w:val="center"/>
       </w:pPr>
       <w:r>
-        <w:lastRenderedPageBreak/>
         <w:t xml:space="preserve">Таблица 1. Разбиение физического адреса в </w:t>
       </w:r>
       <w:r>
@@ -4210,7 +4244,7 @@
         <w:tblStyle w:val="a4"/>
         <w:tblW w:w="0" w:type="auto"/>
         <w:jc w:val="center"/>
-        <w:tblLook w:val="04A0" w:firstRow="1" w:lastRow="0" w:firstColumn="1" w:lastColumn="0" w:noHBand="0" w:noVBand="1"/>
+        <w:tblLook w:val="04A0"/>
       </w:tblPr>
       <w:tblGrid>
         <w:gridCol w:w="2336"/>
@@ -4314,8 +4348,198 @@
     </w:p>
     <w:p>
       <w:pPr>
+        <w:ind w:left="360"/>
+        <w:jc w:val="center"/>
+      </w:pPr>
+      <w:r>
+        <w:t>Таблица 2</w:t>
+      </w:r>
+      <w:r>
+        <w:t>.</w:t>
+      </w:r>
+      <w:r>
+        <w:t xml:space="preserve"> Внутренние проверки</w:t>
+      </w:r>
+    </w:p>
+    <w:tbl>
+      <w:tblPr>
+        <w:tblStyle w:val="a4"/>
+        <w:tblW w:w="0" w:type="auto"/>
+        <w:tblInd w:w="360" w:type="dxa"/>
+        <w:tblLook w:val="04A0"/>
+      </w:tblPr>
+      <w:tblGrid>
+        <w:gridCol w:w="4650"/>
+        <w:gridCol w:w="4555"/>
+      </w:tblGrid>
+      <w:tr>
+        <w:tc>
+          <w:tcPr>
+            <w:tcW w:w="4782" w:type="dxa"/>
+          </w:tcPr>
+          <w:p>
+            <w:pPr>
+              <w:jc w:val="center"/>
+            </w:pPr>
+            <w:r>
+              <w:t>Свойство</w:t>
+            </w:r>
+          </w:p>
+        </w:tc>
+        <w:tc>
+          <w:tcPr>
+            <w:tcW w:w="4783" w:type="dxa"/>
+          </w:tcPr>
+          <w:p>
+            <w:pPr>
+              <w:jc w:val="center"/>
+            </w:pPr>
+            <w:r>
+              <w:t>Описание</w:t>
+            </w:r>
+          </w:p>
+        </w:tc>
+      </w:tr>
+      <w:tr>
+        <w:tc>
+          <w:tcPr>
+            <w:tcW w:w="4782" w:type="dxa"/>
+          </w:tcPr>
+          <w:p>
+            <w:pPr>
+              <w:jc w:val="center"/>
+            </w:pPr>
+            <w:proofErr w:type="spellStart"/>
+            <w:r>
+              <w:t>offset_allign_p</w:t>
+            </w:r>
+            <w:proofErr w:type="spellEnd"/>
+          </w:p>
+        </w:tc>
+        <w:tc>
+          <w:tcPr>
+            <w:tcW w:w="4783" w:type="dxa"/>
+          </w:tcPr>
+          <w:p>
+            <w:pPr>
+              <w:jc w:val="center"/>
+            </w:pPr>
+          </w:p>
+        </w:tc>
+      </w:tr>
+      <w:tr>
+        <w:tc>
+          <w:tcPr>
+            <w:tcW w:w="4782" w:type="dxa"/>
+          </w:tcPr>
+          <w:p>
+            <w:pPr>
+              <w:jc w:val="center"/>
+              <w:rPr>
+                <w:lang w:val="en-US"/>
+              </w:rPr>
+            </w:pPr>
+            <w:proofErr w:type="spellStart"/>
+            <w:r>
+              <w:rPr>
+                <w:lang w:val="en-US"/>
+              </w:rPr>
+              <w:t>tag_cmp_with_val_vect</w:t>
+            </w:r>
+            <w:r>
+              <w:rPr>
+                <w:lang w:val="en-US"/>
+              </w:rPr>
+              <w:t>_p</w:t>
+            </w:r>
+            <w:proofErr w:type="spellEnd"/>
+          </w:p>
+        </w:tc>
+        <w:tc>
+          <w:tcPr>
+            <w:tcW w:w="4783" w:type="dxa"/>
+          </w:tcPr>
+          <w:p>
+            <w:pPr>
+              <w:jc w:val="center"/>
+              <w:rPr>
+                <w:lang w:val="en-US"/>
+              </w:rPr>
+            </w:pPr>
+            <w:r>
+              <w:rPr>
+                <w:lang w:val="en-US"/>
+              </w:rPr>
+              <w:t>one hot</w:t>
+            </w:r>
+          </w:p>
+        </w:tc>
+      </w:tr>
+      <w:tr>
+        <w:tc>
+          <w:tcPr>
+            <w:tcW w:w="4782" w:type="dxa"/>
+          </w:tcPr>
+          <w:p>
+            <w:pPr>
+              <w:jc w:val="center"/>
+              <w:rPr>
+                <w:lang w:val="en-US"/>
+              </w:rPr>
+            </w:pPr>
+            <w:proofErr w:type="spellStart"/>
+            <w:r>
+              <w:rPr>
+                <w:lang w:val="en-US"/>
+              </w:rPr>
+              <w:t>lru_way_vect</w:t>
+            </w:r>
+            <w:r>
+              <w:rPr>
+                <w:lang w:val="en-US"/>
+              </w:rPr>
+              <w:t>_p</w:t>
+            </w:r>
+            <w:proofErr w:type="spellEnd"/>
+          </w:p>
+        </w:tc>
+        <w:tc>
+          <w:tcPr>
+            <w:tcW w:w="4783" w:type="dxa"/>
+          </w:tcPr>
+          <w:p>
+            <w:pPr>
+              <w:jc w:val="center"/>
+              <w:rPr>
+                <w:lang w:val="en-US"/>
+              </w:rPr>
+            </w:pPr>
+            <w:r>
+              <w:rPr>
+                <w:lang w:val="en-US"/>
+              </w:rPr>
+              <w:t>one hot</w:t>
+            </w:r>
+          </w:p>
+        </w:tc>
+      </w:tr>
+    </w:tbl>
+    <w:p>
+      <w:pPr>
         <w:pStyle w:val="a5"/>
         <w:jc w:val="both"/>
+        <w:rPr>
+          <w:lang w:val="en-US"/>
+        </w:rPr>
+      </w:pPr>
+    </w:p>
+    <w:p>
+      <w:pPr>
+        <w:pStyle w:val="a5"/>
+        <w:jc w:val="both"/>
+        <w:rPr>
+          <w:lang w:val="en-US"/>
+        </w:rPr>
       </w:pPr>
     </w:p>
     <w:p>
@@ -4493,7 +4717,7 @@
 </file>
 
 <file path=word/numbering.xml><?xml version="1.0" encoding="utf-8"?>
-<w:numbering xmlns:wpc="http://schemas.microsoft.com/office/word/2010/wordprocessingCanvas" xmlns:mo="http://schemas.microsoft.com/office/mac/office/2008/main" xmlns:mc="http://schemas.openxmlformats.org/markup-compatibility/2006" xmlns:mv="urn:schemas-microsoft-com:mac:vml" xmlns:o="urn:schemas-microsoft-com:office:office" xmlns:r="http://schemas.openxmlformats.org/officeDocument/2006/relationships" xmlns:m="http://schemas.openxmlformats.org/officeDocument/2006/math" xmlns:v="urn:schemas-microsoft-com:vml" xmlns:wp14="http://schemas.microsoft.com/office/word/2010/wordprocessingDrawing" xmlns:wp="http://schemas.openxmlformats.org/drawingml/2006/wordprocessingDrawing" xmlns:w10="urn:schemas-microsoft-com:office:word" xmlns:w="http://schemas.openxmlformats.org/wordprocessingml/2006/main" xmlns:w14="http://schemas.microsoft.com/office/word/2010/wordml" xmlns:wpg="http://schemas.microsoft.com/office/word/2010/wordprocessingGroup" xmlns:wpi="http://schemas.microsoft.com/office/word/2010/wordprocessingInk" xmlns:wne="http://schemas.microsoft.com/office/word/2006/wordml" xmlns:wps="http://schemas.microsoft.com/office/word/2010/wordprocessingShape" mc:Ignorable="w14 wp14">
+<w:numbering xmlns:ve="http://schemas.openxmlformats.org/markup-compatibility/2006" xmlns:o="urn:schemas-microsoft-com:office:office" xmlns:r="http://schemas.openxmlformats.org/officeDocument/2006/relationships" xmlns:m="http://schemas.openxmlformats.org/officeDocument/2006/math" xmlns:v="urn:schemas-microsoft-com:vml" xmlns:wp="http://schemas.openxmlformats.org/drawingml/2006/wordprocessingDrawing" xmlns:w10="urn:schemas-microsoft-com:office:word" xmlns:w="http://schemas.openxmlformats.org/wordprocessingml/2006/main" xmlns:wne="http://schemas.microsoft.com/office/word/2006/wordml">
   <w:abstractNum w:abstractNumId="0">
     <w:nsid w:val="15BD3A86"/>
     <w:multiLevelType w:val="hybridMultilevel"/>
@@ -5194,7 +5418,7 @@
 </file>
 
 <file path=word/styles.xml><?xml version="1.0" encoding="utf-8"?>
-<w:styles xmlns:mc="http://schemas.openxmlformats.org/markup-compatibility/2006" xmlns:r="http://schemas.openxmlformats.org/officeDocument/2006/relationships" xmlns:w="http://schemas.openxmlformats.org/wordprocessingml/2006/main" xmlns:w14="http://schemas.microsoft.com/office/word/2010/wordml" mc:Ignorable="w14">
+<w:styles xmlns:r="http://schemas.openxmlformats.org/officeDocument/2006/relationships" xmlns:w="http://schemas.openxmlformats.org/wordprocessingml/2006/main">
   <w:docDefaults>
     <w:rPrDefault>
       <w:rPr>
@@ -5206,7 +5430,7 @@
     </w:rPrDefault>
     <w:pPrDefault/>
   </w:docDefaults>
-  <w:latentStyles w:defLockedState="0" w:defUIPriority="99" w:defSemiHidden="1" w:defUnhideWhenUsed="1" w:defQFormat="0" w:count="276">
+  <w:latentStyles w:defLockedState="0" w:defUIPriority="99" w:defSemiHidden="1" w:defUnhideWhenUsed="1" w:defQFormat="0" w:count="267">
     <w:lsdException w:name="Normal" w:semiHidden="0" w:uiPriority="0" w:unhideWhenUsed="0" w:qFormat="1"/>
     <w:lsdException w:name="heading 1" w:semiHidden="0" w:uiPriority="9" w:unhideWhenUsed="0" w:qFormat="1"/>
     <w:lsdException w:name="heading 2" w:uiPriority="9" w:qFormat="1"/>
@@ -5408,6 +5632,7 @@
     <w:uiPriority w:val="99"/>
     <w:semiHidden/>
     <w:unhideWhenUsed/>
+    <w:qFormat/>
     <w:tblPr>
       <w:tblInd w:w="0" w:type="dxa"/>
       <w:tblCellMar>
@@ -6423,7 +6648,7 @@
 </file>
 
 <file path=customXml/itemProps1.xml><?xml version="1.0" encoding="utf-8"?>
-<ds:datastoreItem xmlns:ds="http://schemas.openxmlformats.org/officeDocument/2006/customXml" ds:itemID="{04A13ED3-F52E-5541-84D6-332A4AA36C35}">
+<ds:datastoreItem xmlns:ds="http://schemas.openxmlformats.org/officeDocument/2006/customXml" ds:itemID="{95CCC489-F83D-40E4-8A8A-724640A32B9E}">
   <ds:schemaRefs>
     <ds:schemaRef ds:uri="http://schemas.openxmlformats.org/officeDocument/2006/bibliography"/>
   </ds:schemaRefs>

</xml_diff>

<commit_message>
[doc] Updated ref manual, added waves
</commit_message>
<xml_diff>
--- a/doc/selen_reference_manual.docx
+++ b/doc/selen_reference_manual.docx
@@ -1,6 +1,6 @@
 
 <file path=word/document.xml><?xml version="1.0" encoding="utf-8"?>
-<w:document xmlns:ve="http://schemas.openxmlformats.org/markup-compatibility/2006" xmlns:o="urn:schemas-microsoft-com:office:office" xmlns:r="http://schemas.openxmlformats.org/officeDocument/2006/relationships" xmlns:m="http://schemas.openxmlformats.org/officeDocument/2006/math" xmlns:v="urn:schemas-microsoft-com:vml" xmlns:wp="http://schemas.openxmlformats.org/drawingml/2006/wordprocessingDrawing" xmlns:w10="urn:schemas-microsoft-com:office:word" xmlns:w="http://schemas.openxmlformats.org/wordprocessingml/2006/main" xmlns:wne="http://schemas.microsoft.com/office/word/2006/wordml">
+<w:document xmlns:wpc="http://schemas.microsoft.com/office/word/2010/wordprocessingCanvas" xmlns:mo="http://schemas.microsoft.com/office/mac/office/2008/main" xmlns:mc="http://schemas.openxmlformats.org/markup-compatibility/2006" xmlns:mv="urn:schemas-microsoft-com:mac:vml" xmlns:o="urn:schemas-microsoft-com:office:office" xmlns:r="http://schemas.openxmlformats.org/officeDocument/2006/relationships" xmlns:m="http://schemas.openxmlformats.org/officeDocument/2006/math" xmlns:v="urn:schemas-microsoft-com:vml" xmlns:wp14="http://schemas.microsoft.com/office/word/2010/wordprocessingDrawing" xmlns:wp="http://schemas.openxmlformats.org/drawingml/2006/wordprocessingDrawing" xmlns:w10="urn:schemas-microsoft-com:office:word" xmlns:w="http://schemas.openxmlformats.org/wordprocessingml/2006/main" xmlns:w14="http://schemas.microsoft.com/office/word/2010/wordml" xmlns:wpg="http://schemas.microsoft.com/office/word/2010/wordprocessingGroup" xmlns:wpi="http://schemas.microsoft.com/office/word/2010/wordprocessingInk" xmlns:wne="http://schemas.microsoft.com/office/word/2006/wordml" xmlns:wps="http://schemas.microsoft.com/office/word/2010/wordprocessingShape" mc:Ignorable="w14 wp14">
   <w:body>
     <w:p>
       <w:pPr>
@@ -26,7 +26,7 @@
       <w:tblPr>
         <w:tblStyle w:val="a4"/>
         <w:tblW w:w="0" w:type="auto"/>
-        <w:tblLook w:val="04A0"/>
+        <w:tblLook w:val="04A0" w:firstRow="1" w:lastRow="0" w:firstColumn="1" w:lastColumn="0" w:noHBand="0" w:noVBand="1"/>
       </w:tblPr>
       <w:tblGrid>
         <w:gridCol w:w="1526"/>
@@ -327,8 +327,6 @@
               </w:rPr>
               <w:t>Добавлен шаблон оглавления</w:t>
             </w:r>
-            <w:bookmarkStart w:id="0" w:name="_GoBack"/>
-            <w:bookmarkEnd w:id="0"/>
           </w:p>
         </w:tc>
       </w:tr>
@@ -545,6 +543,68 @@
               <w:t>addr</w:t>
             </w:r>
             <w:proofErr w:type="spellEnd"/>
+          </w:p>
+        </w:tc>
+      </w:tr>
+      <w:tr>
+        <w:tc>
+          <w:tcPr>
+            <w:tcW w:w="1526" w:type="dxa"/>
+          </w:tcPr>
+          <w:p>
+            <w:pPr>
+              <w:pStyle w:val="a5"/>
+              <w:spacing w:before="0" w:after="0"/>
+              <w:jc w:val="left"/>
+              <w:rPr>
+                <w:rStyle w:val="a3"/>
+                <w:b w:val="0"/>
+                <w:lang w:val="en-US"/>
+              </w:rPr>
+            </w:pPr>
+            <w:r>
+              <w:rPr>
+                <w:rStyle w:val="a3"/>
+                <w:b w:val="0"/>
+              </w:rPr>
+              <w:t>17</w:t>
+            </w:r>
+            <w:r>
+              <w:rPr>
+                <w:rStyle w:val="a3"/>
+                <w:b w:val="0"/>
+                <w:lang w:val="en-US"/>
+              </w:rPr>
+              <w:t>.01.16</w:t>
+            </w:r>
+          </w:p>
+        </w:tc>
+        <w:tc>
+          <w:tcPr>
+            <w:tcW w:w="8039" w:type="dxa"/>
+          </w:tcPr>
+          <w:p>
+            <w:pPr>
+              <w:pStyle w:val="a5"/>
+              <w:tabs>
+                <w:tab w:val="left" w:pos="5747"/>
+              </w:tabs>
+              <w:spacing w:before="0" w:after="0"/>
+              <w:jc w:val="both"/>
+              <w:rPr>
+                <w:rStyle w:val="a3"/>
+                <w:b w:val="0"/>
+              </w:rPr>
+            </w:pPr>
+            <w:r>
+              <w:rPr>
+                <w:rStyle w:val="a3"/>
+                <w:b w:val="0"/>
+              </w:rPr>
+              <w:t>Добавлены временные диаграммы интерфейса ядра с кэшем инструкций</w:t>
+            </w:r>
+            <w:bookmarkStart w:id="0" w:name="_GoBack"/>
+            <w:bookmarkEnd w:id="0"/>
           </w:p>
         </w:tc>
       </w:tr>
@@ -1713,10 +1773,11 @@
         <w:rPr>
           <w:bCs/>
           <w:noProof/>
+          <w:lang w:val="en-US"/>
         </w:rPr>
         <w:lastRenderedPageBreak/>
         <w:drawing>
-          <wp:inline distT="0" distB="0" distL="0" distR="0">
+          <wp:inline distT="0" distB="0" distL="0" distR="0" wp14:anchorId="2D4E012D" wp14:editId="248FF184">
             <wp:extent cx="2229161" cy="3839111"/>
             <wp:effectExtent l="19050" t="0" r="0" b="0"/>
             <wp:docPr id="1" name="Рисунок 0" descr="selen_dia.png"/>
@@ -1731,7 +1792,7 @@
                     <pic:cNvPicPr/>
                   </pic:nvPicPr>
                   <pic:blipFill>
-                    <a:blip r:embed="rId6"/>
+                    <a:blip r:embed="rId7"/>
                     <a:stretch>
                       <a:fillRect/>
                     </a:stretch>
@@ -1945,6 +2006,11 @@
         <w:pStyle w:val="2"/>
       </w:pPr>
       <w:bookmarkStart w:id="7" w:name="_Toc314120325"/>
+    </w:p>
+    <w:p>
+      <w:pPr>
+        <w:pStyle w:val="2"/>
+      </w:pPr>
       <w:r>
         <w:t>Назначение и место в системе</w:t>
       </w:r>
@@ -1964,6 +2030,235 @@
     <w:p/>
     <w:p>
       <w:pPr>
+        <w:rPr>
+          <w:lang w:val="en-US"/>
+        </w:rPr>
+      </w:pPr>
+      <w:r>
+        <w:t>Взаимодействие с подсистемой памяти реализовано согласно протоколу, представленному на рисунке 1</w:t>
+      </w:r>
+      <w:r>
+        <w:rPr>
+          <w:lang w:val="en-US"/>
+        </w:rPr>
+        <w:t>.</w:t>
+      </w:r>
+    </w:p>
+    <w:p>
+      <w:r>
+        <w:rPr>
+          <w:noProof/>
+          <w:lang w:val="en-US"/>
+        </w:rPr>
+        <w:lastRenderedPageBreak/>
+        <w:drawing>
+          <wp:inline distT="0" distB="0" distL="0" distR="0" wp14:anchorId="41312A72" wp14:editId="16363AEC">
+            <wp:extent cx="5936615" cy="2308860"/>
+            <wp:effectExtent l="0" t="0" r="0" b="0"/>
+            <wp:docPr id="2" name="Изображение 2"/>
+            <wp:cNvGraphicFramePr>
+              <a:graphicFrameLocks xmlns:a="http://schemas.openxmlformats.org/drawingml/2006/main" noChangeAspect="1"/>
+            </wp:cNvGraphicFramePr>
+            <a:graphic xmlns:a="http://schemas.openxmlformats.org/drawingml/2006/main">
+              <a:graphicData uri="http://schemas.openxmlformats.org/drawingml/2006/picture">
+                <pic:pic xmlns:pic="http://schemas.openxmlformats.org/drawingml/2006/picture">
+                  <pic:nvPicPr>
+                    <pic:cNvPr id="0" name="core_if_wave.png"/>
+                    <pic:cNvPicPr/>
+                  </pic:nvPicPr>
+                  <pic:blipFill>
+                    <a:blip r:embed="rId8">
+                      <a:extLst>
+                        <a:ext uri="{28A0092B-C50C-407E-A947-70E740481C1C}">
+                          <a14:useLocalDpi xmlns:a14="http://schemas.microsoft.com/office/drawing/2010/main" val="0"/>
+                        </a:ext>
+                      </a:extLst>
+                    </a:blip>
+                    <a:stretch>
+                      <a:fillRect/>
+                    </a:stretch>
+                  </pic:blipFill>
+                  <pic:spPr>
+                    <a:xfrm>
+                      <a:off x="0" y="0"/>
+                      <a:ext cx="5936615" cy="2308860"/>
+                    </a:xfrm>
+                    <a:prstGeom prst="rect">
+                      <a:avLst/>
+                    </a:prstGeom>
+                  </pic:spPr>
+                </pic:pic>
+              </a:graphicData>
+            </a:graphic>
+          </wp:inline>
+        </w:drawing>
+      </w:r>
+    </w:p>
+    <w:p>
+      <w:pPr>
+        <w:jc w:val="center"/>
+      </w:pPr>
+      <w:r>
+        <w:t>Рисунок 1</w:t>
+      </w:r>
+    </w:p>
+    <w:p>
+      <w:pPr>
+        <w:jc w:val="center"/>
+      </w:pPr>
+    </w:p>
+    <w:p>
+      <w:pPr>
+        <w:jc w:val="both"/>
+      </w:pPr>
+      <w:r>
+        <w:t xml:space="preserve">Более подробно на рисунке 2. По сбросу регистр счётчика команд сбрасывается на начальное значение (на рисунке это 0). Так же вспомогательный регистр </w:t>
+      </w:r>
+      <w:proofErr w:type="spellStart"/>
+      <w:r>
+        <w:rPr>
+          <w:lang w:val="en-US"/>
+        </w:rPr>
+        <w:t>req_val_r</w:t>
+      </w:r>
+      <w:proofErr w:type="spellEnd"/>
+      <w:r>
+        <w:t xml:space="preserve">, сбрасывается в ноль. </w:t>
+      </w:r>
+    </w:p>
+    <w:p>
+      <w:pPr>
+        <w:jc w:val="both"/>
+      </w:pPr>
+      <w:r>
+        <w:t>После сброса на шину выставляется запрос с адресом равным значения регистра счётчика команд.</w:t>
+      </w:r>
+    </w:p>
+    <w:p>
+      <w:pPr>
+        <w:jc w:val="both"/>
+        <w:rPr>
+          <w:lang w:val="en-US"/>
+        </w:rPr>
+      </w:pPr>
+      <w:r>
+        <w:t>Счётчик команд изменяет своё значение когда вспомогательный регистр в 0 или при получения сигнала подтверждения от подсистемы памяти (</w:t>
+      </w:r>
+      <w:proofErr w:type="spellStart"/>
+      <w:r>
+        <w:rPr>
+          <w:lang w:val="en-US"/>
+        </w:rPr>
+        <w:t>core_req_ack</w:t>
+      </w:r>
+      <w:proofErr w:type="spellEnd"/>
+      <w:r>
+        <w:rPr>
+          <w:lang w:val="en-US"/>
+        </w:rPr>
+        <w:t>):</w:t>
+      </w:r>
+    </w:p>
+    <w:p>
+      <w:pPr>
+        <w:jc w:val="both"/>
+        <w:rPr>
+          <w:lang w:val="en-US"/>
+        </w:rPr>
+      </w:pPr>
+    </w:p>
+    <w:p>
+      <w:pPr>
+        <w:jc w:val="both"/>
+        <w:rPr>
+          <w:lang w:val="en-US"/>
+        </w:rPr>
+      </w:pPr>
+      <m:oMathPara>
+        <m:oMathParaPr>
+          <m:jc m:val="center"/>
+        </m:oMathParaPr>
+        <m:oMath>
+          <m:r>
+            <w:rPr>
+              <w:rFonts w:ascii="Cambria Math" w:hAnsi="Cambria Math"/>
+              <w:lang w:val="en-US"/>
+            </w:rPr>
+            <m:t>pc_next=(!req_val_r | core_req_acl) ?pc_r+4 :pc_r</m:t>
+          </m:r>
+        </m:oMath>
+      </m:oMathPara>
+    </w:p>
+    <w:p>
+      <w:pPr>
+        <w:jc w:val="both"/>
+        <w:rPr>
+          <w:lang w:val="en-US"/>
+        </w:rPr>
+      </w:pPr>
+    </w:p>
+    <w:p>
+      <w:pPr>
+        <w:jc w:val="center"/>
+      </w:pPr>
+      <w:r>
+        <w:rPr>
+          <w:noProof/>
+          <w:lang w:val="en-US"/>
+        </w:rPr>
+        <w:drawing>
+          <wp:inline distT="0" distB="0" distL="0" distR="0" wp14:anchorId="397F2B9A" wp14:editId="5EB891CE">
+            <wp:extent cx="4977221" cy="3246014"/>
+            <wp:effectExtent l="0" t="0" r="0" b="0"/>
+            <wp:docPr id="5" name="Изображение 5"/>
+            <wp:cNvGraphicFramePr>
+              <a:graphicFrameLocks xmlns:a="http://schemas.openxmlformats.org/drawingml/2006/main" noChangeAspect="1"/>
+            </wp:cNvGraphicFramePr>
+            <a:graphic xmlns:a="http://schemas.openxmlformats.org/drawingml/2006/main">
+              <a:graphicData uri="http://schemas.openxmlformats.org/drawingml/2006/picture">
+                <pic:pic xmlns:pic="http://schemas.openxmlformats.org/drawingml/2006/picture">
+                  <pic:nvPicPr>
+                    <pic:cNvPr id="0" name="pc_core_if_wave.png"/>
+                    <pic:cNvPicPr/>
+                  </pic:nvPicPr>
+                  <pic:blipFill>
+                    <a:blip r:embed="rId9">
+                      <a:extLst>
+                        <a:ext uri="{28A0092B-C50C-407E-A947-70E740481C1C}">
+                          <a14:useLocalDpi xmlns:a14="http://schemas.microsoft.com/office/drawing/2010/main" val="0"/>
+                        </a:ext>
+                      </a:extLst>
+                    </a:blip>
+                    <a:stretch>
+                      <a:fillRect/>
+                    </a:stretch>
+                  </pic:blipFill>
+                  <pic:spPr>
+                    <a:xfrm>
+                      <a:off x="0" y="0"/>
+                      <a:ext cx="4977221" cy="3246014"/>
+                    </a:xfrm>
+                    <a:prstGeom prst="rect">
+                      <a:avLst/>
+                    </a:prstGeom>
+                  </pic:spPr>
+                </pic:pic>
+              </a:graphicData>
+            </a:graphic>
+          </wp:inline>
+        </w:drawing>
+      </w:r>
+    </w:p>
+    <w:p>
+      <w:pPr>
+        <w:jc w:val="center"/>
+      </w:pPr>
+      <w:r>
+        <w:t>Рисунок 2</w:t>
+      </w:r>
+    </w:p>
+    <w:p>
+      <w:pPr>
         <w:pStyle w:val="a5"/>
         <w:rPr>
           <w:rStyle w:val="a3"/>
@@ -1975,14 +2270,21 @@
           <w:rStyle w:val="a3"/>
           <w:b w:val="0"/>
         </w:rPr>
-        <w:t>Таблица 1. Интерфейс взаимодействия ядра с кэш-памятью инструкций</w:t>
+        <w:t>Т</w:t>
+      </w:r>
+      <w:r>
+        <w:rPr>
+          <w:rStyle w:val="a3"/>
+          <w:b w:val="0"/>
+        </w:rPr>
+        <w:t>аблица 1. Интерфейс взаимодействия ядра с кэш-памятью инструкций</w:t>
       </w:r>
     </w:p>
     <w:tbl>
       <w:tblPr>
         <w:tblStyle w:val="a4"/>
         <w:tblW w:w="0" w:type="auto"/>
-        <w:tblLook w:val="04A0"/>
+        <w:tblLook w:val="04A0" w:firstRow="1" w:lastRow="0" w:firstColumn="1" w:lastColumn="0" w:noHBand="0" w:noVBand="1"/>
       </w:tblPr>
       <w:tblGrid>
         <w:gridCol w:w="1951"/>
@@ -2219,13 +2521,23 @@
               </w:rPr>
               <w:t>i</w:t>
             </w:r>
-            <w:r>
-              <w:rPr>
-                <w:rStyle w:val="a3"/>
-                <w:b w:val="0"/>
-                <w:bCs w:val="0"/>
-              </w:rPr>
-              <w:t>_req_addr</w:t>
+            <w:proofErr w:type="spellEnd"/>
+            <w:r>
+              <w:rPr>
+                <w:rStyle w:val="a3"/>
+                <w:b w:val="0"/>
+                <w:bCs w:val="0"/>
+              </w:rPr>
+              <w:t>_</w:t>
+            </w:r>
+            <w:proofErr w:type="spellStart"/>
+            <w:r>
+              <w:rPr>
+                <w:rStyle w:val="a3"/>
+                <w:b w:val="0"/>
+                <w:bCs w:val="0"/>
+              </w:rPr>
+              <w:t>req_addr</w:t>
             </w:r>
             <w:proofErr w:type="spellEnd"/>
           </w:p>
@@ -2328,6 +2640,7 @@
                 <w:b w:val="0"/>
                 <w:bCs w:val="0"/>
               </w:rPr>
+              <w:lastRenderedPageBreak/>
               <w:t>i</w:t>
             </w:r>
             <w:r>
@@ -2442,13 +2755,23 @@
               </w:rPr>
               <w:t>i</w:t>
             </w:r>
-            <w:r>
-              <w:rPr>
-                <w:rStyle w:val="a3"/>
-                <w:b w:val="0"/>
-                <w:bCs w:val="0"/>
-              </w:rPr>
-              <w:t>_ack_rdata</w:t>
+            <w:proofErr w:type="spellEnd"/>
+            <w:r>
+              <w:rPr>
+                <w:rStyle w:val="a3"/>
+                <w:b w:val="0"/>
+                <w:bCs w:val="0"/>
+              </w:rPr>
+              <w:t>_</w:t>
+            </w:r>
+            <w:proofErr w:type="spellStart"/>
+            <w:r>
+              <w:rPr>
+                <w:rStyle w:val="a3"/>
+                <w:b w:val="0"/>
+                <w:bCs w:val="0"/>
+              </w:rPr>
+              <w:t>ack_rdata</w:t>
             </w:r>
             <w:proofErr w:type="spellEnd"/>
           </w:p>
@@ -2574,7 +2897,7 @@
       <w:tblPr>
         <w:tblStyle w:val="a4"/>
         <w:tblW w:w="0" w:type="auto"/>
-        <w:tblLook w:val="04A0"/>
+        <w:tblLook w:val="04A0" w:firstRow="1" w:lastRow="0" w:firstColumn="1" w:lastColumn="0" w:noHBand="0" w:noVBand="1"/>
       </w:tblPr>
       <w:tblGrid>
         <w:gridCol w:w="1951"/>
@@ -2601,7 +2924,6 @@
                 <w:rStyle w:val="a3"/>
                 <w:bCs w:val="0"/>
               </w:rPr>
-              <w:lastRenderedPageBreak/>
               <w:t>Название</w:t>
             </w:r>
           </w:p>
@@ -2811,6 +3133,14 @@
               </w:rPr>
               <w:t>d</w:t>
             </w:r>
+            <w:r>
+              <w:rPr>
+                <w:rStyle w:val="a3"/>
+                <w:b w:val="0"/>
+                <w:bCs w:val="0"/>
+              </w:rPr>
+              <w:t>_</w:t>
+            </w:r>
             <w:proofErr w:type="spellStart"/>
             <w:r>
               <w:rPr>
@@ -2818,7 +3148,7 @@
                 <w:b w:val="0"/>
                 <w:bCs w:val="0"/>
               </w:rPr>
-              <w:t>_req_addr</w:t>
+              <w:t>req_addr</w:t>
             </w:r>
             <w:proofErr w:type="spellEnd"/>
           </w:p>
@@ -2924,6 +3254,14 @@
               </w:rPr>
               <w:t>d</w:t>
             </w:r>
+            <w:r>
+              <w:rPr>
+                <w:rStyle w:val="a3"/>
+                <w:b w:val="0"/>
+                <w:bCs w:val="0"/>
+              </w:rPr>
+              <w:t>_</w:t>
+            </w:r>
             <w:proofErr w:type="spellStart"/>
             <w:r>
               <w:rPr>
@@ -2931,7 +3269,7 @@
                 <w:b w:val="0"/>
                 <w:bCs w:val="0"/>
               </w:rPr>
-              <w:t>_req</w:t>
+              <w:t>req</w:t>
             </w:r>
             <w:proofErr w:type="spellEnd"/>
             <w:r>
@@ -3273,6 +3611,14 @@
               </w:rPr>
               <w:t>d</w:t>
             </w:r>
+            <w:r>
+              <w:rPr>
+                <w:rStyle w:val="a3"/>
+                <w:b w:val="0"/>
+                <w:bCs w:val="0"/>
+              </w:rPr>
+              <w:t>_</w:t>
+            </w:r>
             <w:proofErr w:type="spellStart"/>
             <w:r>
               <w:rPr>
@@ -3280,7 +3626,7 @@
                 <w:b w:val="0"/>
                 <w:bCs w:val="0"/>
               </w:rPr>
-              <w:t>_req_wdata</w:t>
+              <w:t>req_wdata</w:t>
             </w:r>
             <w:proofErr w:type="spellEnd"/>
           </w:p>
@@ -3385,6 +3731,14 @@
               </w:rPr>
               <w:t>d</w:t>
             </w:r>
+            <w:r>
+              <w:rPr>
+                <w:rStyle w:val="a3"/>
+                <w:b w:val="0"/>
+                <w:bCs w:val="0"/>
+              </w:rPr>
+              <w:t>_</w:t>
+            </w:r>
             <w:proofErr w:type="spellStart"/>
             <w:r>
               <w:rPr>
@@ -3392,7 +3746,7 @@
                 <w:b w:val="0"/>
                 <w:bCs w:val="0"/>
               </w:rPr>
-              <w:t>_req_size</w:t>
+              <w:t>req_size</w:t>
             </w:r>
             <w:proofErr w:type="spellEnd"/>
           </w:p>
@@ -3505,6 +3859,14 @@
               </w:rPr>
               <w:t>d</w:t>
             </w:r>
+            <w:r>
+              <w:rPr>
+                <w:rStyle w:val="a3"/>
+                <w:b w:val="0"/>
+                <w:bCs w:val="0"/>
+              </w:rPr>
+              <w:t>_</w:t>
+            </w:r>
             <w:proofErr w:type="spellStart"/>
             <w:r>
               <w:rPr>
@@ -3512,7 +3874,7 @@
                 <w:b w:val="0"/>
                 <w:bCs w:val="0"/>
               </w:rPr>
-              <w:t>_ack_val</w:t>
+              <w:t>ack_val</w:t>
             </w:r>
             <w:proofErr w:type="spellEnd"/>
           </w:p>
@@ -3617,6 +3979,14 @@
               </w:rPr>
               <w:t>d</w:t>
             </w:r>
+            <w:r>
+              <w:rPr>
+                <w:rStyle w:val="a3"/>
+                <w:b w:val="0"/>
+                <w:bCs w:val="0"/>
+              </w:rPr>
+              <w:t>_</w:t>
+            </w:r>
             <w:proofErr w:type="spellStart"/>
             <w:r>
               <w:rPr>
@@ -3624,7 +3994,7 @@
                 <w:b w:val="0"/>
                 <w:bCs w:val="0"/>
               </w:rPr>
-              <w:t>_ack_rdata</w:t>
+              <w:t>ack_rdata</w:t>
             </w:r>
             <w:proofErr w:type="spellEnd"/>
           </w:p>
@@ -4084,6 +4454,7 @@
         <w:jc w:val="both"/>
       </w:pPr>
       <w:r>
+        <w:lastRenderedPageBreak/>
         <w:t>tag</w:t>
       </w:r>
       <w:r>
@@ -4142,7 +4513,6 @@
         <w:jc w:val="both"/>
       </w:pPr>
       <w:r>
-        <w:lastRenderedPageBreak/>
         <w:t>Для предлагаемых параметров</w:t>
       </w:r>
       <w:r>
@@ -4244,7 +4614,7 @@
         <w:tblStyle w:val="a4"/>
         <w:tblW w:w="0" w:type="auto"/>
         <w:jc w:val="center"/>
-        <w:tblLook w:val="04A0"/>
+        <w:tblLook w:val="04A0" w:firstRow="1" w:lastRow="0" w:firstColumn="1" w:lastColumn="0" w:noHBand="0" w:noVBand="1"/>
       </w:tblPr>
       <w:tblGrid>
         <w:gridCol w:w="2336"/>
@@ -4366,7 +4736,7 @@
         <w:tblStyle w:val="a4"/>
         <w:tblW w:w="0" w:type="auto"/>
         <w:tblInd w:w="360" w:type="dxa"/>
-        <w:tblLook w:val="04A0"/>
+        <w:tblLook w:val="04A0" w:firstRow="1" w:lastRow="0" w:firstColumn="1" w:lastColumn="0" w:noHBand="0" w:noVBand="1"/>
       </w:tblPr>
       <w:tblGrid>
         <w:gridCol w:w="4650"/>
@@ -4717,7 +5087,7 @@
 </file>
 
 <file path=word/numbering.xml><?xml version="1.0" encoding="utf-8"?>
-<w:numbering xmlns:ve="http://schemas.openxmlformats.org/markup-compatibility/2006" xmlns:o="urn:schemas-microsoft-com:office:office" xmlns:r="http://schemas.openxmlformats.org/officeDocument/2006/relationships" xmlns:m="http://schemas.openxmlformats.org/officeDocument/2006/math" xmlns:v="urn:schemas-microsoft-com:vml" xmlns:wp="http://schemas.openxmlformats.org/drawingml/2006/wordprocessingDrawing" xmlns:w10="urn:schemas-microsoft-com:office:word" xmlns:w="http://schemas.openxmlformats.org/wordprocessingml/2006/main" xmlns:wne="http://schemas.microsoft.com/office/word/2006/wordml">
+<w:numbering xmlns:wpc="http://schemas.microsoft.com/office/word/2010/wordprocessingCanvas" xmlns:mo="http://schemas.microsoft.com/office/mac/office/2008/main" xmlns:mc="http://schemas.openxmlformats.org/markup-compatibility/2006" xmlns:mv="urn:schemas-microsoft-com:mac:vml" xmlns:o="urn:schemas-microsoft-com:office:office" xmlns:r="http://schemas.openxmlformats.org/officeDocument/2006/relationships" xmlns:m="http://schemas.openxmlformats.org/officeDocument/2006/math" xmlns:v="urn:schemas-microsoft-com:vml" xmlns:wp14="http://schemas.microsoft.com/office/word/2010/wordprocessingDrawing" xmlns:wp="http://schemas.openxmlformats.org/drawingml/2006/wordprocessingDrawing" xmlns:w10="urn:schemas-microsoft-com:office:word" xmlns:w="http://schemas.openxmlformats.org/wordprocessingml/2006/main" xmlns:w14="http://schemas.microsoft.com/office/word/2010/wordml" xmlns:wpg="http://schemas.microsoft.com/office/word/2010/wordprocessingGroup" xmlns:wpi="http://schemas.microsoft.com/office/word/2010/wordprocessingInk" xmlns:wne="http://schemas.microsoft.com/office/word/2006/wordml" xmlns:wps="http://schemas.microsoft.com/office/word/2010/wordprocessingShape" mc:Ignorable="w14 wp14">
   <w:abstractNum w:abstractNumId="0">
     <w:nsid w:val="15BD3A86"/>
     <w:multiLevelType w:val="hybridMultilevel"/>
@@ -5418,7 +5788,7 @@
 </file>
 
 <file path=word/styles.xml><?xml version="1.0" encoding="utf-8"?>
-<w:styles xmlns:r="http://schemas.openxmlformats.org/officeDocument/2006/relationships" xmlns:w="http://schemas.openxmlformats.org/wordprocessingml/2006/main">
+<w:styles xmlns:mc="http://schemas.openxmlformats.org/markup-compatibility/2006" xmlns:r="http://schemas.openxmlformats.org/officeDocument/2006/relationships" xmlns:w="http://schemas.openxmlformats.org/wordprocessingml/2006/main" xmlns:w14="http://schemas.microsoft.com/office/word/2010/wordml" mc:Ignorable="w14">
   <w:docDefaults>
     <w:rPrDefault>
       <w:rPr>
@@ -5430,7 +5800,7 @@
     </w:rPrDefault>
     <w:pPrDefault/>
   </w:docDefaults>
-  <w:latentStyles w:defLockedState="0" w:defUIPriority="99" w:defSemiHidden="1" w:defUnhideWhenUsed="1" w:defQFormat="0" w:count="267">
+  <w:latentStyles w:defLockedState="0" w:defUIPriority="99" w:defSemiHidden="1" w:defUnhideWhenUsed="1" w:defQFormat="0" w:count="276">
     <w:lsdException w:name="Normal" w:semiHidden="0" w:uiPriority="0" w:unhideWhenUsed="0" w:qFormat="1"/>
     <w:lsdException w:name="heading 1" w:semiHidden="0" w:uiPriority="9" w:unhideWhenUsed="0" w:qFormat="1"/>
     <w:lsdException w:name="heading 2" w:uiPriority="9" w:qFormat="1"/>
@@ -5632,7 +6002,6 @@
     <w:uiPriority w:val="99"/>
     <w:semiHidden/>
     <w:unhideWhenUsed/>
-    <w:qFormat/>
     <w:tblPr>
       <w:tblInd w:w="0" w:type="dxa"/>
       <w:tblCellMar>
@@ -5973,6 +6342,16 @@
     <w:rPr>
       <w:sz w:val="20"/>
       <w:szCs w:val="20"/>
+    </w:rPr>
+  </w:style>
+  <w:style w:type="character" w:styleId="ad">
+    <w:name w:val="Placeholder Text"/>
+    <w:basedOn w:val="a0"/>
+    <w:uiPriority w:val="99"/>
+    <w:semiHidden/>
+    <w:rsid w:val="0031472F"/>
+    <w:rPr>
+      <w:color w:val="808080"/>
     </w:rPr>
   </w:style>
 </w:styles>
@@ -6323,6 +6702,527 @@
 </w:styles>
 </file>
 
+<file path=word/glossary/document.xml><?xml version="1.0" encoding="utf-8"?>
+<w:glossaryDocument xmlns:wpc="http://schemas.microsoft.com/office/word/2010/wordprocessingCanvas" xmlns:mo="http://schemas.microsoft.com/office/mac/office/2008/main" xmlns:mc="http://schemas.openxmlformats.org/markup-compatibility/2006" xmlns:mv="urn:schemas-microsoft-com:mac:vml" xmlns:o="urn:schemas-microsoft-com:office:office" xmlns:r="http://schemas.openxmlformats.org/officeDocument/2006/relationships" xmlns:m="http://schemas.openxmlformats.org/officeDocument/2006/math" xmlns:v="urn:schemas-microsoft-com:vml" xmlns:wp14="http://schemas.microsoft.com/office/word/2010/wordprocessingDrawing" xmlns:wp="http://schemas.openxmlformats.org/drawingml/2006/wordprocessingDrawing" xmlns:w10="urn:schemas-microsoft-com:office:word" xmlns:w="http://schemas.openxmlformats.org/wordprocessingml/2006/main" xmlns:w14="http://schemas.microsoft.com/office/word/2010/wordml" xmlns:wpg="http://schemas.microsoft.com/office/word/2010/wordprocessingGroup" xmlns:wpi="http://schemas.microsoft.com/office/word/2010/wordprocessingInk" xmlns:wne="http://schemas.microsoft.com/office/word/2006/wordml" xmlns:wps="http://schemas.microsoft.com/office/word/2010/wordprocessingShape" mc:Ignorable="w14 wp14"/>
+</file>
+
+<file path=word/glossary/fontTable.xml><?xml version="1.0" encoding="utf-8"?>
+<w:fonts xmlns:mc="http://schemas.openxmlformats.org/markup-compatibility/2006" xmlns:r="http://schemas.openxmlformats.org/officeDocument/2006/relationships" xmlns:w="http://schemas.openxmlformats.org/wordprocessingml/2006/main" xmlns:w14="http://schemas.microsoft.com/office/word/2010/wordml" mc:Ignorable="w14">
+  <w:font w:name="Symbol">
+    <w:panose1 w:val="00000000000000000000"/>
+    <w:charset w:val="02"/>
+    <w:family w:val="auto"/>
+    <w:pitch w:val="variable"/>
+    <w:sig w:usb0="00000000" w:usb1="10000000" w:usb2="00000000" w:usb3="00000000" w:csb0="80000000" w:csb1="00000000"/>
+  </w:font>
+  <w:font w:name="Times New Roman">
+    <w:panose1 w:val="02020603050405020304"/>
+    <w:charset w:val="00"/>
+    <w:family w:val="auto"/>
+    <w:pitch w:val="variable"/>
+    <w:sig w:usb0="E0002AFF" w:usb1="C0007841" w:usb2="00000009" w:usb3="00000000" w:csb0="000001FF" w:csb1="00000000"/>
+  </w:font>
+  <w:font w:name="Courier New">
+    <w:panose1 w:val="02070309020205020404"/>
+    <w:charset w:val="00"/>
+    <w:family w:val="auto"/>
+    <w:pitch w:val="variable"/>
+    <w:sig w:usb0="E0002AFF" w:usb1="C0007843" w:usb2="00000009" w:usb3="00000000" w:csb0="000001FF" w:csb1="00000000"/>
+  </w:font>
+  <w:font w:name="Wingdings">
+    <w:panose1 w:val="05000000000000000000"/>
+    <w:charset w:val="02"/>
+    <w:family w:val="auto"/>
+    <w:pitch w:val="variable"/>
+    <w:sig w:usb0="00000000" w:usb1="10000000" w:usb2="00000000" w:usb3="00000000" w:csb0="80000000" w:csb1="00000000"/>
+  </w:font>
+  <w:font w:name="Cambria">
+    <w:panose1 w:val="02040503050406030204"/>
+    <w:charset w:val="00"/>
+    <w:family w:val="auto"/>
+    <w:pitch w:val="variable"/>
+    <w:sig w:usb0="E00002FF" w:usb1="400004FF" w:usb2="00000000" w:usb3="00000000" w:csb0="0000019F" w:csb1="00000000"/>
+  </w:font>
+  <w:font w:name="ＭＳ 明朝">
+    <w:charset w:val="4E"/>
+    <w:family w:val="auto"/>
+    <w:pitch w:val="variable"/>
+    <w:sig w:usb0="00000001" w:usb1="08070000" w:usb2="00000010" w:usb3="00000000" w:csb0="00020000" w:csb1="00000000"/>
+  </w:font>
+  <w:font w:name="Calibri">
+    <w:panose1 w:val="020F0502020204030204"/>
+    <w:charset w:val="00"/>
+    <w:family w:val="auto"/>
+    <w:pitch w:val="variable"/>
+    <w:sig w:usb0="E10002FF" w:usb1="4000ACFF" w:usb2="00000009" w:usb3="00000000" w:csb0="0000019F" w:csb1="00000000"/>
+  </w:font>
+  <w:font w:name="ＭＳ ゴシック">
+    <w:charset w:val="4E"/>
+    <w:family w:val="auto"/>
+    <w:pitch w:val="variable"/>
+    <w:sig w:usb0="00000001" w:usb1="08070000" w:usb2="00000010" w:usb3="00000000" w:csb0="00020000" w:csb1="00000000"/>
+  </w:font>
+  <w:font w:name="Tahoma">
+    <w:panose1 w:val="020B0604030504040204"/>
+    <w:charset w:val="00"/>
+    <w:family w:val="auto"/>
+    <w:pitch w:val="variable"/>
+    <w:sig w:usb0="00000003" w:usb1="00000000" w:usb2="00000000" w:usb3="00000000" w:csb0="00000001" w:csb1="00000000"/>
+  </w:font>
+  <w:font w:name="Cambria Math">
+    <w:panose1 w:val="02040503050406030204"/>
+    <w:charset w:val="00"/>
+    <w:family w:val="auto"/>
+    <w:pitch w:val="variable"/>
+    <w:sig w:usb0="E00002FF" w:usb1="420024FF" w:usb2="00000000" w:usb3="00000000" w:csb0="0000019F" w:csb1="00000000"/>
+  </w:font>
+  <w:font w:name="Arial">
+    <w:panose1 w:val="020B0604020202020204"/>
+    <w:charset w:val="00"/>
+    <w:family w:val="auto"/>
+    <w:pitch w:val="variable"/>
+    <w:sig w:usb0="E0002AFF" w:usb1="C0007843" w:usb2="00000009" w:usb3="00000000" w:csb0="000001FF" w:csb1="00000000"/>
+  </w:font>
+</w:fonts>
+</file>
+
+<file path=word/glossary/settings.xml><?xml version="1.0" encoding="utf-8"?>
+<w:settings xmlns:mc="http://schemas.openxmlformats.org/markup-compatibility/2006" xmlns:o="urn:schemas-microsoft-com:office:office" xmlns:r="http://schemas.openxmlformats.org/officeDocument/2006/relationships" xmlns:m="http://schemas.openxmlformats.org/officeDocument/2006/math" xmlns:v="urn:schemas-microsoft-com:vml" xmlns:w10="urn:schemas-microsoft-com:office:word" xmlns:w="http://schemas.openxmlformats.org/wordprocessingml/2006/main" xmlns:w14="http://schemas.microsoft.com/office/word/2010/wordml" xmlns:sl="http://schemas.openxmlformats.org/schemaLibrary/2006/main" mc:Ignorable="w14">
+  <w:view w:val="normal"/>
+  <w:defaultTabStop w:val="708"/>
+  <w:characterSpacingControl w:val="doNotCompress"/>
+  <w:compat>
+    <w:useFELayout/>
+    <w:compatSetting w:name="compatibilityMode" w:uri="http://schemas.microsoft.com/office/word" w:val="14"/>
+    <w:compatSetting w:name="overrideTableStyleFontSizeAndJustification" w:uri="http://schemas.microsoft.com/office/word" w:val="1"/>
+    <w:compatSetting w:name="enableOpenTypeFeatures" w:uri="http://schemas.microsoft.com/office/word" w:val="1"/>
+    <w:compatSetting w:name="doNotFlipMirrorIndents" w:uri="http://schemas.microsoft.com/office/word" w:val="1"/>
+  </w:compat>
+  <w:rsids>
+    <w:rsidRoot w:val="007A6C43"/>
+    <w:rsid w:val="007A6C43"/>
+  </w:rsids>
+  <m:mathPr>
+    <m:mathFont m:val="Cambria Math"/>
+    <m:brkBin m:val="before"/>
+    <m:brkBinSub m:val="--"/>
+    <m:smallFrac m:val="0"/>
+    <m:dispDef/>
+    <m:lMargin m:val="0"/>
+    <m:rMargin m:val="0"/>
+    <m:defJc m:val="centerGroup"/>
+    <m:wrapIndent m:val="1440"/>
+    <m:intLim m:val="subSup"/>
+    <m:naryLim m:val="undOvr"/>
+  </m:mathPr>
+  <w:themeFontLang w:val="ru-RU" w:eastAsia="ja-JP"/>
+  <w:clrSchemeMapping w:bg1="light1" w:t1="dark1" w:bg2="light2" w:t2="dark2" w:accent1="accent1" w:accent2="accent2" w:accent3="accent3" w:accent4="accent4" w:accent5="accent5" w:accent6="accent6" w:hyperlink="hyperlink" w:followedHyperlink="followedHyperlink"/>
+  <w:doNotAutoCompressPictures/>
+  <w:decimalSymbol w:val=","/>
+  <w:listSeparator w:val=";"/>
+  <w14:defaultImageDpi w14:val="300"/>
+</w:settings>
+</file>
+
+<file path=word/glossary/styles.xml><?xml version="1.0" encoding="utf-8"?>
+<w:styles xmlns:mc="http://schemas.openxmlformats.org/markup-compatibility/2006" xmlns:r="http://schemas.openxmlformats.org/officeDocument/2006/relationships" xmlns:w="http://schemas.openxmlformats.org/wordprocessingml/2006/main" xmlns:w14="http://schemas.microsoft.com/office/word/2010/wordml" mc:Ignorable="w14">
+  <w:docDefaults>
+    <w:rPrDefault>
+      <w:rPr>
+        <w:rFonts w:asciiTheme="minorHAnsi" w:eastAsiaTheme="minorEastAsia" w:hAnsiTheme="minorHAnsi" w:cstheme="minorBidi"/>
+        <w:sz w:val="24"/>
+        <w:szCs w:val="24"/>
+        <w:lang w:val="ru-RU" w:eastAsia="ja-JP" w:bidi="ar-SA"/>
+      </w:rPr>
+    </w:rPrDefault>
+    <w:pPrDefault/>
+  </w:docDefaults>
+  <w:latentStyles w:defLockedState="0" w:defUIPriority="99" w:defSemiHidden="1" w:defUnhideWhenUsed="1" w:defQFormat="0" w:count="276">
+    <w:lsdException w:name="Normal" w:semiHidden="0" w:uiPriority="0" w:unhideWhenUsed="0" w:qFormat="1"/>
+    <w:lsdException w:name="heading 1" w:semiHidden="0" w:uiPriority="9" w:unhideWhenUsed="0" w:qFormat="1"/>
+    <w:lsdException w:name="heading 2" w:uiPriority="9" w:qFormat="1"/>
+    <w:lsdException w:name="heading 3" w:uiPriority="9" w:qFormat="1"/>
+    <w:lsdException w:name="heading 4" w:uiPriority="9" w:qFormat="1"/>
+    <w:lsdException w:name="heading 5" w:uiPriority="9" w:qFormat="1"/>
+    <w:lsdException w:name="heading 6" w:uiPriority="9" w:qFormat="1"/>
+    <w:lsdException w:name="heading 7" w:uiPriority="9" w:qFormat="1"/>
+    <w:lsdException w:name="heading 8" w:uiPriority="9" w:qFormat="1"/>
+    <w:lsdException w:name="heading 9" w:uiPriority="9" w:qFormat="1"/>
+    <w:lsdException w:name="toc 1" w:uiPriority="39"/>
+    <w:lsdException w:name="toc 2" w:uiPriority="39"/>
+    <w:lsdException w:name="toc 3" w:uiPriority="39"/>
+    <w:lsdException w:name="toc 4" w:uiPriority="39"/>
+    <w:lsdException w:name="toc 5" w:uiPriority="39"/>
+    <w:lsdException w:name="toc 6" w:uiPriority="39"/>
+    <w:lsdException w:name="toc 7" w:uiPriority="39"/>
+    <w:lsdException w:name="toc 8" w:uiPriority="39"/>
+    <w:lsdException w:name="toc 9" w:uiPriority="39"/>
+    <w:lsdException w:name="caption" w:uiPriority="35" w:qFormat="1"/>
+    <w:lsdException w:name="Title" w:semiHidden="0" w:uiPriority="10" w:unhideWhenUsed="0" w:qFormat="1"/>
+    <w:lsdException w:name="Default Paragraph Font" w:uiPriority="1"/>
+    <w:lsdException w:name="Subtitle" w:semiHidden="0" w:uiPriority="11" w:unhideWhenUsed="0" w:qFormat="1"/>
+    <w:lsdException w:name="Strong" w:semiHidden="0" w:uiPriority="22" w:unhideWhenUsed="0" w:qFormat="1"/>
+    <w:lsdException w:name="Emphasis" w:semiHidden="0" w:uiPriority="20" w:unhideWhenUsed="0" w:qFormat="1"/>
+    <w:lsdException w:name="Table Grid" w:semiHidden="0" w:uiPriority="59" w:unhideWhenUsed="0"/>
+    <w:lsdException w:name="Placeholder Text" w:unhideWhenUsed="0"/>
+    <w:lsdException w:name="No Spacing" w:semiHidden="0" w:uiPriority="1" w:unhideWhenUsed="0" w:qFormat="1"/>
+    <w:lsdException w:name="Light Shading" w:semiHidden="0" w:uiPriority="60" w:unhideWhenUsed="0"/>
+    <w:lsdException w:name="Light List" w:semiHidden="0" w:uiPriority="61" w:unhideWhenUsed="0"/>
+    <w:lsdException w:name="Light Grid" w:semiHidden="0" w:uiPriority="62" w:unhideWhenUsed="0"/>
+    <w:lsdException w:name="Medium Shading 1" w:semiHidden="0" w:uiPriority="63" w:unhideWhenUsed="0"/>
+    <w:lsdException w:name="Medium Shading 2" w:semiHidden="0" w:uiPriority="64" w:unhideWhenUsed="0"/>
+    <w:lsdException w:name="Medium List 1" w:semiHidden="0" w:uiPriority="65" w:unhideWhenUsed="0"/>
+    <w:lsdException w:name="Medium List 2" w:semiHidden="0" w:uiPriority="66" w:unhideWhenUsed="0"/>
+    <w:lsdException w:name="Medium Grid 1" w:semiHidden="0" w:uiPriority="67" w:unhideWhenUsed="0"/>
+    <w:lsdException w:name="Medium Grid 2" w:semiHidden="0" w:uiPriority="68" w:unhideWhenUsed="0"/>
+    <w:lsdException w:name="Medium Grid 3" w:semiHidden="0" w:uiPriority="69" w:unhideWhenUsed="0"/>
+    <w:lsdException w:name="Dark List" w:semiHidden="0" w:uiPriority="70" w:unhideWhenUsed="0"/>
+    <w:lsdException w:name="Colorful Shading" w:semiHidden="0" w:uiPriority="71" w:unhideWhenUsed="0"/>
+    <w:lsdException w:name="Colorful List" w:semiHidden="0" w:uiPriority="72" w:unhideWhenUsed="0"/>
+    <w:lsdException w:name="Colorful Grid" w:semiHidden="0" w:uiPriority="73" w:unhideWhenUsed="0"/>
+    <w:lsdException w:name="Light Shading Accent 1" w:semiHidden="0" w:uiPriority="60" w:unhideWhenUsed="0"/>
+    <w:lsdException w:name="Light List Accent 1" w:semiHidden="0" w:uiPriority="61" w:unhideWhenUsed="0"/>
+    <w:lsdException w:name="Light Grid Accent 1" w:semiHidden="0" w:uiPriority="62" w:unhideWhenUsed="0"/>
+    <w:lsdException w:name="Medium Shading 1 Accent 1" w:semiHidden="0" w:uiPriority="63" w:unhideWhenUsed="0"/>
+    <w:lsdException w:name="Medium Shading 2 Accent 1" w:semiHidden="0" w:uiPriority="64" w:unhideWhenUsed="0"/>
+    <w:lsdException w:name="Medium List 1 Accent 1" w:semiHidden="0" w:uiPriority="65" w:unhideWhenUsed="0"/>
+    <w:lsdException w:name="Revision" w:unhideWhenUsed="0"/>
+    <w:lsdException w:name="List Paragraph" w:semiHidden="0" w:uiPriority="34" w:unhideWhenUsed="0" w:qFormat="1"/>
+    <w:lsdException w:name="Quote" w:semiHidden="0" w:uiPriority="29" w:unhideWhenUsed="0" w:qFormat="1"/>
+    <w:lsdException w:name="Intense Quote" w:semiHidden="0" w:uiPriority="30" w:unhideWhenUsed="0" w:qFormat="1"/>
+    <w:lsdException w:name="Medium List 2 Accent 1" w:semiHidden="0" w:uiPriority="66" w:unhideWhenUsed="0"/>
+    <w:lsdException w:name="Medium Grid 1 Accent 1" w:semiHidden="0" w:uiPriority="67" w:unhideWhenUsed="0"/>
+    <w:lsdException w:name="Medium Grid 2 Accent 1" w:semiHidden="0" w:uiPriority="68" w:unhideWhenUsed="0"/>
+    <w:lsdException w:name="Medium Grid 3 Accent 1" w:semiHidden="0" w:uiPriority="69" w:unhideWhenUsed="0"/>
+    <w:lsdException w:name="Dark List Accent 1" w:semiHidden="0" w:uiPriority="70" w:unhideWhenUsed="0"/>
+    <w:lsdException w:name="Colorful Shading Accent 1" w:semiHidden="0" w:uiPriority="71" w:unhideWhenUsed="0"/>
+    <w:lsdException w:name="Colorful List Accent 1" w:semiHidden="0" w:uiPriority="72" w:unhideWhenUsed="0"/>
+    <w:lsdException w:name="Colorful Grid Accent 1" w:semiHidden="0" w:uiPriority="73" w:unhideWhenUsed="0"/>
+    <w:lsdException w:name="Light Shading Accent 2" w:semiHidden="0" w:uiPriority="60" w:unhideWhenUsed="0"/>
+    <w:lsdException w:name="Light List Accent 2" w:semiHidden="0" w:uiPriority="61" w:unhideWhenUsed="0"/>
+    <w:lsdException w:name="Light Grid Accent 2" w:semiHidden="0" w:uiPriority="62" w:unhideWhenUsed="0"/>
+    <w:lsdException w:name="Medium Shading 1 Accent 2" w:semiHidden="0" w:uiPriority="63" w:unhideWhenUsed="0"/>
+    <w:lsdException w:name="Medium Shading 2 Accent 2" w:semiHidden="0" w:uiPriority="64" w:unhideWhenUsed="0"/>
+    <w:lsdException w:name="Medium List 1 Accent 2" w:semiHidden="0" w:uiPriority="65" w:unhideWhenUsed="0"/>
+    <w:lsdException w:name="Medium List 2 Accent 2" w:semiHidden="0" w:uiPriority="66" w:unhideWhenUsed="0"/>
+    <w:lsdException w:name="Medium Grid 1 Accent 2" w:semiHidden="0" w:uiPriority="67" w:unhideWhenUsed="0"/>
+    <w:lsdException w:name="Medium Grid 2 Accent 2" w:semiHidden="0" w:uiPriority="68" w:unhideWhenUsed="0"/>
+    <w:lsdException w:name="Medium Grid 3 Accent 2" w:semiHidden="0" w:uiPriority="69" w:unhideWhenUsed="0"/>
+    <w:lsdException w:name="Dark List Accent 2" w:semiHidden="0" w:uiPriority="70" w:unhideWhenUsed="0"/>
+    <w:lsdException w:name="Colorful Shading Accent 2" w:semiHidden="0" w:uiPriority="71" w:unhideWhenUsed="0"/>
+    <w:lsdException w:name="Colorful List Accent 2" w:semiHidden="0" w:uiPriority="72" w:unhideWhenUsed="0"/>
+    <w:lsdException w:name="Colorful Grid Accent 2" w:semiHidden="0" w:uiPriority="73" w:unhideWhenUsed="0"/>
+    <w:lsdException w:name="Light Shading Accent 3" w:semiHidden="0" w:uiPriority="60" w:unhideWhenUsed="0"/>
+    <w:lsdException w:name="Light List Accent 3" w:semiHidden="0" w:uiPriority="61" w:unhideWhenUsed="0"/>
+    <w:lsdException w:name="Light Grid Accent 3" w:semiHidden="0" w:uiPriority="62" w:unhideWhenUsed="0"/>
+    <w:lsdException w:name="Medium Shading 1 Accent 3" w:semiHidden="0" w:uiPriority="63" w:unhideWhenUsed="0"/>
+    <w:lsdException w:name="Medium Shading 2 Accent 3" w:semiHidden="0" w:uiPriority="64" w:unhideWhenUsed="0"/>
+    <w:lsdException w:name="Medium List 1 Accent 3" w:semiHidden="0" w:uiPriority="65" w:unhideWhenUsed="0"/>
+    <w:lsdException w:name="Medium List 2 Accent 3" w:semiHidden="0" w:uiPriority="66" w:unhideWhenUsed="0"/>
+    <w:lsdException w:name="Medium Grid 1 Accent 3" w:semiHidden="0" w:uiPriority="67" w:unhideWhenUsed="0"/>
+    <w:lsdException w:name="Medium Grid 2 Accent 3" w:semiHidden="0" w:uiPriority="68" w:unhideWhenUsed="0"/>
+    <w:lsdException w:name="Medium Grid 3 Accent 3" w:semiHidden="0" w:uiPriority="69" w:unhideWhenUsed="0"/>
+    <w:lsdException w:name="Dark List Accent 3" w:semiHidden="0" w:uiPriority="70" w:unhideWhenUsed="0"/>
+    <w:lsdException w:name="Colorful Shading Accent 3" w:semiHidden="0" w:uiPriority="71" w:unhideWhenUsed="0"/>
+    <w:lsdException w:name="Colorful List Accent 3" w:semiHidden="0" w:uiPriority="72" w:unhideWhenUsed="0"/>
+    <w:lsdException w:name="Colorful Grid Accent 3" w:semiHidden="0" w:uiPriority="73" w:unhideWhenUsed="0"/>
+    <w:lsdException w:name="Light Shading Accent 4" w:semiHidden="0" w:uiPriority="60" w:unhideWhenUsed="0"/>
+    <w:lsdException w:name="Light List Accent 4" w:semiHidden="0" w:uiPriority="61" w:unhideWhenUsed="0"/>
+    <w:lsdException w:name="Light Grid Accent 4" w:semiHidden="0" w:uiPriority="62" w:unhideWhenUsed="0"/>
+    <w:lsdException w:name="Medium Shading 1 Accent 4" w:semiHidden="0" w:uiPriority="63" w:unhideWhenUsed="0"/>
+    <w:lsdException w:name="Medium Shading 2 Accent 4" w:semiHidden="0" w:uiPriority="64" w:unhideWhenUsed="0"/>
+    <w:lsdException w:name="Medium List 1 Accent 4" w:semiHidden="0" w:uiPriority="65" w:unhideWhenUsed="0"/>
+    <w:lsdException w:name="Medium List 2 Accent 4" w:semiHidden="0" w:uiPriority="66" w:unhideWhenUsed="0"/>
+    <w:lsdException w:name="Medium Grid 1 Accent 4" w:semiHidden="0" w:uiPriority="67" w:unhideWhenUsed="0"/>
+    <w:lsdException w:name="Medium Grid 2 Accent 4" w:semiHidden="0" w:uiPriority="68" w:unhideWhenUsed="0"/>
+    <w:lsdException w:name="Medium Grid 3 Accent 4" w:semiHidden="0" w:uiPriority="69" w:unhideWhenUsed="0"/>
+    <w:lsdException w:name="Dark List Accent 4" w:semiHidden="0" w:uiPriority="70" w:unhideWhenUsed="0"/>
+    <w:lsdException w:name="Colorful Shading Accent 4" w:semiHidden="0" w:uiPriority="71" w:unhideWhenUsed="0"/>
+    <w:lsdException w:name="Colorful List Accent 4" w:semiHidden="0" w:uiPriority="72" w:unhideWhenUsed="0"/>
+    <w:lsdException w:name="Colorful Grid Accent 4" w:semiHidden="0" w:uiPriority="73" w:unhideWhenUsed="0"/>
+    <w:lsdException w:name="Light Shading Accent 5" w:semiHidden="0" w:uiPriority="60" w:unhideWhenUsed="0"/>
+    <w:lsdException w:name="Light List Accent 5" w:semiHidden="0" w:uiPriority="61" w:unhideWhenUsed="0"/>
+    <w:lsdException w:name="Light Grid Accent 5" w:semiHidden="0" w:uiPriority="62" w:unhideWhenUsed="0"/>
+    <w:lsdException w:name="Medium Shading 1 Accent 5" w:semiHidden="0" w:uiPriority="63" w:unhideWhenUsed="0"/>
+    <w:lsdException w:name="Medium Shading 2 Accent 5" w:semiHidden="0" w:uiPriority="64" w:unhideWhenUsed="0"/>
+    <w:lsdException w:name="Medium List 1 Accent 5" w:semiHidden="0" w:uiPriority="65" w:unhideWhenUsed="0"/>
+    <w:lsdException w:name="Medium List 2 Accent 5" w:semiHidden="0" w:uiPriority="66" w:unhideWhenUsed="0"/>
+    <w:lsdException w:name="Medium Grid 1 Accent 5" w:semiHidden="0" w:uiPriority="67" w:unhideWhenUsed="0"/>
+    <w:lsdException w:name="Medium Grid 2 Accent 5" w:semiHidden="0" w:uiPriority="68" w:unhideWhenUsed="0"/>
+    <w:lsdException w:name="Medium Grid 3 Accent 5" w:semiHidden="0" w:uiPriority="69" w:unhideWhenUsed="0"/>
+    <w:lsdException w:name="Dark List Accent 5" w:semiHidden="0" w:uiPriority="70" w:unhideWhenUsed="0"/>
+    <w:lsdException w:name="Colorful Shading Accent 5" w:semiHidden="0" w:uiPriority="71" w:unhideWhenUsed="0"/>
+    <w:lsdException w:name="Colorful List Accent 5" w:semiHidden="0" w:uiPriority="72" w:unhideWhenUsed="0"/>
+    <w:lsdException w:name="Colorful Grid Accent 5" w:semiHidden="0" w:uiPriority="73" w:unhideWhenUsed="0"/>
+    <w:lsdException w:name="Light Shading Accent 6" w:semiHidden="0" w:uiPriority="60" w:unhideWhenUsed="0"/>
+    <w:lsdException w:name="Light List Accent 6" w:semiHidden="0" w:uiPriority="61" w:unhideWhenUsed="0"/>
+    <w:lsdException w:name="Light Grid Accent 6" w:semiHidden="0" w:uiPriority="62" w:unhideWhenUsed="0"/>
+    <w:lsdException w:name="Medium Shading 1 Accent 6" w:semiHidden="0" w:uiPriority="63" w:unhideWhenUsed="0"/>
+    <w:lsdException w:name="Medium Shading 2 Accent 6" w:semiHidden="0" w:uiPriority="64" w:unhideWhenUsed="0"/>
+    <w:lsdException w:name="Medium List 1 Accent 6" w:semiHidden="0" w:uiPriority="65" w:unhideWhenUsed="0"/>
+    <w:lsdException w:name="Medium List 2 Accent 6" w:semiHidden="0" w:uiPriority="66" w:unhideWhenUsed="0"/>
+    <w:lsdException w:name="Medium Grid 1 Accent 6" w:semiHidden="0" w:uiPriority="67" w:unhideWhenUsed="0"/>
+    <w:lsdException w:name="Medium Grid 2 Accent 6" w:semiHidden="0" w:uiPriority="68" w:unhideWhenUsed="0"/>
+    <w:lsdException w:name="Medium Grid 3 Accent 6" w:semiHidden="0" w:uiPriority="69" w:unhideWhenUsed="0"/>
+    <w:lsdException w:name="Dark List Accent 6" w:semiHidden="0" w:uiPriority="70" w:unhideWhenUsed="0"/>
+    <w:lsdException w:name="Colorful Shading Accent 6" w:semiHidden="0" w:uiPriority="71" w:unhideWhenUsed="0"/>
+    <w:lsdException w:name="Colorful List Accent 6" w:semiHidden="0" w:uiPriority="72" w:unhideWhenUsed="0"/>
+    <w:lsdException w:name="Colorful Grid Accent 6" w:semiHidden="0" w:uiPriority="73" w:unhideWhenUsed="0"/>
+    <w:lsdException w:name="Subtle Emphasis" w:semiHidden="0" w:uiPriority="19" w:unhideWhenUsed="0" w:qFormat="1"/>
+    <w:lsdException w:name="Intense Emphasis" w:semiHidden="0" w:uiPriority="21" w:unhideWhenUsed="0" w:qFormat="1"/>
+    <w:lsdException w:name="Subtle Reference" w:semiHidden="0" w:uiPriority="31" w:unhideWhenUsed="0" w:qFormat="1"/>
+    <w:lsdException w:name="Intense Reference" w:semiHidden="0" w:uiPriority="32" w:unhideWhenUsed="0" w:qFormat="1"/>
+    <w:lsdException w:name="Book Title" w:semiHidden="0" w:uiPriority="33" w:unhideWhenUsed="0" w:qFormat="1"/>
+    <w:lsdException w:name="Bibliography" w:uiPriority="37"/>
+    <w:lsdException w:name="TOC Heading" w:uiPriority="39" w:qFormat="1"/>
+  </w:latentStyles>
+  <w:style w:type="paragraph" w:default="1" w:styleId="a">
+    <w:name w:val="Normal"/>
+    <w:qFormat/>
+  </w:style>
+  <w:style w:type="character" w:default="1" w:styleId="a0">
+    <w:name w:val="Default Paragraph Font"/>
+    <w:uiPriority w:val="1"/>
+    <w:semiHidden/>
+    <w:unhideWhenUsed/>
+  </w:style>
+  <w:style w:type="table" w:default="1" w:styleId="a1">
+    <w:name w:val="Normal Table"/>
+    <w:uiPriority w:val="99"/>
+    <w:semiHidden/>
+    <w:unhideWhenUsed/>
+    <w:tblPr>
+      <w:tblInd w:w="0" w:type="dxa"/>
+      <w:tblCellMar>
+        <w:top w:w="0" w:type="dxa"/>
+        <w:left w:w="108" w:type="dxa"/>
+        <w:bottom w:w="0" w:type="dxa"/>
+        <w:right w:w="108" w:type="dxa"/>
+      </w:tblCellMar>
+    </w:tblPr>
+  </w:style>
+  <w:style w:type="numbering" w:default="1" w:styleId="a2">
+    <w:name w:val="No List"/>
+    <w:uiPriority w:val="99"/>
+    <w:semiHidden/>
+    <w:unhideWhenUsed/>
+  </w:style>
+  <w:style w:type="character" w:styleId="a3">
+    <w:name w:val="Placeholder Text"/>
+    <w:basedOn w:val="a0"/>
+    <w:uiPriority w:val="99"/>
+    <w:semiHidden/>
+    <w:rsid w:val="007A6C43"/>
+    <w:rPr>
+      <w:color w:val="808080"/>
+    </w:rPr>
+  </w:style>
+</w:styles>
+</file>
+
+<file path=word/glossary/stylesWithEffects.xml><?xml version="1.0" encoding="utf-8"?>
+<w:styles xmlns:wpc="http://schemas.microsoft.com/office/word/2010/wordprocessingCanvas" xmlns:mo="http://schemas.microsoft.com/office/mac/office/2008/main" xmlns:mc="http://schemas.openxmlformats.org/markup-compatibility/2006" xmlns:mv="urn:schemas-microsoft-com:mac:vml" xmlns:o="urn:schemas-microsoft-com:office:office" xmlns:r="http://schemas.openxmlformats.org/officeDocument/2006/relationships" xmlns:m="http://schemas.openxmlformats.org/officeDocument/2006/math" xmlns:v="urn:schemas-microsoft-com:vml" xmlns:wp14="http://schemas.microsoft.com/office/word/2010/wordprocessingDrawing" xmlns:wp="http://schemas.openxmlformats.org/drawingml/2006/wordprocessingDrawing" xmlns:w10="urn:schemas-microsoft-com:office:word" xmlns:w="http://schemas.openxmlformats.org/wordprocessingml/2006/main" xmlns:w14="http://schemas.microsoft.com/office/word/2010/wordml" xmlns:wpg="http://schemas.microsoft.com/office/word/2010/wordprocessingGroup" xmlns:wpi="http://schemas.microsoft.com/office/word/2010/wordprocessingInk" xmlns:wne="http://schemas.microsoft.com/office/word/2006/wordml" xmlns:wps="http://schemas.microsoft.com/office/word/2010/wordprocessingShape" mc:Ignorable="w14 wp14">
+  <w:docDefaults>
+    <w:rPrDefault>
+      <w:rPr>
+        <w:rFonts w:asciiTheme="minorHAnsi" w:eastAsiaTheme="minorEastAsia" w:hAnsiTheme="minorHAnsi" w:cstheme="minorBidi"/>
+        <w:sz w:val="24"/>
+        <w:szCs w:val="24"/>
+        <w:lang w:val="ru-RU" w:eastAsia="ja-JP" w:bidi="ar-SA"/>
+      </w:rPr>
+    </w:rPrDefault>
+    <w:pPrDefault/>
+  </w:docDefaults>
+  <w:latentStyles w:defLockedState="0" w:defUIPriority="99" w:defSemiHidden="1" w:defUnhideWhenUsed="1" w:defQFormat="0" w:count="276">
+    <w:lsdException w:name="Normal" w:semiHidden="0" w:uiPriority="0" w:unhideWhenUsed="0" w:qFormat="1"/>
+    <w:lsdException w:name="heading 1" w:semiHidden="0" w:uiPriority="9" w:unhideWhenUsed="0" w:qFormat="1"/>
+    <w:lsdException w:name="heading 2" w:uiPriority="9" w:qFormat="1"/>
+    <w:lsdException w:name="heading 3" w:uiPriority="9" w:qFormat="1"/>
+    <w:lsdException w:name="heading 4" w:uiPriority="9" w:qFormat="1"/>
+    <w:lsdException w:name="heading 5" w:uiPriority="9" w:qFormat="1"/>
+    <w:lsdException w:name="heading 6" w:uiPriority="9" w:qFormat="1"/>
+    <w:lsdException w:name="heading 7" w:uiPriority="9" w:qFormat="1"/>
+    <w:lsdException w:name="heading 8" w:uiPriority="9" w:qFormat="1"/>
+    <w:lsdException w:name="heading 9" w:uiPriority="9" w:qFormat="1"/>
+    <w:lsdException w:name="toc 1" w:uiPriority="39"/>
+    <w:lsdException w:name="toc 2" w:uiPriority="39"/>
+    <w:lsdException w:name="toc 3" w:uiPriority="39"/>
+    <w:lsdException w:name="toc 4" w:uiPriority="39"/>
+    <w:lsdException w:name="toc 5" w:uiPriority="39"/>
+    <w:lsdException w:name="toc 6" w:uiPriority="39"/>
+    <w:lsdException w:name="toc 7" w:uiPriority="39"/>
+    <w:lsdException w:name="toc 8" w:uiPriority="39"/>
+    <w:lsdException w:name="toc 9" w:uiPriority="39"/>
+    <w:lsdException w:name="caption" w:uiPriority="35" w:qFormat="1"/>
+    <w:lsdException w:name="Title" w:semiHidden="0" w:uiPriority="10" w:unhideWhenUsed="0" w:qFormat="1"/>
+    <w:lsdException w:name="Default Paragraph Font" w:uiPriority="1"/>
+    <w:lsdException w:name="Subtitle" w:semiHidden="0" w:uiPriority="11" w:unhideWhenUsed="0" w:qFormat="1"/>
+    <w:lsdException w:name="Strong" w:semiHidden="0" w:uiPriority="22" w:unhideWhenUsed="0" w:qFormat="1"/>
+    <w:lsdException w:name="Emphasis" w:semiHidden="0" w:uiPriority="20" w:unhideWhenUsed="0" w:qFormat="1"/>
+    <w:lsdException w:name="Table Grid" w:semiHidden="0" w:uiPriority="59" w:unhideWhenUsed="0"/>
+    <w:lsdException w:name="Placeholder Text" w:unhideWhenUsed="0"/>
+    <w:lsdException w:name="No Spacing" w:semiHidden="0" w:uiPriority="1" w:unhideWhenUsed="0" w:qFormat="1"/>
+    <w:lsdException w:name="Light Shading" w:semiHidden="0" w:uiPriority="60" w:unhideWhenUsed="0"/>
+    <w:lsdException w:name="Light List" w:semiHidden="0" w:uiPriority="61" w:unhideWhenUsed="0"/>
+    <w:lsdException w:name="Light Grid" w:semiHidden="0" w:uiPriority="62" w:unhideWhenUsed="0"/>
+    <w:lsdException w:name="Medium Shading 1" w:semiHidden="0" w:uiPriority="63" w:unhideWhenUsed="0"/>
+    <w:lsdException w:name="Medium Shading 2" w:semiHidden="0" w:uiPriority="64" w:unhideWhenUsed="0"/>
+    <w:lsdException w:name="Medium List 1" w:semiHidden="0" w:uiPriority="65" w:unhideWhenUsed="0"/>
+    <w:lsdException w:name="Medium List 2" w:semiHidden="0" w:uiPriority="66" w:unhideWhenUsed="0"/>
+    <w:lsdException w:name="Medium Grid 1" w:semiHidden="0" w:uiPriority="67" w:unhideWhenUsed="0"/>
+    <w:lsdException w:name="Medium Grid 2" w:semiHidden="0" w:uiPriority="68" w:unhideWhenUsed="0"/>
+    <w:lsdException w:name="Medium Grid 3" w:semiHidden="0" w:uiPriority="69" w:unhideWhenUsed="0"/>
+    <w:lsdException w:name="Dark List" w:semiHidden="0" w:uiPriority="70" w:unhideWhenUsed="0"/>
+    <w:lsdException w:name="Colorful Shading" w:semiHidden="0" w:uiPriority="71" w:unhideWhenUsed="0"/>
+    <w:lsdException w:name="Colorful List" w:semiHidden="0" w:uiPriority="72" w:unhideWhenUsed="0"/>
+    <w:lsdException w:name="Colorful Grid" w:semiHidden="0" w:uiPriority="73" w:unhideWhenUsed="0"/>
+    <w:lsdException w:name="Light Shading Accent 1" w:semiHidden="0" w:uiPriority="60" w:unhideWhenUsed="0"/>
+    <w:lsdException w:name="Light List Accent 1" w:semiHidden="0" w:uiPriority="61" w:unhideWhenUsed="0"/>
+    <w:lsdException w:name="Light Grid Accent 1" w:semiHidden="0" w:uiPriority="62" w:unhideWhenUsed="0"/>
+    <w:lsdException w:name="Medium Shading 1 Accent 1" w:semiHidden="0" w:uiPriority="63" w:unhideWhenUsed="0"/>
+    <w:lsdException w:name="Medium Shading 2 Accent 1" w:semiHidden="0" w:uiPriority="64" w:unhideWhenUsed="0"/>
+    <w:lsdException w:name="Medium List 1 Accent 1" w:semiHidden="0" w:uiPriority="65" w:unhideWhenUsed="0"/>
+    <w:lsdException w:name="Revision" w:unhideWhenUsed="0"/>
+    <w:lsdException w:name="List Paragraph" w:semiHidden="0" w:uiPriority="34" w:unhideWhenUsed="0" w:qFormat="1"/>
+    <w:lsdException w:name="Quote" w:semiHidden="0" w:uiPriority="29" w:unhideWhenUsed="0" w:qFormat="1"/>
+    <w:lsdException w:name="Intense Quote" w:semiHidden="0" w:uiPriority="30" w:unhideWhenUsed="0" w:qFormat="1"/>
+    <w:lsdException w:name="Medium List 2 Accent 1" w:semiHidden="0" w:uiPriority="66" w:unhideWhenUsed="0"/>
+    <w:lsdException w:name="Medium Grid 1 Accent 1" w:semiHidden="0" w:uiPriority="67" w:unhideWhenUsed="0"/>
+    <w:lsdException w:name="Medium Grid 2 Accent 1" w:semiHidden="0" w:uiPriority="68" w:unhideWhenUsed="0"/>
+    <w:lsdException w:name="Medium Grid 3 Accent 1" w:semiHidden="0" w:uiPriority="69" w:unhideWhenUsed="0"/>
+    <w:lsdException w:name="Dark List Accent 1" w:semiHidden="0" w:uiPriority="70" w:unhideWhenUsed="0"/>
+    <w:lsdException w:name="Colorful Shading Accent 1" w:semiHidden="0" w:uiPriority="71" w:unhideWhenUsed="0"/>
+    <w:lsdException w:name="Colorful List Accent 1" w:semiHidden="0" w:uiPriority="72" w:unhideWhenUsed="0"/>
+    <w:lsdException w:name="Colorful Grid Accent 1" w:semiHidden="0" w:uiPriority="73" w:unhideWhenUsed="0"/>
+    <w:lsdException w:name="Light Shading Accent 2" w:semiHidden="0" w:uiPriority="60" w:unhideWhenUsed="0"/>
+    <w:lsdException w:name="Light List Accent 2" w:semiHidden="0" w:uiPriority="61" w:unhideWhenUsed="0"/>
+    <w:lsdException w:name="Light Grid Accent 2" w:semiHidden="0" w:uiPriority="62" w:unhideWhenUsed="0"/>
+    <w:lsdException w:name="Medium Shading 1 Accent 2" w:semiHidden="0" w:uiPriority="63" w:unhideWhenUsed="0"/>
+    <w:lsdException w:name="Medium Shading 2 Accent 2" w:semiHidden="0" w:uiPriority="64" w:unhideWhenUsed="0"/>
+    <w:lsdException w:name="Medium List 1 Accent 2" w:semiHidden="0" w:uiPriority="65" w:unhideWhenUsed="0"/>
+    <w:lsdException w:name="Medium List 2 Accent 2" w:semiHidden="0" w:uiPriority="66" w:unhideWhenUsed="0"/>
+    <w:lsdException w:name="Medium Grid 1 Accent 2" w:semiHidden="0" w:uiPriority="67" w:unhideWhenUsed="0"/>
+    <w:lsdException w:name="Medium Grid 2 Accent 2" w:semiHidden="0" w:uiPriority="68" w:unhideWhenUsed="0"/>
+    <w:lsdException w:name="Medium Grid 3 Accent 2" w:semiHidden="0" w:uiPriority="69" w:unhideWhenUsed="0"/>
+    <w:lsdException w:name="Dark List Accent 2" w:semiHidden="0" w:uiPriority="70" w:unhideWhenUsed="0"/>
+    <w:lsdException w:name="Colorful Shading Accent 2" w:semiHidden="0" w:uiPriority="71" w:unhideWhenUsed="0"/>
+    <w:lsdException w:name="Colorful List Accent 2" w:semiHidden="0" w:uiPriority="72" w:unhideWhenUsed="0"/>
+    <w:lsdException w:name="Colorful Grid Accent 2" w:semiHidden="0" w:uiPriority="73" w:unhideWhenUsed="0"/>
+    <w:lsdException w:name="Light Shading Accent 3" w:semiHidden="0" w:uiPriority="60" w:unhideWhenUsed="0"/>
+    <w:lsdException w:name="Light List Accent 3" w:semiHidden="0" w:uiPriority="61" w:unhideWhenUsed="0"/>
+    <w:lsdException w:name="Light Grid Accent 3" w:semiHidden="0" w:uiPriority="62" w:unhideWhenUsed="0"/>
+    <w:lsdException w:name="Medium Shading 1 Accent 3" w:semiHidden="0" w:uiPriority="63" w:unhideWhenUsed="0"/>
+    <w:lsdException w:name="Medium Shading 2 Accent 3" w:semiHidden="0" w:uiPriority="64" w:unhideWhenUsed="0"/>
+    <w:lsdException w:name="Medium List 1 Accent 3" w:semiHidden="0" w:uiPriority="65" w:unhideWhenUsed="0"/>
+    <w:lsdException w:name="Medium List 2 Accent 3" w:semiHidden="0" w:uiPriority="66" w:unhideWhenUsed="0"/>
+    <w:lsdException w:name="Medium Grid 1 Accent 3" w:semiHidden="0" w:uiPriority="67" w:unhideWhenUsed="0"/>
+    <w:lsdException w:name="Medium Grid 2 Accent 3" w:semiHidden="0" w:uiPriority="68" w:unhideWhenUsed="0"/>
+    <w:lsdException w:name="Medium Grid 3 Accent 3" w:semiHidden="0" w:uiPriority="69" w:unhideWhenUsed="0"/>
+    <w:lsdException w:name="Dark List Accent 3" w:semiHidden="0" w:uiPriority="70" w:unhideWhenUsed="0"/>
+    <w:lsdException w:name="Colorful Shading Accent 3" w:semiHidden="0" w:uiPriority="71" w:unhideWhenUsed="0"/>
+    <w:lsdException w:name="Colorful List Accent 3" w:semiHidden="0" w:uiPriority="72" w:unhideWhenUsed="0"/>
+    <w:lsdException w:name="Colorful Grid Accent 3" w:semiHidden="0" w:uiPriority="73" w:unhideWhenUsed="0"/>
+    <w:lsdException w:name="Light Shading Accent 4" w:semiHidden="0" w:uiPriority="60" w:unhideWhenUsed="0"/>
+    <w:lsdException w:name="Light List Accent 4" w:semiHidden="0" w:uiPriority="61" w:unhideWhenUsed="0"/>
+    <w:lsdException w:name="Light Grid Accent 4" w:semiHidden="0" w:uiPriority="62" w:unhideWhenUsed="0"/>
+    <w:lsdException w:name="Medium Shading 1 Accent 4" w:semiHidden="0" w:uiPriority="63" w:unhideWhenUsed="0"/>
+    <w:lsdException w:name="Medium Shading 2 Accent 4" w:semiHidden="0" w:uiPriority="64" w:unhideWhenUsed="0"/>
+    <w:lsdException w:name="Medium List 1 Accent 4" w:semiHidden="0" w:uiPriority="65" w:unhideWhenUsed="0"/>
+    <w:lsdException w:name="Medium List 2 Accent 4" w:semiHidden="0" w:uiPriority="66" w:unhideWhenUsed="0"/>
+    <w:lsdException w:name="Medium Grid 1 Accent 4" w:semiHidden="0" w:uiPriority="67" w:unhideWhenUsed="0"/>
+    <w:lsdException w:name="Medium Grid 2 Accent 4" w:semiHidden="0" w:uiPriority="68" w:unhideWhenUsed="0"/>
+    <w:lsdException w:name="Medium Grid 3 Accent 4" w:semiHidden="0" w:uiPriority="69" w:unhideWhenUsed="0"/>
+    <w:lsdException w:name="Dark List Accent 4" w:semiHidden="0" w:uiPriority="70" w:unhideWhenUsed="0"/>
+    <w:lsdException w:name="Colorful Shading Accent 4" w:semiHidden="0" w:uiPriority="71" w:unhideWhenUsed="0"/>
+    <w:lsdException w:name="Colorful List Accent 4" w:semiHidden="0" w:uiPriority="72" w:unhideWhenUsed="0"/>
+    <w:lsdException w:name="Colorful Grid Accent 4" w:semiHidden="0" w:uiPriority="73" w:unhideWhenUsed="0"/>
+    <w:lsdException w:name="Light Shading Accent 5" w:semiHidden="0" w:uiPriority="60" w:unhideWhenUsed="0"/>
+    <w:lsdException w:name="Light List Accent 5" w:semiHidden="0" w:uiPriority="61" w:unhideWhenUsed="0"/>
+    <w:lsdException w:name="Light Grid Accent 5" w:semiHidden="0" w:uiPriority="62" w:unhideWhenUsed="0"/>
+    <w:lsdException w:name="Medium Shading 1 Accent 5" w:semiHidden="0" w:uiPriority="63" w:unhideWhenUsed="0"/>
+    <w:lsdException w:name="Medium Shading 2 Accent 5" w:semiHidden="0" w:uiPriority="64" w:unhideWhenUsed="0"/>
+    <w:lsdException w:name="Medium List 1 Accent 5" w:semiHidden="0" w:uiPriority="65" w:unhideWhenUsed="0"/>
+    <w:lsdException w:name="Medium List 2 Accent 5" w:semiHidden="0" w:uiPriority="66" w:unhideWhenUsed="0"/>
+    <w:lsdException w:name="Medium Grid 1 Accent 5" w:semiHidden="0" w:uiPriority="67" w:unhideWhenUsed="0"/>
+    <w:lsdException w:name="Medium Grid 2 Accent 5" w:semiHidden="0" w:uiPriority="68" w:unhideWhenUsed="0"/>
+    <w:lsdException w:name="Medium Grid 3 Accent 5" w:semiHidden="0" w:uiPriority="69" w:unhideWhenUsed="0"/>
+    <w:lsdException w:name="Dark List Accent 5" w:semiHidden="0" w:uiPriority="70" w:unhideWhenUsed="0"/>
+    <w:lsdException w:name="Colorful Shading Accent 5" w:semiHidden="0" w:uiPriority="71" w:unhideWhenUsed="0"/>
+    <w:lsdException w:name="Colorful List Accent 5" w:semiHidden="0" w:uiPriority="72" w:unhideWhenUsed="0"/>
+    <w:lsdException w:name="Colorful Grid Accent 5" w:semiHidden="0" w:uiPriority="73" w:unhideWhenUsed="0"/>
+    <w:lsdException w:name="Light Shading Accent 6" w:semiHidden="0" w:uiPriority="60" w:unhideWhenUsed="0"/>
+    <w:lsdException w:name="Light List Accent 6" w:semiHidden="0" w:uiPriority="61" w:unhideWhenUsed="0"/>
+    <w:lsdException w:name="Light Grid Accent 6" w:semiHidden="0" w:uiPriority="62" w:unhideWhenUsed="0"/>
+    <w:lsdException w:name="Medium Shading 1 Accent 6" w:semiHidden="0" w:uiPriority="63" w:unhideWhenUsed="0"/>
+    <w:lsdException w:name="Medium Shading 2 Accent 6" w:semiHidden="0" w:uiPriority="64" w:unhideWhenUsed="0"/>
+    <w:lsdException w:name="Medium List 1 Accent 6" w:semiHidden="0" w:uiPriority="65" w:unhideWhenUsed="0"/>
+    <w:lsdException w:name="Medium List 2 Accent 6" w:semiHidden="0" w:uiPriority="66" w:unhideWhenUsed="0"/>
+    <w:lsdException w:name="Medium Grid 1 Accent 6" w:semiHidden="0" w:uiPriority="67" w:unhideWhenUsed="0"/>
+    <w:lsdException w:name="Medium Grid 2 Accent 6" w:semiHidden="0" w:uiPriority="68" w:unhideWhenUsed="0"/>
+    <w:lsdException w:name="Medium Grid 3 Accent 6" w:semiHidden="0" w:uiPriority="69" w:unhideWhenUsed="0"/>
+    <w:lsdException w:name="Dark List Accent 6" w:semiHidden="0" w:uiPriority="70" w:unhideWhenUsed="0"/>
+    <w:lsdException w:name="Colorful Shading Accent 6" w:semiHidden="0" w:uiPriority="71" w:unhideWhenUsed="0"/>
+    <w:lsdException w:name="Colorful List Accent 6" w:semiHidden="0" w:uiPriority="72" w:unhideWhenUsed="0"/>
+    <w:lsdException w:name="Colorful Grid Accent 6" w:semiHidden="0" w:uiPriority="73" w:unhideWhenUsed="0"/>
+    <w:lsdException w:name="Subtle Emphasis" w:semiHidden="0" w:uiPriority="19" w:unhideWhenUsed="0" w:qFormat="1"/>
+    <w:lsdException w:name="Intense Emphasis" w:semiHidden="0" w:uiPriority="21" w:unhideWhenUsed="0" w:qFormat="1"/>
+    <w:lsdException w:name="Subtle Reference" w:semiHidden="0" w:uiPriority="31" w:unhideWhenUsed="0" w:qFormat="1"/>
+    <w:lsdException w:name="Intense Reference" w:semiHidden="0" w:uiPriority="32" w:unhideWhenUsed="0" w:qFormat="1"/>
+    <w:lsdException w:name="Book Title" w:semiHidden="0" w:uiPriority="33" w:unhideWhenUsed="0" w:qFormat="1"/>
+    <w:lsdException w:name="Bibliography" w:uiPriority="37"/>
+    <w:lsdException w:name="TOC Heading" w:uiPriority="39" w:qFormat="1"/>
+  </w:latentStyles>
+  <w:style w:type="paragraph" w:default="1" w:styleId="a">
+    <w:name w:val="Normal"/>
+    <w:qFormat/>
+  </w:style>
+  <w:style w:type="character" w:default="1" w:styleId="a0">
+    <w:name w:val="Default Paragraph Font"/>
+    <w:uiPriority w:val="1"/>
+    <w:semiHidden/>
+    <w:unhideWhenUsed/>
+  </w:style>
+  <w:style w:type="table" w:default="1" w:styleId="a1">
+    <w:name w:val="Normal Table"/>
+    <w:uiPriority w:val="99"/>
+    <w:semiHidden/>
+    <w:unhideWhenUsed/>
+    <w:tblPr>
+      <w:tblInd w:w="0" w:type="dxa"/>
+      <w:tblCellMar>
+        <w:top w:w="0" w:type="dxa"/>
+        <w:left w:w="108" w:type="dxa"/>
+        <w:bottom w:w="0" w:type="dxa"/>
+        <w:right w:w="108" w:type="dxa"/>
+      </w:tblCellMar>
+    </w:tblPr>
+  </w:style>
+  <w:style w:type="numbering" w:default="1" w:styleId="a2">
+    <w:name w:val="No List"/>
+    <w:uiPriority w:val="99"/>
+    <w:semiHidden/>
+    <w:unhideWhenUsed/>
+  </w:style>
+  <w:style w:type="character" w:styleId="a3">
+    <w:name w:val="Placeholder Text"/>
+    <w:basedOn w:val="a0"/>
+    <w:uiPriority w:val="99"/>
+    <w:semiHidden/>
+    <w:rsid w:val="007A6C43"/>
+    <w:rPr>
+      <w:color w:val="808080"/>
+    </w:rPr>
+  </w:style>
+</w:styles>
+</file>
+
+<file path=word/glossary/webSettings.xml><?xml version="1.0" encoding="utf-8"?>
+<w:webSettings xmlns:mc="http://schemas.openxmlformats.org/markup-compatibility/2006" xmlns:r="http://schemas.openxmlformats.org/officeDocument/2006/relationships" xmlns:w="http://schemas.openxmlformats.org/wordprocessingml/2006/main" xmlns:w14="http://schemas.microsoft.com/office/word/2010/wordml" mc:Ignorable="w14">
+  <w:allowPNG/>
+  <w:doNotSaveAsSingleFile/>
+</w:webSettings>
+</file>
+
 <file path=word/theme/theme1.xml><?xml version="1.0" encoding="utf-8"?>
 <a:theme xmlns:a="http://schemas.openxmlformats.org/drawingml/2006/main" name="Тема Office">
   <a:themeElements>
@@ -6648,7 +7548,7 @@
 </file>
 
 <file path=customXml/itemProps1.xml><?xml version="1.0" encoding="utf-8"?>
-<ds:datastoreItem xmlns:ds="http://schemas.openxmlformats.org/officeDocument/2006/customXml" ds:itemID="{95CCC489-F83D-40E4-8A8A-724640A32B9E}">
+<ds:datastoreItem xmlns:ds="http://schemas.openxmlformats.org/officeDocument/2006/customXml" ds:itemID="{100024B2-C3A6-9F48-953E-5FC2C5BD0861}">
   <ds:schemaRefs>
     <ds:schemaRef ds:uri="http://schemas.openxmlformats.org/officeDocument/2006/bibliography"/>
   </ds:schemaRefs>

</xml_diff>

<commit_message>
[doc] Added guieds for core-l1d communication
</commit_message>
<xml_diff>
--- a/doc/selen_reference_manual.docx
+++ b/doc/selen_reference_manual.docx
@@ -1,6 +1,6 @@
 
 <file path=word/document.xml><?xml version="1.0" encoding="utf-8"?>
-<w:document xmlns:wpc="http://schemas.microsoft.com/office/word/2010/wordprocessingCanvas" xmlns:mo="http://schemas.microsoft.com/office/mac/office/2008/main" xmlns:mc="http://schemas.openxmlformats.org/markup-compatibility/2006" xmlns:mv="urn:schemas-microsoft-com:mac:vml" xmlns:o="urn:schemas-microsoft-com:office:office" xmlns:r="http://schemas.openxmlformats.org/officeDocument/2006/relationships" xmlns:m="http://schemas.openxmlformats.org/officeDocument/2006/math" xmlns:v="urn:schemas-microsoft-com:vml" xmlns:wp14="http://schemas.microsoft.com/office/word/2010/wordprocessingDrawing" xmlns:wp="http://schemas.openxmlformats.org/drawingml/2006/wordprocessingDrawing" xmlns:w10="urn:schemas-microsoft-com:office:word" xmlns:w="http://schemas.openxmlformats.org/wordprocessingml/2006/main" xmlns:w14="http://schemas.microsoft.com/office/word/2010/wordml" xmlns:wpg="http://schemas.microsoft.com/office/word/2010/wordprocessingGroup" xmlns:wpi="http://schemas.microsoft.com/office/word/2010/wordprocessingInk" xmlns:wne="http://schemas.microsoft.com/office/word/2006/wordml" xmlns:wps="http://schemas.microsoft.com/office/word/2010/wordprocessingShape" mc:Ignorable="w14 wp14">
+<w:document xmlns:ve="http://schemas.openxmlformats.org/markup-compatibility/2006" xmlns:o="urn:schemas-microsoft-com:office:office" xmlns:r="http://schemas.openxmlformats.org/officeDocument/2006/relationships" xmlns:m="http://schemas.openxmlformats.org/officeDocument/2006/math" xmlns:v="urn:schemas-microsoft-com:vml" xmlns:wp="http://schemas.openxmlformats.org/drawingml/2006/wordprocessingDrawing" xmlns:w10="urn:schemas-microsoft-com:office:word" xmlns:w="http://schemas.openxmlformats.org/wordprocessingml/2006/main" xmlns:wne="http://schemas.microsoft.com/office/word/2006/wordml">
   <w:body>
     <w:p>
       <w:pPr>
@@ -26,7 +26,7 @@
       <w:tblPr>
         <w:tblStyle w:val="a4"/>
         <w:tblW w:w="0" w:type="auto"/>
-        <w:tblLook w:val="04A0" w:firstRow="1" w:lastRow="0" w:firstColumn="1" w:lastColumn="0" w:noHBand="0" w:noVBand="1"/>
+        <w:tblLook w:val="04A0"/>
       </w:tblPr>
       <w:tblGrid>
         <w:gridCol w:w="1526"/>
@@ -602,6 +602,73 @@
                 <w:b w:val="0"/>
               </w:rPr>
               <w:t>Добавлены временные диаграммы интерфейса ядра с кэшем инструкций</w:t>
+            </w:r>
+          </w:p>
+        </w:tc>
+      </w:tr>
+      <w:tr>
+        <w:tc>
+          <w:tcPr>
+            <w:tcW w:w="1526" w:type="dxa"/>
+          </w:tcPr>
+          <w:p>
+            <w:pPr>
+              <w:pStyle w:val="a5"/>
+              <w:spacing w:before="0" w:after="0"/>
+              <w:jc w:val="left"/>
+              <w:rPr>
+                <w:rStyle w:val="a3"/>
+                <w:b w:val="0"/>
+              </w:rPr>
+            </w:pPr>
+            <w:r>
+              <w:rPr>
+                <w:rStyle w:val="a3"/>
+                <w:b w:val="0"/>
+              </w:rPr>
+              <w:t>21.01.16</w:t>
+            </w:r>
+          </w:p>
+        </w:tc>
+        <w:tc>
+          <w:tcPr>
+            <w:tcW w:w="8039" w:type="dxa"/>
+          </w:tcPr>
+          <w:p>
+            <w:pPr>
+              <w:pStyle w:val="a5"/>
+              <w:tabs>
+                <w:tab w:val="left" w:pos="5747"/>
+              </w:tabs>
+              <w:spacing w:before="0" w:after="0"/>
+              <w:jc w:val="both"/>
+              <w:rPr>
+                <w:rStyle w:val="a3"/>
+                <w:b w:val="0"/>
+              </w:rPr>
+            </w:pPr>
+            <w:r>
+              <w:rPr>
+                <w:rStyle w:val="a3"/>
+                <w:b w:val="0"/>
+              </w:rPr>
+              <w:t xml:space="preserve">Добавлено описание взаимодействия ядра с </w:t>
+            </w:r>
+            <w:proofErr w:type="spellStart"/>
+            <w:r>
+              <w:rPr>
+                <w:rStyle w:val="a3"/>
+                <w:b w:val="0"/>
+              </w:rPr>
+              <w:t>кэшем</w:t>
+            </w:r>
+            <w:proofErr w:type="spellEnd"/>
+            <w:r>
+              <w:rPr>
+                <w:rStyle w:val="a3"/>
+                <w:b w:val="0"/>
+              </w:rPr>
+              <w:t xml:space="preserve"> данных</w:t>
             </w:r>
           </w:p>
         </w:tc>
@@ -1771,11 +1838,10 @@
         <w:rPr>
           <w:bCs/>
           <w:noProof/>
-          <w:lang w:val="en-US"/>
         </w:rPr>
         <w:lastRenderedPageBreak/>
         <w:drawing>
-          <wp:inline distT="0" distB="0" distL="0" distR="0" wp14:anchorId="2D4E012D" wp14:editId="248FF184">
+          <wp:inline distT="0" distB="0" distL="0" distR="0">
             <wp:extent cx="2229161" cy="3839111"/>
             <wp:effectExtent l="19050" t="0" r="0" b="0"/>
             <wp:docPr id="1" name="Рисунок 0" descr="selen_dia.png"/>
@@ -1790,7 +1856,7 @@
                     <pic:cNvPicPr/>
                   </pic:nvPicPr>
                   <pic:blipFill>
-                    <a:blip r:embed="rId7"/>
+                    <a:blip r:embed="rId6"/>
                     <a:stretch>
                       <a:fillRect/>
                     </a:stretch>
@@ -2027,31 +2093,25 @@
     </w:p>
     <w:p/>
     <w:p>
-      <w:pPr>
-        <w:rPr>
-          <w:lang w:val="en-US"/>
-        </w:rPr>
-      </w:pPr>
       <w:r>
         <w:t>Взаимодействие с подсистемой памяти реализовано согласно протоколу, представленному на рисунке 1</w:t>
       </w:r>
       <w:r>
-        <w:rPr>
-          <w:lang w:val="en-US"/>
-        </w:rPr>
         <w:t>.</w:t>
       </w:r>
     </w:p>
     <w:p>
+      <w:pPr>
+        <w:jc w:val="center"/>
+      </w:pPr>
       <w:r>
         <w:rPr>
           <w:noProof/>
-          <w:lang w:val="en-US"/>
         </w:rPr>
         <w:lastRenderedPageBreak/>
         <w:drawing>
-          <wp:inline distT="0" distB="0" distL="0" distR="0" wp14:anchorId="41312A72" wp14:editId="16363AEC">
-            <wp:extent cx="5936615" cy="2308860"/>
+          <wp:inline distT="0" distB="0" distL="0" distR="0">
+            <wp:extent cx="4901513" cy="1906289"/>
             <wp:effectExtent l="0" t="0" r="0" b="0"/>
             <wp:docPr id="2" name="Изображение 2"/>
             <wp:cNvGraphicFramePr>
@@ -2065,10 +2125,10 @@
                     <pic:cNvPicPr/>
                   </pic:nvPicPr>
                   <pic:blipFill>
-                    <a:blip r:embed="rId8">
+                    <a:blip r:embed="rId7">
                       <a:extLst>
                         <a:ext uri="{28A0092B-C50C-407E-A947-70E740481C1C}">
-                          <a14:useLocalDpi xmlns:a14="http://schemas.microsoft.com/office/drawing/2010/main" val="0"/>
+                          <a14:useLocalDpi xmlns="" xmlns:wpc="http://schemas.microsoft.com/office/word/2010/wordprocessingCanvas" xmlns:mo="http://schemas.microsoft.com/office/mac/office/2008/main" xmlns:mc="http://schemas.openxmlformats.org/markup-compatibility/2006" xmlns:mv="urn:schemas-microsoft-com:mac:vml" xmlns:o="urn:schemas-microsoft-com:office:office" xmlns:v="urn:schemas-microsoft-com:vml" xmlns:wp14="http://schemas.microsoft.com/office/word/2010/wordprocessingDrawing" xmlns:w10="urn:schemas-microsoft-com:office:word" xmlns:w="http://schemas.openxmlformats.org/wordprocessingml/2006/main" xmlns:w14="http://schemas.microsoft.com/office/word/2010/wordml" xmlns:wpg="http://schemas.microsoft.com/office/word/2010/wordprocessingGroup" xmlns:wpi="http://schemas.microsoft.com/office/word/2010/wordprocessingInk" xmlns:wps="http://schemas.microsoft.com/office/word/2010/wordprocessingShape" xmlns:a14="http://schemas.microsoft.com/office/drawing/2010/main" val="0"/>
                         </a:ext>
                       </a:extLst>
                     </a:blip>
@@ -2079,7 +2139,7 @@
                   <pic:spPr>
                     <a:xfrm>
                       <a:off x="0" y="0"/>
-                      <a:ext cx="5936615" cy="2308860"/>
+                      <a:ext cx="4906328" cy="1908162"/>
                     </a:xfrm>
                     <a:prstGeom prst="rect">
                       <a:avLst/>
@@ -2117,10 +2177,30 @@
         <w:rPr>
           <w:lang w:val="en-US"/>
         </w:rPr>
-        <w:t>req_val_r</w:t>
+        <w:t>req</w:t>
       </w:r>
       <w:proofErr w:type="spellEnd"/>
       <w:r>
+        <w:t>_</w:t>
+      </w:r>
+      <w:proofErr w:type="spellStart"/>
+      <w:r>
+        <w:rPr>
+          <w:lang w:val="en-US"/>
+        </w:rPr>
+        <w:t>val</w:t>
+      </w:r>
+      <w:proofErr w:type="spellEnd"/>
+      <w:r>
+        <w:t>_</w:t>
+      </w:r>
+      <w:r>
+        <w:rPr>
+          <w:lang w:val="en-US"/>
+        </w:rPr>
+        <w:t>r</w:t>
+      </w:r>
+      <w:r>
         <w:t xml:space="preserve">, сбрасывается в ноль. </w:t>
       </w:r>
     </w:p>
@@ -2135,34 +2215,53 @@
     <w:p>
       <w:pPr>
         <w:jc w:val="both"/>
+      </w:pPr>
+      <w:r>
+        <w:t xml:space="preserve">Счётчик команд изменяет своё </w:t>
+      </w:r>
+      <w:proofErr w:type="gramStart"/>
+      <w:r>
+        <w:t>значение</w:t>
+      </w:r>
+      <w:proofErr w:type="gramEnd"/>
+      <w:r>
+        <w:t xml:space="preserve"> когда вспомогательный регистр в 0 или при получения сигнала подтверждения от подсистемы памяти (</w:t>
+      </w:r>
+      <w:r>
         <w:rPr>
           <w:lang w:val="en-US"/>
         </w:rPr>
-      </w:pPr>
-      <w:r>
-        <w:t>Счётчик команд изменяет своё значение когда вспомогательный регистр в 0 или при получения сигнала подтверждения от подсистемы памяти (</w:t>
+        <w:t>core</w:t>
+      </w:r>
+      <w:r>
+        <w:t>_</w:t>
       </w:r>
       <w:proofErr w:type="spellStart"/>
       <w:r>
         <w:rPr>
           <w:lang w:val="en-US"/>
         </w:rPr>
-        <w:t>core_req_ack</w:t>
+        <w:t>req</w:t>
       </w:r>
       <w:proofErr w:type="spellEnd"/>
       <w:r>
+        <w:t>_</w:t>
+      </w:r>
+      <w:proofErr w:type="spellStart"/>
+      <w:r>
         <w:rPr>
           <w:lang w:val="en-US"/>
         </w:rPr>
+        <w:t>ack</w:t>
+      </w:r>
+      <w:proofErr w:type="spellEnd"/>
+      <w:r>
         <w:t>):</w:t>
       </w:r>
     </w:p>
     <w:p>
       <w:pPr>
         <w:jc w:val="both"/>
-        <w:rPr>
-          <w:lang w:val="en-US"/>
-        </w:rPr>
       </w:pPr>
     </w:p>
     <w:p>
@@ -2182,7 +2281,7 @@
               <w:rFonts w:ascii="Cambria Math" w:hAnsi="Cambria Math"/>
               <w:lang w:val="en-US"/>
             </w:rPr>
-            <m:t>pc_next=(!req_val_r | core_req_acl) ?pc_r+4 :pc_r</m:t>
+            <m:t>pc_next=(!req_val_r | core_req_ack) ?pc_r+4 :pc_r</m:t>
           </m:r>
         </m:oMath>
       </m:oMathPara>
@@ -2202,11 +2301,10 @@
       <w:r>
         <w:rPr>
           <w:noProof/>
-          <w:lang w:val="en-US"/>
         </w:rPr>
         <w:drawing>
-          <wp:inline distT="0" distB="0" distL="0" distR="0" wp14:anchorId="397F2B9A" wp14:editId="5EB891CE">
-            <wp:extent cx="4977221" cy="3246014"/>
+          <wp:inline distT="0" distB="0" distL="0" distR="0">
+            <wp:extent cx="4036541" cy="2632527"/>
             <wp:effectExtent l="0" t="0" r="0" b="0"/>
             <wp:docPr id="5" name="Изображение 5"/>
             <wp:cNvGraphicFramePr>
@@ -2220,10 +2318,10 @@
                     <pic:cNvPicPr/>
                   </pic:nvPicPr>
                   <pic:blipFill>
-                    <a:blip r:embed="rId9">
+                    <a:blip r:embed="rId8">
                       <a:extLst>
                         <a:ext uri="{28A0092B-C50C-407E-A947-70E740481C1C}">
-                          <a14:useLocalDpi xmlns:a14="http://schemas.microsoft.com/office/drawing/2010/main" val="0"/>
+                          <a14:useLocalDpi xmlns="" xmlns:wpc="http://schemas.microsoft.com/office/word/2010/wordprocessingCanvas" xmlns:mo="http://schemas.microsoft.com/office/mac/office/2008/main" xmlns:mc="http://schemas.openxmlformats.org/markup-compatibility/2006" xmlns:mv="urn:schemas-microsoft-com:mac:vml" xmlns:o="urn:schemas-microsoft-com:office:office" xmlns:v="urn:schemas-microsoft-com:vml" xmlns:wp14="http://schemas.microsoft.com/office/word/2010/wordprocessingDrawing" xmlns:w10="urn:schemas-microsoft-com:office:word" xmlns:w="http://schemas.openxmlformats.org/wordprocessingml/2006/main" xmlns:w14="http://schemas.microsoft.com/office/word/2010/wordml" xmlns:wpg="http://schemas.microsoft.com/office/word/2010/wordprocessingGroup" xmlns:wpi="http://schemas.microsoft.com/office/word/2010/wordprocessingInk" xmlns:wps="http://schemas.microsoft.com/office/word/2010/wordprocessingShape" xmlns:a14="http://schemas.microsoft.com/office/drawing/2010/main" val="0"/>
                         </a:ext>
                       </a:extLst>
                     </a:blip>
@@ -2234,7 +2332,7 @@
                   <pic:spPr>
                     <a:xfrm>
                       <a:off x="0" y="0"/>
-                      <a:ext cx="4977221" cy="3246014"/>
+                      <a:ext cx="4037812" cy="2633356"/>
                     </a:xfrm>
                     <a:prstGeom prst="rect">
                       <a:avLst/>
@@ -2267,12 +2365,11 @@
       <w:r>
         <w:rPr>
           <w:noProof/>
-          <w:lang w:val="en-US"/>
         </w:rPr>
         <w:lastRenderedPageBreak/>
         <w:drawing>
-          <wp:inline distT="0" distB="0" distL="0" distR="0" wp14:anchorId="08669FA9" wp14:editId="4E18CF0A">
-            <wp:extent cx="5374549" cy="4192022"/>
+          <wp:inline distT="0" distB="0" distL="0" distR="0">
+            <wp:extent cx="4497860" cy="3508225"/>
             <wp:effectExtent l="0" t="0" r="0" b="0"/>
             <wp:docPr id="3" name="Изображение 3"/>
             <wp:cNvGraphicFramePr>
@@ -2286,10 +2383,10 @@
                     <pic:cNvPicPr/>
                   </pic:nvPicPr>
                   <pic:blipFill>
-                    <a:blip r:embed="rId10">
+                    <a:blip r:embed="rId9">
                       <a:extLst>
                         <a:ext uri="{28A0092B-C50C-407E-A947-70E740481C1C}">
-                          <a14:useLocalDpi xmlns:a14="http://schemas.microsoft.com/office/drawing/2010/main" val="0"/>
+                          <a14:useLocalDpi xmlns="" xmlns:wpc="http://schemas.microsoft.com/office/word/2010/wordprocessingCanvas" xmlns:mo="http://schemas.microsoft.com/office/mac/office/2008/main" xmlns:mc="http://schemas.openxmlformats.org/markup-compatibility/2006" xmlns:mv="urn:schemas-microsoft-com:mac:vml" xmlns:o="urn:schemas-microsoft-com:office:office" xmlns:v="urn:schemas-microsoft-com:vml" xmlns:wp14="http://schemas.microsoft.com/office/word/2010/wordprocessingDrawing" xmlns:w10="urn:schemas-microsoft-com:office:word" xmlns:w="http://schemas.openxmlformats.org/wordprocessingml/2006/main" xmlns:w14="http://schemas.microsoft.com/office/word/2010/wordml" xmlns:wpg="http://schemas.microsoft.com/office/word/2010/wordprocessingGroup" xmlns:wpi="http://schemas.microsoft.com/office/word/2010/wordprocessingInk" xmlns:wps="http://schemas.microsoft.com/office/word/2010/wordprocessingShape" xmlns:a14="http://schemas.microsoft.com/office/drawing/2010/main" val="0"/>
                         </a:ext>
                       </a:extLst>
                     </a:blip>
@@ -2300,7 +2397,7 @@
                   <pic:spPr>
                     <a:xfrm>
                       <a:off x="0" y="0"/>
-                      <a:ext cx="5374549" cy="4192022"/>
+                      <a:ext cx="4500773" cy="3510497"/>
                     </a:xfrm>
                     <a:prstGeom prst="rect">
                       <a:avLst/>
@@ -2347,7 +2444,7 @@
       <w:tblPr>
         <w:tblStyle w:val="a4"/>
         <w:tblW w:w="0" w:type="auto"/>
-        <w:tblLook w:val="04A0" w:firstRow="1" w:lastRow="0" w:firstColumn="1" w:lastColumn="0" w:noHBand="0" w:noVBand="1"/>
+        <w:tblLook w:val="04A0"/>
       </w:tblPr>
       <w:tblGrid>
         <w:gridCol w:w="1951"/>
@@ -2584,23 +2681,13 @@
               </w:rPr>
               <w:t>i</w:t>
             </w:r>
-            <w:proofErr w:type="spellEnd"/>
-            <w:r>
-              <w:rPr>
-                <w:rStyle w:val="a3"/>
-                <w:b w:val="0"/>
-                <w:bCs w:val="0"/>
-              </w:rPr>
-              <w:t>_</w:t>
-            </w:r>
-            <w:proofErr w:type="spellStart"/>
-            <w:r>
-              <w:rPr>
-                <w:rStyle w:val="a3"/>
-                <w:b w:val="0"/>
-                <w:bCs w:val="0"/>
-              </w:rPr>
-              <w:t>req_addr</w:t>
+            <w:r>
+              <w:rPr>
+                <w:rStyle w:val="a3"/>
+                <w:b w:val="0"/>
+                <w:bCs w:val="0"/>
+              </w:rPr>
+              <w:t>_req_addr</w:t>
             </w:r>
             <w:proofErr w:type="spellEnd"/>
           </w:p>
@@ -2817,23 +2904,13 @@
               </w:rPr>
               <w:t>i</w:t>
             </w:r>
-            <w:proofErr w:type="spellEnd"/>
-            <w:r>
-              <w:rPr>
-                <w:rStyle w:val="a3"/>
-                <w:b w:val="0"/>
-                <w:bCs w:val="0"/>
-              </w:rPr>
-              <w:t>_</w:t>
-            </w:r>
-            <w:proofErr w:type="spellStart"/>
-            <w:r>
-              <w:rPr>
-                <w:rStyle w:val="a3"/>
-                <w:b w:val="0"/>
-                <w:bCs w:val="0"/>
-              </w:rPr>
-              <w:t>ack_rdata</w:t>
+            <w:r>
+              <w:rPr>
+                <w:rStyle w:val="a3"/>
+                <w:b w:val="0"/>
+                <w:bCs w:val="0"/>
+              </w:rPr>
+              <w:t>_ack_rdata</w:t>
             </w:r>
             <w:proofErr w:type="spellEnd"/>
           </w:p>
@@ -2924,6 +3001,234 @@
         </w:rPr>
       </w:pPr>
     </w:p>
+    <w:p>
+      <w:pPr>
+        <w:pStyle w:val="2"/>
+        <w:rPr>
+          <w:rStyle w:val="a3"/>
+          <w:b/>
+        </w:rPr>
+      </w:pPr>
+      <w:r>
+        <w:rPr>
+          <w:rStyle w:val="a3"/>
+          <w:b/>
+        </w:rPr>
+        <w:t>Взаимодействие с кэш-памятью данных</w:t>
+      </w:r>
+    </w:p>
+    <w:p/>
+    <w:p>
+      <w:r>
+        <w:t>На стадии М формируется запрос в память. Адрес</w:t>
+      </w:r>
+      <w:r>
+        <w:t xml:space="preserve"> </w:t>
+      </w:r>
+      <w:r>
+        <w:t xml:space="preserve">запроса берётся с регистра конвейера </w:t>
+      </w:r>
+      <w:r>
+        <w:rPr>
+          <w:lang w:val="en-US"/>
+        </w:rPr>
+        <w:t>EX</w:t>
+      </w:r>
+      <w:r>
+        <w:t>_</w:t>
+      </w:r>
+      <w:r>
+        <w:rPr>
+          <w:lang w:val="en-US"/>
+        </w:rPr>
+        <w:t>M</w:t>
+      </w:r>
+      <w:r>
+        <w:t>_</w:t>
+      </w:r>
+      <w:r>
+        <w:rPr>
+          <w:lang w:val="en-US"/>
+        </w:rPr>
+        <w:t>R</w:t>
+      </w:r>
+      <w:r>
+        <w:t>.</w:t>
+      </w:r>
+      <w:r>
+        <w:t xml:space="preserve"> Инструкция переходит на следующую стадию(</w:t>
+      </w:r>
+      <w:r>
+        <w:rPr>
+          <w:lang w:val="en-US"/>
+        </w:rPr>
+        <w:t>WB</w:t>
+      </w:r>
+      <w:r>
+        <w:t>)</w:t>
+      </w:r>
+      <w:r>
+        <w:t xml:space="preserve">. </w:t>
+      </w:r>
+      <w:r>
+        <w:t xml:space="preserve"> На стадии </w:t>
+      </w:r>
+      <w:r>
+        <w:rPr>
+          <w:lang w:val="en-US"/>
+        </w:rPr>
+        <w:t>WB</w:t>
+      </w:r>
+      <w:r>
+        <w:t xml:space="preserve"> </w:t>
+      </w:r>
+      <w:r>
+        <w:t xml:space="preserve">из памяти должен вернуться ответ, если он </w:t>
+      </w:r>
+      <w:proofErr w:type="gramStart"/>
+      <w:r>
+        <w:t>есть</w:t>
+      </w:r>
+      <w:proofErr w:type="gramEnd"/>
+      <w:r>
+        <w:t xml:space="preserve"> то используются полученные данные и конвейер работает в штатном режиме. Если нет, то формируется полная остановка конвейера. </w:t>
+      </w:r>
+    </w:p>
+    <w:p>
+      <w:r>
+        <w:t>Следует заметить, что когда первая инструкция (</w:t>
+      </w:r>
+      <w:r>
+        <w:rPr>
+          <w:lang w:val="en-US"/>
+        </w:rPr>
+        <w:t>I</w:t>
+      </w:r>
+      <w:r>
+        <w:t>1</w:t>
+      </w:r>
+      <w:r>
+        <w:t>)</w:t>
+      </w:r>
+      <w:r>
+        <w:t xml:space="preserve"> </w:t>
+      </w:r>
+      <w:r>
+        <w:t xml:space="preserve">переходит со стадии </w:t>
+      </w:r>
+      <w:r>
+        <w:rPr>
+          <w:lang w:val="en-US"/>
+        </w:rPr>
+        <w:t>M</w:t>
+      </w:r>
+      <w:r>
+        <w:t xml:space="preserve"> </w:t>
+      </w:r>
+      <w:r>
+        <w:t xml:space="preserve">на стадию </w:t>
+      </w:r>
+      <w:r>
+        <w:rPr>
+          <w:lang w:val="en-US"/>
+        </w:rPr>
+        <w:t>WB</w:t>
+      </w:r>
+      <w:r>
+        <w:t xml:space="preserve">, на стадию </w:t>
+      </w:r>
+      <w:r>
+        <w:rPr>
+          <w:lang w:val="en-US"/>
+        </w:rPr>
+        <w:t>M</w:t>
+      </w:r>
+      <w:r>
+        <w:t xml:space="preserve">  </w:t>
+      </w:r>
+      <w:r>
+        <w:t>приходит следующая инструкция (</w:t>
+      </w:r>
+      <w:r>
+        <w:rPr>
+          <w:lang w:val="en-US"/>
+        </w:rPr>
+        <w:t>I</w:t>
+      </w:r>
+      <w:r>
+        <w:t>2</w:t>
+      </w:r>
+      <w:r>
+        <w:t xml:space="preserve">). Если это инструкция работы с памятью, то так же выставляется запрос в память.  </w:t>
+      </w:r>
+      <w:proofErr w:type="gramStart"/>
+      <w:r>
+        <w:t>При</w:t>
+      </w:r>
+      <w:proofErr w:type="gramEnd"/>
+      <w:r>
+        <w:t xml:space="preserve"> формирования остановки конвейера, запрос в память от инстру</w:t>
+      </w:r>
+      <w:r>
+        <w:t>кции</w:t>
+      </w:r>
+      <w:r>
+        <w:t xml:space="preserve"> продолжает висеть.</w:t>
+      </w:r>
+    </w:p>
+    <w:p/>
+    <w:p>
+      <w:pPr>
+        <w:jc w:val="center"/>
+      </w:pPr>
+      <w:r>
+        <w:rPr>
+          <w:noProof/>
+        </w:rPr>
+        <w:lastRenderedPageBreak/>
+        <w:drawing>
+          <wp:inline distT="0" distB="0" distL="0" distR="0">
+            <wp:extent cx="4160108" cy="1747245"/>
+            <wp:effectExtent l="0" t="0" r="0" b="0"/>
+            <wp:docPr id="4" name="Рисунок 3" descr="m_wb_core_if_wave.png"/>
+            <wp:cNvGraphicFramePr>
+              <a:graphicFrameLocks xmlns:a="http://schemas.openxmlformats.org/drawingml/2006/main" noChangeAspect="1"/>
+            </wp:cNvGraphicFramePr>
+            <a:graphic xmlns:a="http://schemas.openxmlformats.org/drawingml/2006/main">
+              <a:graphicData uri="http://schemas.openxmlformats.org/drawingml/2006/picture">
+                <pic:pic xmlns:pic="http://schemas.openxmlformats.org/drawingml/2006/picture">
+                  <pic:nvPicPr>
+                    <pic:cNvPr id="0" name="m_wb_core_if_wave.png"/>
+                    <pic:cNvPicPr/>
+                  </pic:nvPicPr>
+                  <pic:blipFill>
+                    <a:blip r:embed="rId10"/>
+                    <a:stretch>
+                      <a:fillRect/>
+                    </a:stretch>
+                  </pic:blipFill>
+                  <pic:spPr>
+                    <a:xfrm>
+                      <a:off x="0" y="0"/>
+                      <a:ext cx="4161007" cy="1747623"/>
+                    </a:xfrm>
+                    <a:prstGeom prst="rect">
+                      <a:avLst/>
+                    </a:prstGeom>
+                  </pic:spPr>
+                </pic:pic>
+              </a:graphicData>
+            </a:graphic>
+          </wp:inline>
+        </w:drawing>
+      </w:r>
+    </w:p>
+    <w:p>
+      <w:pPr>
+        <w:jc w:val="center"/>
+      </w:pPr>
+    </w:p>
+    <w:p/>
     <w:p>
       <w:pPr>
         <w:pStyle w:val="a5"/>
@@ -2959,7 +3264,7 @@
       <w:tblPr>
         <w:tblStyle w:val="a4"/>
         <w:tblW w:w="0" w:type="auto"/>
-        <w:tblLook w:val="04A0" w:firstRow="1" w:lastRow="0" w:firstColumn="1" w:lastColumn="0" w:noHBand="0" w:noVBand="1"/>
+        <w:tblLook w:val="04A0"/>
       </w:tblPr>
       <w:tblGrid>
         <w:gridCol w:w="1951"/>
@@ -3195,14 +3500,6 @@
               </w:rPr>
               <w:t>d</w:t>
             </w:r>
-            <w:r>
-              <w:rPr>
-                <w:rStyle w:val="a3"/>
-                <w:b w:val="0"/>
-                <w:bCs w:val="0"/>
-              </w:rPr>
-              <w:t>_</w:t>
-            </w:r>
             <w:proofErr w:type="spellStart"/>
             <w:r>
               <w:rPr>
@@ -3210,7 +3507,7 @@
                 <w:b w:val="0"/>
                 <w:bCs w:val="0"/>
               </w:rPr>
-              <w:t>req_addr</w:t>
+              <w:t>_req_addr</w:t>
             </w:r>
             <w:proofErr w:type="spellEnd"/>
           </w:p>
@@ -3316,14 +3613,6 @@
               </w:rPr>
               <w:t>d</w:t>
             </w:r>
-            <w:r>
-              <w:rPr>
-                <w:rStyle w:val="a3"/>
-                <w:b w:val="0"/>
-                <w:bCs w:val="0"/>
-              </w:rPr>
-              <w:t>_</w:t>
-            </w:r>
             <w:proofErr w:type="spellStart"/>
             <w:r>
               <w:rPr>
@@ -3331,7 +3620,7 @@
                 <w:b w:val="0"/>
                 <w:bCs w:val="0"/>
               </w:rPr>
-              <w:t>req</w:t>
+              <w:t>_req</w:t>
             </w:r>
             <w:proofErr w:type="spellEnd"/>
             <w:r>
@@ -3671,17 +3960,8 @@
                 <w:bCs w:val="0"/>
                 <w:lang w:val="en-US"/>
               </w:rPr>
-              <w:lastRenderedPageBreak/>
               <w:t>d</w:t>
             </w:r>
-            <w:r>
-              <w:rPr>
-                <w:rStyle w:val="a3"/>
-                <w:b w:val="0"/>
-                <w:bCs w:val="0"/>
-              </w:rPr>
-              <w:t>_</w:t>
-            </w:r>
             <w:proofErr w:type="spellStart"/>
             <w:r>
               <w:rPr>
@@ -3689,7 +3969,7 @@
                 <w:b w:val="0"/>
                 <w:bCs w:val="0"/>
               </w:rPr>
-              <w:t>req_wdata</w:t>
+              <w:t>_req_wdata</w:t>
             </w:r>
             <w:proofErr w:type="spellEnd"/>
           </w:p>
@@ -3794,14 +4074,6 @@
               </w:rPr>
               <w:t>d</w:t>
             </w:r>
-            <w:r>
-              <w:rPr>
-                <w:rStyle w:val="a3"/>
-                <w:b w:val="0"/>
-                <w:bCs w:val="0"/>
-              </w:rPr>
-              <w:t>_</w:t>
-            </w:r>
             <w:proofErr w:type="spellStart"/>
             <w:r>
               <w:rPr>
@@ -3809,7 +4081,7 @@
                 <w:b w:val="0"/>
                 <w:bCs w:val="0"/>
               </w:rPr>
-              <w:t>req_size</w:t>
+              <w:t>_req_size</w:t>
             </w:r>
             <w:proofErr w:type="spellEnd"/>
           </w:p>
@@ -3922,14 +4194,6 @@
               </w:rPr>
               <w:t>d</w:t>
             </w:r>
-            <w:r>
-              <w:rPr>
-                <w:rStyle w:val="a3"/>
-                <w:b w:val="0"/>
-                <w:bCs w:val="0"/>
-              </w:rPr>
-              <w:t>_</w:t>
-            </w:r>
             <w:proofErr w:type="spellStart"/>
             <w:r>
               <w:rPr>
@@ -3937,7 +4201,7 @@
                 <w:b w:val="0"/>
                 <w:bCs w:val="0"/>
               </w:rPr>
-              <w:t>ack_val</w:t>
+              <w:t>_ack_val</w:t>
             </w:r>
             <w:proofErr w:type="spellEnd"/>
           </w:p>
@@ -4042,14 +4306,6 @@
               </w:rPr>
               <w:t>d</w:t>
             </w:r>
-            <w:r>
-              <w:rPr>
-                <w:rStyle w:val="a3"/>
-                <w:b w:val="0"/>
-                <w:bCs w:val="0"/>
-              </w:rPr>
-              <w:t>_</w:t>
-            </w:r>
             <w:proofErr w:type="spellStart"/>
             <w:r>
               <w:rPr>
@@ -4057,7 +4313,7 @@
                 <w:b w:val="0"/>
                 <w:bCs w:val="0"/>
               </w:rPr>
-              <w:t>ack_rdata</w:t>
+              <w:t>_ack_rdata</w:t>
             </w:r>
             <w:proofErr w:type="spellEnd"/>
           </w:p>
@@ -4142,9 +4398,22 @@
     <w:p>
       <w:pPr>
         <w:pStyle w:val="a5"/>
+        <w:jc w:val="left"/>
         <w:rPr>
           <w:rStyle w:val="a3"/>
           <w:b w:val="0"/>
+          <w:lang w:val="en-US"/>
+        </w:rPr>
+      </w:pPr>
+    </w:p>
+    <w:p>
+      <w:pPr>
+        <w:pStyle w:val="a5"/>
+        <w:jc w:val="left"/>
+        <w:rPr>
+          <w:rStyle w:val="a3"/>
+          <w:b w:val="0"/>
+          <w:lang w:val="en-US"/>
         </w:rPr>
       </w:pPr>
     </w:p>
@@ -4342,6 +4611,7 @@
         <w:jc w:val="both"/>
       </w:pPr>
       <w:r>
+        <w:lastRenderedPageBreak/>
         <w:t xml:space="preserve">Общая формула расчёт размера выглядит следующим образом: </w:t>
       </w:r>
       <m:oMath>
@@ -4676,7 +4946,7 @@
         <w:tblStyle w:val="a4"/>
         <w:tblW w:w="0" w:type="auto"/>
         <w:jc w:val="center"/>
-        <w:tblLook w:val="04A0" w:firstRow="1" w:lastRow="0" w:firstColumn="1" w:lastColumn="0" w:noHBand="0" w:noVBand="1"/>
+        <w:tblLook w:val="04A0"/>
       </w:tblPr>
       <w:tblGrid>
         <w:gridCol w:w="2336"/>
@@ -4798,7 +5068,7 @@
         <w:tblStyle w:val="a4"/>
         <w:tblW w:w="0" w:type="auto"/>
         <w:tblInd w:w="360" w:type="dxa"/>
-        <w:tblLook w:val="04A0" w:firstRow="1" w:lastRow="0" w:firstColumn="1" w:lastColumn="0" w:noHBand="0" w:noVBand="1"/>
+        <w:tblLook w:val="04A0"/>
       </w:tblPr>
       <w:tblGrid>
         <w:gridCol w:w="4650"/>
@@ -4876,7 +5146,6 @@
               <w:rPr>
                 <w:lang w:val="en-US"/>
               </w:rPr>
-              <w:lastRenderedPageBreak/>
               <w:t>tag_cmp_with_val_vect</w:t>
             </w:r>
             <w:r>
@@ -5135,6 +5404,7 @@
       </w:pPr>
       <w:bookmarkStart w:id="18" w:name="_Toc314120333"/>
       <w:r>
+        <w:lastRenderedPageBreak/>
         <w:t>Прототип</w:t>
       </w:r>
       <w:bookmarkEnd w:id="18"/>
@@ -5150,7 +5420,7 @@
 </file>
 
 <file path=word/numbering.xml><?xml version="1.0" encoding="utf-8"?>
-<w:numbering xmlns:wpc="http://schemas.microsoft.com/office/word/2010/wordprocessingCanvas" xmlns:mo="http://schemas.microsoft.com/office/mac/office/2008/main" xmlns:mc="http://schemas.openxmlformats.org/markup-compatibility/2006" xmlns:mv="urn:schemas-microsoft-com:mac:vml" xmlns:o="urn:schemas-microsoft-com:office:office" xmlns:r="http://schemas.openxmlformats.org/officeDocument/2006/relationships" xmlns:m="http://schemas.openxmlformats.org/officeDocument/2006/math" xmlns:v="urn:schemas-microsoft-com:vml" xmlns:wp14="http://schemas.microsoft.com/office/word/2010/wordprocessingDrawing" xmlns:wp="http://schemas.openxmlformats.org/drawingml/2006/wordprocessingDrawing" xmlns:w10="urn:schemas-microsoft-com:office:word" xmlns:w="http://schemas.openxmlformats.org/wordprocessingml/2006/main" xmlns:w14="http://schemas.microsoft.com/office/word/2010/wordml" xmlns:wpg="http://schemas.microsoft.com/office/word/2010/wordprocessingGroup" xmlns:wpi="http://schemas.microsoft.com/office/word/2010/wordprocessingInk" xmlns:wne="http://schemas.microsoft.com/office/word/2006/wordml" xmlns:wps="http://schemas.microsoft.com/office/word/2010/wordprocessingShape" mc:Ignorable="w14 wp14">
+<w:numbering xmlns:ve="http://schemas.openxmlformats.org/markup-compatibility/2006" xmlns:o="urn:schemas-microsoft-com:office:office" xmlns:r="http://schemas.openxmlformats.org/officeDocument/2006/relationships" xmlns:m="http://schemas.openxmlformats.org/officeDocument/2006/math" xmlns:v="urn:schemas-microsoft-com:vml" xmlns:wp="http://schemas.openxmlformats.org/drawingml/2006/wordprocessingDrawing" xmlns:w10="urn:schemas-microsoft-com:office:word" xmlns:w="http://schemas.openxmlformats.org/wordprocessingml/2006/main" xmlns:wne="http://schemas.microsoft.com/office/word/2006/wordml">
   <w:abstractNum w:abstractNumId="0">
     <w:nsid w:val="15BD3A86"/>
     <w:multiLevelType w:val="hybridMultilevel"/>
@@ -5851,7 +6121,7 @@
 </file>
 
 <file path=word/styles.xml><?xml version="1.0" encoding="utf-8"?>
-<w:styles xmlns:mc="http://schemas.openxmlformats.org/markup-compatibility/2006" xmlns:r="http://schemas.openxmlformats.org/officeDocument/2006/relationships" xmlns:w="http://schemas.openxmlformats.org/wordprocessingml/2006/main" xmlns:w14="http://schemas.microsoft.com/office/word/2010/wordml" mc:Ignorable="w14">
+<w:styles xmlns:r="http://schemas.openxmlformats.org/officeDocument/2006/relationships" xmlns:w="http://schemas.openxmlformats.org/wordprocessingml/2006/main">
   <w:docDefaults>
     <w:rPrDefault>
       <w:rPr>
@@ -5863,7 +6133,7 @@
     </w:rPrDefault>
     <w:pPrDefault/>
   </w:docDefaults>
-  <w:latentStyles w:defLockedState="0" w:defUIPriority="99" w:defSemiHidden="1" w:defUnhideWhenUsed="1" w:defQFormat="0" w:count="276">
+  <w:latentStyles w:defLockedState="0" w:defUIPriority="99" w:defSemiHidden="1" w:defUnhideWhenUsed="1" w:defQFormat="0" w:count="267">
     <w:lsdException w:name="Normal" w:semiHidden="0" w:uiPriority="0" w:unhideWhenUsed="0" w:qFormat="1"/>
     <w:lsdException w:name="heading 1" w:semiHidden="0" w:uiPriority="9" w:unhideWhenUsed="0" w:qFormat="1"/>
     <w:lsdException w:name="heading 2" w:uiPriority="9" w:qFormat="1"/>
@@ -6065,6 +6335,7 @@
     <w:uiPriority w:val="99"/>
     <w:semiHidden/>
     <w:unhideWhenUsed/>
+    <w:qFormat/>
     <w:tblPr>
       <w:tblInd w:w="0" w:type="dxa"/>
       <w:tblCellMar>
@@ -7090,7 +7361,7 @@
 </file>
 
 <file path=customXml/itemProps1.xml><?xml version="1.0" encoding="utf-8"?>
-<ds:datastoreItem xmlns:ds="http://schemas.openxmlformats.org/officeDocument/2006/customXml" ds:itemID="{6B05B9DF-43CA-A04D-9F45-7E07CAA1E59C}">
+<ds:datastoreItem xmlns:ds="http://schemas.openxmlformats.org/officeDocument/2006/customXml" ds:itemID="{84450EBE-9D8A-42A8-8AF7-C27AA26BC9E0}">
   <ds:schemaRefs>
     <ds:schemaRef ds:uri="http://schemas.openxmlformats.org/officeDocument/2006/bibliography"/>
   </ds:schemaRefs>

</xml_diff>